<commit_message>
30 minutes of work. Mostly implemented Customer
</commit_message>
<xml_diff>
--- a/RestaurantDesignDoc.docx
+++ b/RestaurantDesignDoc.docx
@@ -4255,7 +4255,14 @@
                 <w:sz w:val="20"/>
                 <w:szCs w:val="20"/>
               </w:rPr>
-              <w:t>AgentState.</w:t>
+              <w:t>CustomerState</w:t>
+            </w:r>
+            <w:r>
+              <w:rPr>
+                <w:sz w:val="20"/>
+                <w:szCs w:val="20"/>
+              </w:rPr>
+              <w:t>.</w:t>
             </w:r>
             <w:r>
               <w:rPr>
@@ -4280,7 +4287,14 @@
                 <w:sz w:val="20"/>
                 <w:szCs w:val="20"/>
               </w:rPr>
-              <w:t>AgentEvent.</w:t>
+              <w:t>CustomerEvent</w:t>
+            </w:r>
+            <w:r>
+              <w:rPr>
+                <w:sz w:val="20"/>
+                <w:szCs w:val="20"/>
+              </w:rPr>
+              <w:t>.</w:t>
             </w:r>
             <w:r>
               <w:rPr>
@@ -4329,14 +4343,39 @@
               <w:tab/>
               <w:t xml:space="preserve">state = </w:t>
             </w:r>
-            <w:proofErr w:type="spellStart"/>
-            <w:r>
-              <w:rPr>
-                <w:sz w:val="20"/>
-                <w:szCs w:val="20"/>
-              </w:rPr>
-              <w:t>AgentState.</w:t>
-            </w:r>
+            <w:r>
+              <w:rPr>
+                <w:sz w:val="20"/>
+                <w:szCs w:val="20"/>
+              </w:rPr>
+              <w:t xml:space="preserve"> </w:t>
+            </w:r>
+            <w:proofErr w:type="spellStart"/>
+            <w:r>
+              <w:rPr>
+                <w:sz w:val="20"/>
+                <w:szCs w:val="20"/>
+              </w:rPr>
+              <w:t>CustomerState</w:t>
+            </w:r>
+            <w:proofErr w:type="spellEnd"/>
+            <w:r>
+              <w:rPr>
+                <w:sz w:val="20"/>
+                <w:szCs w:val="20"/>
+              </w:rPr>
+              <w:t xml:space="preserve"> </w:t>
+            </w:r>
+            <w:bookmarkStart w:id="0" w:name="_GoBack"/>
+            <w:bookmarkEnd w:id="0"/>
+            <w:r>
+              <w:rPr>
+                <w:sz w:val="20"/>
+                <w:szCs w:val="20"/>
+              </w:rPr>
+              <w:t>.</w:t>
+            </w:r>
+            <w:proofErr w:type="spellStart"/>
             <w:r>
               <w:rPr>
                 <w:i/>
@@ -4429,14 +4468,37 @@
               </w:rPr>
               <w:t xml:space="preserve"> (state == </w:t>
             </w:r>
-            <w:proofErr w:type="spellStart"/>
-            <w:r>
-              <w:rPr>
-                <w:sz w:val="20"/>
-                <w:szCs w:val="20"/>
-              </w:rPr>
-              <w:t>AgentState.</w:t>
-            </w:r>
+            <w:r>
+              <w:rPr>
+                <w:sz w:val="20"/>
+                <w:szCs w:val="20"/>
+              </w:rPr>
+              <w:t xml:space="preserve"> </w:t>
+            </w:r>
+            <w:proofErr w:type="spellStart"/>
+            <w:r>
+              <w:rPr>
+                <w:sz w:val="20"/>
+                <w:szCs w:val="20"/>
+              </w:rPr>
+              <w:t>CustomerState</w:t>
+            </w:r>
+            <w:proofErr w:type="spellEnd"/>
+            <w:r>
+              <w:rPr>
+                <w:sz w:val="20"/>
+                <w:szCs w:val="20"/>
+              </w:rPr>
+              <w:t xml:space="preserve"> </w:t>
+            </w:r>
+            <w:r>
+              <w:rPr>
+                <w:sz w:val="20"/>
+                <w:szCs w:val="20"/>
+              </w:rPr>
+              <w:t>.</w:t>
+            </w:r>
+            <w:proofErr w:type="spellStart"/>
             <w:r>
               <w:rPr>
                 <w:i/>
@@ -4454,14 +4516,37 @@
               </w:rPr>
               <w:t xml:space="preserve"> &amp;&amp; event == </w:t>
             </w:r>
-            <w:proofErr w:type="spellStart"/>
-            <w:r>
-              <w:rPr>
-                <w:sz w:val="20"/>
-                <w:szCs w:val="20"/>
-              </w:rPr>
-              <w:t>AgentEvent.</w:t>
-            </w:r>
+            <w:r>
+              <w:rPr>
+                <w:sz w:val="20"/>
+                <w:szCs w:val="20"/>
+              </w:rPr>
+              <w:t xml:space="preserve"> </w:t>
+            </w:r>
+            <w:proofErr w:type="spellStart"/>
+            <w:r>
+              <w:rPr>
+                <w:sz w:val="20"/>
+                <w:szCs w:val="20"/>
+              </w:rPr>
+              <w:t>CustomerEvent</w:t>
+            </w:r>
+            <w:proofErr w:type="spellEnd"/>
+            <w:r>
+              <w:rPr>
+                <w:sz w:val="20"/>
+                <w:szCs w:val="20"/>
+              </w:rPr>
+              <w:t xml:space="preserve"> </w:t>
+            </w:r>
+            <w:r>
+              <w:rPr>
+                <w:sz w:val="20"/>
+                <w:szCs w:val="20"/>
+              </w:rPr>
+              <w:t>.</w:t>
+            </w:r>
+            <w:proofErr w:type="spellStart"/>
             <w:r>
               <w:rPr>
                 <w:i/>
@@ -4509,14 +4594,37 @@
               <w:tab/>
               <w:t xml:space="preserve">state = </w:t>
             </w:r>
-            <w:proofErr w:type="spellStart"/>
-            <w:r>
-              <w:rPr>
-                <w:sz w:val="20"/>
-                <w:szCs w:val="20"/>
-              </w:rPr>
-              <w:t>AgentState.</w:t>
-            </w:r>
+            <w:r>
+              <w:rPr>
+                <w:sz w:val="20"/>
+                <w:szCs w:val="20"/>
+              </w:rPr>
+              <w:t xml:space="preserve"> </w:t>
+            </w:r>
+            <w:proofErr w:type="spellStart"/>
+            <w:r>
+              <w:rPr>
+                <w:sz w:val="20"/>
+                <w:szCs w:val="20"/>
+              </w:rPr>
+              <w:t>CustomerState</w:t>
+            </w:r>
+            <w:proofErr w:type="spellEnd"/>
+            <w:r>
+              <w:rPr>
+                <w:sz w:val="20"/>
+                <w:szCs w:val="20"/>
+              </w:rPr>
+              <w:t xml:space="preserve"> </w:t>
+            </w:r>
+            <w:r>
+              <w:rPr>
+                <w:sz w:val="20"/>
+                <w:szCs w:val="20"/>
+              </w:rPr>
+              <w:t>.</w:t>
+            </w:r>
+            <w:proofErr w:type="spellStart"/>
             <w:r>
               <w:rPr>
                 <w:i/>
@@ -4557,14 +4665,37 @@
               </w:rPr>
               <w:t xml:space="preserve"> (state == </w:t>
             </w:r>
-            <w:proofErr w:type="spellStart"/>
-            <w:r>
-              <w:rPr>
-                <w:sz w:val="20"/>
-                <w:szCs w:val="20"/>
-              </w:rPr>
-              <w:t>AgentState.</w:t>
-            </w:r>
+            <w:r>
+              <w:rPr>
+                <w:sz w:val="20"/>
+                <w:szCs w:val="20"/>
+              </w:rPr>
+              <w:t xml:space="preserve"> </w:t>
+            </w:r>
+            <w:proofErr w:type="spellStart"/>
+            <w:r>
+              <w:rPr>
+                <w:sz w:val="20"/>
+                <w:szCs w:val="20"/>
+              </w:rPr>
+              <w:t>CustomerState</w:t>
+            </w:r>
+            <w:proofErr w:type="spellEnd"/>
+            <w:r>
+              <w:rPr>
+                <w:sz w:val="20"/>
+                <w:szCs w:val="20"/>
+              </w:rPr>
+              <w:t xml:space="preserve"> </w:t>
+            </w:r>
+            <w:r>
+              <w:rPr>
+                <w:sz w:val="20"/>
+                <w:szCs w:val="20"/>
+              </w:rPr>
+              <w:t>.</w:t>
+            </w:r>
+            <w:proofErr w:type="spellStart"/>
             <w:r>
               <w:rPr>
                 <w:i/>
@@ -4582,13 +4713,35 @@
               </w:rPr>
               <w:t xml:space="preserve"> &amp;&amp; event == </w:t>
             </w:r>
-            <w:proofErr w:type="spellStart"/>
-            <w:r>
-              <w:rPr>
-                <w:sz w:val="20"/>
-                <w:szCs w:val="20"/>
-              </w:rPr>
-              <w:t>AgentEvent.</w:t>
+            <w:r>
+              <w:rPr>
+                <w:sz w:val="20"/>
+                <w:szCs w:val="20"/>
+              </w:rPr>
+              <w:t xml:space="preserve"> </w:t>
+            </w:r>
+            <w:proofErr w:type="spellStart"/>
+            <w:r>
+              <w:rPr>
+                <w:sz w:val="20"/>
+                <w:szCs w:val="20"/>
+              </w:rPr>
+              <w:t>CustomerEvent</w:t>
+            </w:r>
+            <w:proofErr w:type="spellEnd"/>
+            <w:r>
+              <w:rPr>
+                <w:sz w:val="20"/>
+                <w:szCs w:val="20"/>
+              </w:rPr>
+              <w:t xml:space="preserve"> </w:t>
+            </w:r>
+            <w:r>
+              <w:rPr>
+                <w:sz w:val="20"/>
+                <w:szCs w:val="20"/>
+              </w:rPr>
+              <w:t>.</w:t>
             </w:r>
             <w:r>
               <w:rPr>
@@ -4599,7 +4752,6 @@
               </w:rPr>
               <w:t>seated</w:t>
             </w:r>
-            <w:proofErr w:type="spellEnd"/>
             <w:r>
               <w:rPr>
                 <w:sz w:val="20"/>
@@ -4637,14 +4789,37 @@
               <w:tab/>
               <w:t xml:space="preserve">state = </w:t>
             </w:r>
-            <w:proofErr w:type="spellStart"/>
-            <w:r>
-              <w:rPr>
-                <w:sz w:val="20"/>
-                <w:szCs w:val="20"/>
-              </w:rPr>
-              <w:t>AgentState.</w:t>
-            </w:r>
+            <w:r>
+              <w:rPr>
+                <w:sz w:val="20"/>
+                <w:szCs w:val="20"/>
+              </w:rPr>
+              <w:t xml:space="preserve"> </w:t>
+            </w:r>
+            <w:proofErr w:type="spellStart"/>
+            <w:r>
+              <w:rPr>
+                <w:sz w:val="20"/>
+                <w:szCs w:val="20"/>
+              </w:rPr>
+              <w:t>CustomerState</w:t>
+            </w:r>
+            <w:proofErr w:type="spellEnd"/>
+            <w:r>
+              <w:rPr>
+                <w:sz w:val="20"/>
+                <w:szCs w:val="20"/>
+              </w:rPr>
+              <w:t xml:space="preserve"> </w:t>
+            </w:r>
+            <w:r>
+              <w:rPr>
+                <w:sz w:val="20"/>
+                <w:szCs w:val="20"/>
+              </w:rPr>
+              <w:t>.</w:t>
+            </w:r>
+            <w:proofErr w:type="spellStart"/>
             <w:r>
               <w:rPr>
                 <w:i/>
@@ -4729,13 +4904,43 @@
               </w:rPr>
               <w:t xml:space="preserve">if (state == </w:t>
             </w:r>
-            <w:proofErr w:type="spellStart"/>
-            <w:r>
-              <w:rPr>
-                <w:sz w:val="20"/>
-                <w:szCs w:val="20"/>
-              </w:rPr>
-              <w:t>AgentState.Reading</w:t>
+            <w:r>
+              <w:rPr>
+                <w:sz w:val="20"/>
+                <w:szCs w:val="20"/>
+              </w:rPr>
+              <w:t xml:space="preserve"> </w:t>
+            </w:r>
+            <w:proofErr w:type="spellStart"/>
+            <w:r>
+              <w:rPr>
+                <w:sz w:val="20"/>
+                <w:szCs w:val="20"/>
+              </w:rPr>
+              <w:t>CustomerState</w:t>
+            </w:r>
+            <w:proofErr w:type="spellEnd"/>
+            <w:r>
+              <w:rPr>
+                <w:sz w:val="20"/>
+                <w:szCs w:val="20"/>
+              </w:rPr>
+              <w:t xml:space="preserve"> </w:t>
+            </w:r>
+            <w:r>
+              <w:rPr>
+                <w:sz w:val="20"/>
+                <w:szCs w:val="20"/>
+              </w:rPr>
+              <w:t>.</w:t>
+            </w:r>
+            <w:proofErr w:type="spellStart"/>
+            <w:r>
+              <w:rPr>
+                <w:sz w:val="20"/>
+                <w:szCs w:val="20"/>
+              </w:rPr>
+              <w:t>Reading</w:t>
             </w:r>
             <w:r>
               <w:rPr>
@@ -4752,14 +4957,37 @@
               </w:rPr>
               <w:t xml:space="preserve"> &amp;&amp; event == </w:t>
             </w:r>
-            <w:proofErr w:type="spellStart"/>
-            <w:r>
-              <w:rPr>
-                <w:sz w:val="20"/>
-                <w:szCs w:val="20"/>
-              </w:rPr>
-              <w:t>AgentEvent.</w:t>
-            </w:r>
+            <w:r>
+              <w:rPr>
+                <w:sz w:val="20"/>
+                <w:szCs w:val="20"/>
+              </w:rPr>
+              <w:t xml:space="preserve"> </w:t>
+            </w:r>
+            <w:proofErr w:type="spellStart"/>
+            <w:r>
+              <w:rPr>
+                <w:sz w:val="20"/>
+                <w:szCs w:val="20"/>
+              </w:rPr>
+              <w:t>CustomerEvent</w:t>
+            </w:r>
+            <w:proofErr w:type="spellEnd"/>
+            <w:r>
+              <w:rPr>
+                <w:sz w:val="20"/>
+                <w:szCs w:val="20"/>
+              </w:rPr>
+              <w:t xml:space="preserve"> </w:t>
+            </w:r>
+            <w:r>
+              <w:rPr>
+                <w:sz w:val="20"/>
+                <w:szCs w:val="20"/>
+              </w:rPr>
+              <w:t>.</w:t>
+            </w:r>
+            <w:proofErr w:type="spellStart"/>
             <w:r>
               <w:rPr>
                 <w:sz w:val="20"/>
@@ -4797,21 +5025,35 @@
               </w:rPr>
               <w:t xml:space="preserve">          state = </w:t>
             </w:r>
-            <w:proofErr w:type="spellStart"/>
-            <w:r>
-              <w:rPr>
-                <w:sz w:val="20"/>
-                <w:szCs w:val="20"/>
-              </w:rPr>
-              <w:t>AgentState.Ordering</w:t>
-            </w:r>
-            <w:proofErr w:type="spellEnd"/>
-            <w:r>
-              <w:rPr>
-                <w:sz w:val="20"/>
-                <w:szCs w:val="20"/>
-              </w:rPr>
-              <w:t>;</w:t>
+            <w:r>
+              <w:rPr>
+                <w:sz w:val="20"/>
+                <w:szCs w:val="20"/>
+              </w:rPr>
+              <w:t xml:space="preserve"> </w:t>
+            </w:r>
+            <w:proofErr w:type="spellStart"/>
+            <w:r>
+              <w:rPr>
+                <w:sz w:val="20"/>
+                <w:szCs w:val="20"/>
+              </w:rPr>
+              <w:t>CustomerState</w:t>
+            </w:r>
+            <w:proofErr w:type="spellEnd"/>
+            <w:r>
+              <w:rPr>
+                <w:sz w:val="20"/>
+                <w:szCs w:val="20"/>
+              </w:rPr>
+              <w:t xml:space="preserve"> </w:t>
+            </w:r>
+            <w:r>
+              <w:rPr>
+                <w:sz w:val="20"/>
+                <w:szCs w:val="20"/>
+              </w:rPr>
+              <w:t>.Ordering;</w:t>
             </w:r>
           </w:p>
           <w:p>
@@ -4874,13 +5116,35 @@
               </w:rPr>
               <w:t xml:space="preserve"> (state == </w:t>
             </w:r>
-            <w:proofErr w:type="spellStart"/>
-            <w:r>
-              <w:rPr>
-                <w:sz w:val="20"/>
-                <w:szCs w:val="20"/>
-              </w:rPr>
-              <w:t>AgentState.</w:t>
+            <w:r>
+              <w:rPr>
+                <w:sz w:val="20"/>
+                <w:szCs w:val="20"/>
+              </w:rPr>
+              <w:t xml:space="preserve"> </w:t>
+            </w:r>
+            <w:proofErr w:type="spellStart"/>
+            <w:r>
+              <w:rPr>
+                <w:sz w:val="20"/>
+                <w:szCs w:val="20"/>
+              </w:rPr>
+              <w:t>CustomerState</w:t>
+            </w:r>
+            <w:proofErr w:type="spellEnd"/>
+            <w:r>
+              <w:rPr>
+                <w:sz w:val="20"/>
+                <w:szCs w:val="20"/>
+              </w:rPr>
+              <w:t xml:space="preserve"> </w:t>
+            </w:r>
+            <w:r>
+              <w:rPr>
+                <w:sz w:val="20"/>
+                <w:szCs w:val="20"/>
+              </w:rPr>
+              <w:t>.</w:t>
             </w:r>
             <w:r>
               <w:rPr>
@@ -4891,7 +5155,6 @@
               </w:rPr>
               <w:t>Eating</w:t>
             </w:r>
-            <w:proofErr w:type="spellEnd"/>
             <w:r>
               <w:rPr>
                 <w:sz w:val="20"/>
@@ -4899,14 +5162,37 @@
               </w:rPr>
               <w:t xml:space="preserve"> &amp;&amp; event == </w:t>
             </w:r>
-            <w:proofErr w:type="spellStart"/>
-            <w:r>
-              <w:rPr>
-                <w:sz w:val="20"/>
-                <w:szCs w:val="20"/>
-              </w:rPr>
-              <w:t>AgentEvent.</w:t>
-            </w:r>
+            <w:r>
+              <w:rPr>
+                <w:sz w:val="20"/>
+                <w:szCs w:val="20"/>
+              </w:rPr>
+              <w:t xml:space="preserve"> </w:t>
+            </w:r>
+            <w:proofErr w:type="spellStart"/>
+            <w:r>
+              <w:rPr>
+                <w:sz w:val="20"/>
+                <w:szCs w:val="20"/>
+              </w:rPr>
+              <w:t>CustomerEvent</w:t>
+            </w:r>
+            <w:proofErr w:type="spellEnd"/>
+            <w:r>
+              <w:rPr>
+                <w:sz w:val="20"/>
+                <w:szCs w:val="20"/>
+              </w:rPr>
+              <w:t xml:space="preserve"> </w:t>
+            </w:r>
+            <w:r>
+              <w:rPr>
+                <w:sz w:val="20"/>
+                <w:szCs w:val="20"/>
+              </w:rPr>
+              <w:t>.</w:t>
+            </w:r>
+            <w:proofErr w:type="spellStart"/>
             <w:r>
               <w:rPr>
                 <w:i/>
@@ -4954,13 +5240,35 @@
               <w:tab/>
               <w:t xml:space="preserve">state = </w:t>
             </w:r>
-            <w:proofErr w:type="spellStart"/>
-            <w:r>
-              <w:rPr>
-                <w:sz w:val="20"/>
-                <w:szCs w:val="20"/>
-              </w:rPr>
-              <w:t>AgentState.</w:t>
+            <w:r>
+              <w:rPr>
+                <w:sz w:val="20"/>
+                <w:szCs w:val="20"/>
+              </w:rPr>
+              <w:t xml:space="preserve"> </w:t>
+            </w:r>
+            <w:proofErr w:type="spellStart"/>
+            <w:r>
+              <w:rPr>
+                <w:sz w:val="20"/>
+                <w:szCs w:val="20"/>
+              </w:rPr>
+              <w:t>CustomerState</w:t>
+            </w:r>
+            <w:proofErr w:type="spellEnd"/>
+            <w:r>
+              <w:rPr>
+                <w:sz w:val="20"/>
+                <w:szCs w:val="20"/>
+              </w:rPr>
+              <w:t xml:space="preserve"> </w:t>
+            </w:r>
+            <w:r>
+              <w:rPr>
+                <w:sz w:val="20"/>
+                <w:szCs w:val="20"/>
+              </w:rPr>
+              <w:t>.</w:t>
             </w:r>
             <w:r>
               <w:rPr>
@@ -4971,7 +5279,6 @@
               </w:rPr>
               <w:t>Leaving</w:t>
             </w:r>
-            <w:proofErr w:type="spellEnd"/>
             <w:r>
               <w:rPr>
                 <w:sz w:val="20"/>
@@ -5054,13 +5361,35 @@
               </w:rPr>
               <w:t xml:space="preserve"> (state == </w:t>
             </w:r>
-            <w:proofErr w:type="spellStart"/>
-            <w:r>
-              <w:rPr>
-                <w:sz w:val="20"/>
-                <w:szCs w:val="20"/>
-              </w:rPr>
-              <w:t>AgentState.</w:t>
+            <w:r>
+              <w:rPr>
+                <w:sz w:val="20"/>
+                <w:szCs w:val="20"/>
+              </w:rPr>
+              <w:t xml:space="preserve"> </w:t>
+            </w:r>
+            <w:proofErr w:type="spellStart"/>
+            <w:r>
+              <w:rPr>
+                <w:sz w:val="20"/>
+                <w:szCs w:val="20"/>
+              </w:rPr>
+              <w:t>CustomerState</w:t>
+            </w:r>
+            <w:proofErr w:type="spellEnd"/>
+            <w:r>
+              <w:rPr>
+                <w:sz w:val="20"/>
+                <w:szCs w:val="20"/>
+              </w:rPr>
+              <w:t xml:space="preserve"> </w:t>
+            </w:r>
+            <w:r>
+              <w:rPr>
+                <w:sz w:val="20"/>
+                <w:szCs w:val="20"/>
+              </w:rPr>
+              <w:t>.</w:t>
             </w:r>
             <w:r>
               <w:rPr>
@@ -5071,7 +5400,6 @@
               </w:rPr>
               <w:t>Leaving</w:t>
             </w:r>
-            <w:proofErr w:type="spellEnd"/>
             <w:r>
               <w:rPr>
                 <w:sz w:val="20"/>
@@ -5079,14 +5407,37 @@
               </w:rPr>
               <w:t xml:space="preserve"> &amp;&amp; event == </w:t>
             </w:r>
-            <w:proofErr w:type="spellStart"/>
-            <w:r>
-              <w:rPr>
-                <w:sz w:val="20"/>
-                <w:szCs w:val="20"/>
-              </w:rPr>
-              <w:t>AgentEvent.</w:t>
-            </w:r>
+            <w:r>
+              <w:rPr>
+                <w:sz w:val="20"/>
+                <w:szCs w:val="20"/>
+              </w:rPr>
+              <w:t xml:space="preserve"> </w:t>
+            </w:r>
+            <w:proofErr w:type="spellStart"/>
+            <w:r>
+              <w:rPr>
+                <w:sz w:val="20"/>
+                <w:szCs w:val="20"/>
+              </w:rPr>
+              <w:t>CustomerEvent</w:t>
+            </w:r>
+            <w:proofErr w:type="spellEnd"/>
+            <w:r>
+              <w:rPr>
+                <w:sz w:val="20"/>
+                <w:szCs w:val="20"/>
+              </w:rPr>
+              <w:t xml:space="preserve"> </w:t>
+            </w:r>
+            <w:r>
+              <w:rPr>
+                <w:sz w:val="20"/>
+                <w:szCs w:val="20"/>
+              </w:rPr>
+              <w:t>.</w:t>
+            </w:r>
+            <w:proofErr w:type="spellStart"/>
             <w:r>
               <w:rPr>
                 <w:i/>
@@ -5134,14 +5485,37 @@
               <w:tab/>
               <w:t xml:space="preserve">state = </w:t>
             </w:r>
-            <w:proofErr w:type="spellStart"/>
-            <w:r>
-              <w:rPr>
-                <w:sz w:val="20"/>
-                <w:szCs w:val="20"/>
-              </w:rPr>
-              <w:t>AgentState.</w:t>
-            </w:r>
+            <w:r>
+              <w:rPr>
+                <w:sz w:val="20"/>
+                <w:szCs w:val="20"/>
+              </w:rPr>
+              <w:t xml:space="preserve"> </w:t>
+            </w:r>
+            <w:proofErr w:type="spellStart"/>
+            <w:r>
+              <w:rPr>
+                <w:sz w:val="20"/>
+                <w:szCs w:val="20"/>
+              </w:rPr>
+              <w:t>CustomerState</w:t>
+            </w:r>
+            <w:proofErr w:type="spellEnd"/>
+            <w:r>
+              <w:rPr>
+                <w:sz w:val="20"/>
+                <w:szCs w:val="20"/>
+              </w:rPr>
+              <w:t xml:space="preserve"> </w:t>
+            </w:r>
+            <w:r>
+              <w:rPr>
+                <w:sz w:val="20"/>
+                <w:szCs w:val="20"/>
+              </w:rPr>
+              <w:t>.</w:t>
+            </w:r>
+            <w:proofErr w:type="spellStart"/>
             <w:r>
               <w:rPr>
                 <w:i/>
@@ -5315,7 +5689,7 @@
             </w:r>
             <w:proofErr w:type="spellStart"/>
             <w:r>
-              <w:t>followHost</w:t>
+              <w:t>followWaiter</w:t>
             </w:r>
             <w:proofErr w:type="spellEnd"/>
             <w:r>
@@ -5426,9 +5800,6 @@
             </w:pPr>
             <w:r>
               <w:t xml:space="preserve">        </w:t>
-            </w:r>
-            <w:r>
-              <w:t xml:space="preserve">else </w:t>
             </w:r>
             <w:proofErr w:type="spellStart"/>
             <w:r>
@@ -5891,14 +6262,7 @@
                 <w:sz w:val="18"/>
                 <w:szCs w:val="18"/>
               </w:rPr>
-              <w:t xml:space="preserve">              </w:t>
-            </w:r>
-            <w:r>
-              <w:rPr>
-                <w:sz w:val="18"/>
-                <w:szCs w:val="18"/>
-              </w:rPr>
-              <w:t xml:space="preserve">Public void </w:t>
+              <w:t xml:space="preserve">              Public void </w:t>
             </w:r>
             <w:proofErr w:type="spellStart"/>
             <w:r>
@@ -5945,28 +6309,7 @@
                 <w:sz w:val="18"/>
                 <w:szCs w:val="18"/>
               </w:rPr>
-              <w:t xml:space="preserve">   </w:t>
-            </w:r>
-            <w:r>
-              <w:rPr>
-                <w:sz w:val="18"/>
-                <w:szCs w:val="18"/>
-              </w:rPr>
-              <w:t xml:space="preserve">                  </w:t>
-            </w:r>
-            <w:r>
-              <w:rPr>
-                <w:sz w:val="18"/>
-                <w:szCs w:val="18"/>
-              </w:rPr>
-              <w:t>choice  = random(menu);</w:t>
-            </w:r>
-            <w:r>
-              <w:rPr>
-                <w:sz w:val="18"/>
-                <w:szCs w:val="18"/>
-              </w:rPr>
-              <w:t xml:space="preserve"> </w:t>
+              <w:t xml:space="preserve">                     choice  = random(menu); </w:t>
             </w:r>
           </w:p>
           <w:p>
@@ -5985,21 +6328,7 @@
                 <w:sz w:val="18"/>
                 <w:szCs w:val="18"/>
               </w:rPr>
-              <w:t xml:space="preserve">     </w:t>
-            </w:r>
-            <w:r>
-              <w:rPr>
-                <w:sz w:val="18"/>
-                <w:szCs w:val="18"/>
-              </w:rPr>
-              <w:t xml:space="preserve">           </w:t>
-            </w:r>
-            <w:r>
-              <w:rPr>
-                <w:sz w:val="18"/>
-                <w:szCs w:val="18"/>
-              </w:rPr>
-              <w:t xml:space="preserve"> </w:t>
+              <w:t xml:space="preserve">                 </w:t>
             </w:r>
             <w:proofErr w:type="spellStart"/>
             <w:r>
@@ -6424,6 +6753,7 @@
                 <w:sz w:val="16"/>
                 <w:szCs w:val="16"/>
               </w:rPr>
+              <w:lastRenderedPageBreak/>
               <w:t xml:space="preserve">              </w:t>
             </w:r>
             <w:proofErr w:type="spellStart"/>
@@ -6497,8 +6827,6 @@
         </w:rPr>
         <w:tab/>
       </w:r>
-      <w:bookmarkStart w:id="0" w:name="_GoBack"/>
-      <w:bookmarkEnd w:id="0"/>
     </w:p>
     <w:sectPr>
       <w:pgSz w:w="15840" w:h="12240" w:orient="landscape"/>

</xml_diff>

<commit_message>
30 minutes of work! Major changes to Waiter and cook
</commit_message>
<xml_diff>
--- a/RestaurantDesignDoc.docx
+++ b/RestaurantDesignDoc.docx
@@ -48,58 +48,21 @@
           </w:tcPr>
           <w:p>
             <w:r>
-              <w:t xml:space="preserve">List&lt;Order&gt; </w:t>
-            </w:r>
-            <w:proofErr w:type="spellStart"/>
-            <w:r>
-              <w:t>pendingOrders</w:t>
-            </w:r>
-            <w:proofErr w:type="spellEnd"/>
-            <w:r>
-              <w:t>;</w:t>
+              <w:t>List&lt;Order&gt; pendingOrders;</w:t>
             </w:r>
           </w:p>
           <w:p/>
           <w:p>
             <w:r>
-              <w:t xml:space="preserve">Timer </w:t>
-            </w:r>
-            <w:proofErr w:type="spellStart"/>
-            <w:r>
-              <w:t>cookTimer</w:t>
-            </w:r>
-            <w:proofErr w:type="spellEnd"/>
-            <w:r>
-              <w:t xml:space="preserve"> = new Timer(0, new </w:t>
-            </w:r>
-            <w:proofErr w:type="spellStart"/>
-            <w:r>
-              <w:t>ActionListener</w:t>
-            </w:r>
-            <w:proofErr w:type="spellEnd"/>
-            <w:r>
-              <w:t>() {</w:t>
-            </w:r>
-          </w:p>
-          <w:p>
-            <w:r>
-              <w:t xml:space="preserve">   Public void </w:t>
-            </w:r>
-            <w:proofErr w:type="spellStart"/>
-            <w:r>
-              <w:t>actionPerformed</w:t>
-            </w:r>
-            <w:proofErr w:type="spellEnd"/>
-            <w:r>
-              <w:t>(</w:t>
-            </w:r>
-            <w:proofErr w:type="spellStart"/>
-            <w:r>
-              <w:t>ActionEvent</w:t>
-            </w:r>
-            <w:proofErr w:type="spellEnd"/>
-            <w:r>
-              <w:t xml:space="preserve"> e){</w:t>
+              <w:t>Timer cookTimer</w:t>
+            </w:r>
+            <w:r>
+              <w:t xml:space="preserve"> = new Timer(0, new ActionListener() {</w:t>
+            </w:r>
+          </w:p>
+          <w:p>
+            <w:r>
+              <w:t xml:space="preserve">   Public void actionPerformed(ActionEvent e){</w:t>
             </w:r>
           </w:p>
           <w:p>
@@ -123,9 +86,8 @@
                 <w:sz w:val="22"/>
                 <w:szCs w:val="22"/>
               </w:rPr>
-              <w:t xml:space="preserve"> if and Ǝ an Order o in </w:t>
-            </w:r>
-            <w:proofErr w:type="spellStart"/>
+              <w:t xml:space="preserve"> if and Ǝ an Order o in pendingOrder ϶ o.OrderState == </w:t>
+            </w:r>
             <w:r>
               <w:rPr>
                 <w:rFonts w:ascii="Calibri" w:hAnsi="Calibri"/>
@@ -133,19 +95,27 @@
                 <w:sz w:val="22"/>
                 <w:szCs w:val="22"/>
               </w:rPr>
-              <w:t>pendingOrder</w:t>
-            </w:r>
-            <w:proofErr w:type="spellEnd"/>
-            <w:r>
+              <w:t>cooking</w:t>
+            </w:r>
+          </w:p>
+          <w:p>
+            <w:pPr>
+              <w:pStyle w:val="NormalWeb"/>
+              <w:spacing w:before="0" w:beforeAutospacing="0" w:after="0" w:afterAutospacing="0"/>
               <w:rPr>
                 <w:rFonts w:ascii="Calibri" w:hAnsi="Calibri"/>
                 <w:color w:val="000000"/>
                 <w:sz w:val="22"/>
                 <w:szCs w:val="22"/>
               </w:rPr>
-              <w:t xml:space="preserve"> ϶ </w:t>
-            </w:r>
-            <w:proofErr w:type="spellStart"/>
+            </w:pPr>
+            <w:r>
+              <w:rPr>
+                <w:sz w:val="40"/>
+                <w:szCs w:val="40"/>
+              </w:rPr>
+              <w:tab/>
+            </w:r>
             <w:r>
               <w:rPr>
                 <w:rFonts w:ascii="Calibri" w:hAnsi="Calibri"/>
@@ -153,9 +123,8 @@
                 <w:sz w:val="22"/>
                 <w:szCs w:val="22"/>
               </w:rPr>
-              <w:t>o.OrderState</w:t>
-            </w:r>
-            <w:proofErr w:type="spellEnd"/>
+              <w:t xml:space="preserve">then </w:t>
+            </w:r>
             <w:r>
               <w:rPr>
                 <w:rFonts w:ascii="Calibri" w:hAnsi="Calibri"/>
@@ -163,105 +132,28 @@
                 <w:sz w:val="22"/>
                 <w:szCs w:val="22"/>
               </w:rPr>
-              <w:t xml:space="preserve"> == </w:t>
-            </w:r>
-            <w:r>
+              <w:t>o.OrderState = cooked;</w:t>
+            </w:r>
+          </w:p>
+          <w:p>
+            <w:pPr>
+              <w:pStyle w:val="NormalWeb"/>
+              <w:spacing w:before="0" w:beforeAutospacing="0" w:after="0" w:afterAutospacing="0"/>
               <w:rPr>
                 <w:rFonts w:ascii="Calibri" w:hAnsi="Calibri"/>
                 <w:color w:val="000000"/>
                 <w:sz w:val="22"/>
                 <w:szCs w:val="22"/>
               </w:rPr>
-              <w:t>cooking</w:t>
-            </w:r>
-          </w:p>
-          <w:p>
-            <w:pPr>
-              <w:pStyle w:val="NormalWeb"/>
-              <w:spacing w:before="0" w:beforeAutospacing="0" w:after="0" w:afterAutospacing="0"/>
+            </w:pPr>
+            <w:r>
               <w:rPr>
                 <w:rFonts w:ascii="Calibri" w:hAnsi="Calibri"/>
                 <w:color w:val="000000"/>
                 <w:sz w:val="22"/>
                 <w:szCs w:val="22"/>
               </w:rPr>
-            </w:pPr>
-            <w:r>
-              <w:rPr>
-                <w:sz w:val="40"/>
-                <w:szCs w:val="40"/>
-              </w:rPr>
-              <w:tab/>
-            </w:r>
-            <w:r>
-              <w:rPr>
-                <w:rFonts w:ascii="Calibri" w:hAnsi="Calibri"/>
-                <w:color w:val="000000"/>
-                <w:sz w:val="22"/>
-                <w:szCs w:val="22"/>
-              </w:rPr>
-              <w:t xml:space="preserve">then </w:t>
-            </w:r>
-            <w:proofErr w:type="spellStart"/>
-            <w:r>
-              <w:rPr>
-                <w:rFonts w:ascii="Calibri" w:hAnsi="Calibri"/>
-                <w:color w:val="000000"/>
-                <w:sz w:val="22"/>
-                <w:szCs w:val="22"/>
-              </w:rPr>
-              <w:t>o.OrderState</w:t>
-            </w:r>
-            <w:proofErr w:type="spellEnd"/>
-            <w:r>
-              <w:rPr>
-                <w:rFonts w:ascii="Calibri" w:hAnsi="Calibri"/>
-                <w:color w:val="000000"/>
-                <w:sz w:val="22"/>
-                <w:szCs w:val="22"/>
-              </w:rPr>
-              <w:t xml:space="preserve"> = cooked;</w:t>
-            </w:r>
-          </w:p>
-          <w:p>
-            <w:pPr>
-              <w:pStyle w:val="NormalWeb"/>
-              <w:spacing w:before="0" w:beforeAutospacing="0" w:after="0" w:afterAutospacing="0"/>
-              <w:rPr>
-                <w:rFonts w:ascii="Calibri" w:hAnsi="Calibri"/>
-                <w:color w:val="000000"/>
-                <w:sz w:val="22"/>
-                <w:szCs w:val="22"/>
-              </w:rPr>
-            </w:pPr>
-            <w:r>
-              <w:rPr>
-                <w:rFonts w:ascii="Calibri" w:hAnsi="Calibri"/>
-                <w:color w:val="000000"/>
-                <w:sz w:val="22"/>
-                <w:szCs w:val="22"/>
-              </w:rPr>
-              <w:t xml:space="preserve">              </w:t>
-            </w:r>
-            <w:proofErr w:type="spellStart"/>
-            <w:r>
-              <w:rPr>
-                <w:rFonts w:ascii="Calibri" w:hAnsi="Calibri"/>
-                <w:color w:val="000000"/>
-                <w:sz w:val="22"/>
-                <w:szCs w:val="22"/>
-              </w:rPr>
-              <w:t>o.waiter.OrderIsReady</w:t>
-            </w:r>
-            <w:proofErr w:type="spellEnd"/>
-            <w:r>
-              <w:rPr>
-                <w:rFonts w:ascii="Calibri" w:hAnsi="Calibri"/>
-                <w:color w:val="000000"/>
-                <w:sz w:val="22"/>
-                <w:szCs w:val="22"/>
-              </w:rPr>
-              <w:t>(o);</w:t>
+              <w:t xml:space="preserve">              o.waiter.OrderIsReady(o);</w:t>
             </w:r>
           </w:p>
           <w:p>
@@ -311,14 +203,12 @@
               </w:rPr>
               <w:t xml:space="preserve">, </w:t>
             </w:r>
-            <w:proofErr w:type="spellStart"/>
             <w:r>
               <w:rPr>
                 <w:bdr w:val="none" w:sz="0" w:space="0" w:color="auto" w:frame="1"/>
               </w:rPr>
               <w:t>Int</w:t>
             </w:r>
-            <w:proofErr w:type="spellEnd"/>
             <w:r>
               <w:rPr>
                 <w:color w:val="000000"/>
@@ -326,7 +216,6 @@
               </w:rPr>
               <w:t xml:space="preserve">&gt; </w:t>
             </w:r>
-            <w:proofErr w:type="spellStart"/>
             <w:r>
               <w:rPr>
                 <w:color w:val="000000"/>
@@ -334,7 +223,6 @@
               </w:rPr>
               <w:t>foodDictionary</w:t>
             </w:r>
-            <w:proofErr w:type="spellEnd"/>
             <w:r>
               <w:rPr>
                 <w:color w:val="000000"/>
@@ -342,14 +230,12 @@
               </w:rPr>
               <w:t xml:space="preserve"> = </w:t>
             </w:r>
-            <w:proofErr w:type="spellStart"/>
             <w:r>
               <w:rPr>
                 <w:bdr w:val="none" w:sz="0" w:space="0" w:color="auto" w:frame="1"/>
               </w:rPr>
               <w:t>TreeMap</w:t>
             </w:r>
-            <w:proofErr w:type="spellEnd"/>
             <w:r>
               <w:rPr>
                 <w:color w:val="000000"/>
@@ -370,14 +256,12 @@
               </w:rPr>
               <w:t xml:space="preserve">, </w:t>
             </w:r>
-            <w:proofErr w:type="spellStart"/>
             <w:r>
               <w:rPr>
                 <w:bdr w:val="none" w:sz="0" w:space="0" w:color="auto" w:frame="1"/>
               </w:rPr>
               <w:t>Int</w:t>
             </w:r>
-            <w:proofErr w:type="spellEnd"/>
             <w:r>
               <w:rPr>
                 <w:color w:val="000000"/>
@@ -401,21 +285,12 @@
                 <w:bdr w:val="none" w:sz="0" w:space="0" w:color="auto" w:frame="1"/>
               </w:rPr>
             </w:pPr>
-            <w:proofErr w:type="spellStart"/>
             <w:r>
               <w:rPr>
                 <w:color w:val="000000"/>
                 <w:bdr w:val="none" w:sz="0" w:space="0" w:color="auto" w:frame="1"/>
               </w:rPr>
-              <w:t>Enum</w:t>
-            </w:r>
-            <w:proofErr w:type="spellEnd"/>
-            <w:r>
-              <w:rPr>
-                <w:color w:val="000000"/>
-                <w:bdr w:val="none" w:sz="0" w:space="0" w:color="auto" w:frame="1"/>
-              </w:rPr>
-              <w:t xml:space="preserve"> State {idle, cooking}</w:t>
+              <w:t>Enum State {idle, cooking}</w:t>
             </w:r>
           </w:p>
           <w:p/>
@@ -431,15 +306,7 @@
           </w:p>
           <w:p>
             <w:r>
-              <w:t xml:space="preserve">  Waiter </w:t>
-            </w:r>
-            <w:proofErr w:type="spellStart"/>
-            <w:r>
-              <w:t>waiter</w:t>
-            </w:r>
-            <w:proofErr w:type="spellEnd"/>
-            <w:r>
-              <w:t>;</w:t>
+              <w:t xml:space="preserve">  Waiter waiter;</w:t>
             </w:r>
           </w:p>
           <w:p>
@@ -449,44 +316,12 @@
           </w:p>
           <w:p>
             <w:r>
-              <w:t xml:space="preserve">  </w:t>
-            </w:r>
-            <w:proofErr w:type="spellStart"/>
-            <w:r>
-              <w:t>Int</w:t>
-            </w:r>
-            <w:proofErr w:type="spellEnd"/>
-            <w:r>
-              <w:t xml:space="preserve"> </w:t>
-            </w:r>
-            <w:proofErr w:type="spellStart"/>
-            <w:r>
-              <w:t>tableNumber</w:t>
-            </w:r>
-            <w:proofErr w:type="spellEnd"/>
-            <w:r>
-              <w:t>;</w:t>
-            </w:r>
-          </w:p>
-          <w:p>
-            <w:r>
-              <w:t xml:space="preserve">  </w:t>
-            </w:r>
-            <w:proofErr w:type="spellStart"/>
-            <w:r>
-              <w:t>Enum</w:t>
-            </w:r>
-            <w:proofErr w:type="spellEnd"/>
-            <w:r>
-              <w:t xml:space="preserve"> </w:t>
-            </w:r>
-            <w:proofErr w:type="spellStart"/>
-            <w:r>
-              <w:t>OrderState</w:t>
-            </w:r>
-            <w:proofErr w:type="spellEnd"/>
-            <w:r>
-              <w:t xml:space="preserve"> { pending, cooking, cooked;}</w:t>
+              <w:t xml:space="preserve">  Int tableNumber;</w:t>
+            </w:r>
+          </w:p>
+          <w:p>
+            <w:r>
+              <w:t xml:space="preserve">  Enum OrderState { pending, cooking, cooked;}</w:t>
             </w:r>
           </w:p>
           <w:p>
@@ -500,13 +335,8 @@
             <w:tcW w:w="7222" w:type="dxa"/>
           </w:tcPr>
           <w:p>
-            <w:proofErr w:type="spellStart"/>
-            <w:r>
-              <w:t>HeresAnOrder</w:t>
-            </w:r>
-            <w:proofErr w:type="spellEnd"/>
-            <w:r>
-              <w:t>(order)</w:t>
+            <w:r>
+              <w:t>HeresAnOrder(order)</w:t>
             </w:r>
           </w:p>
           <w:p>
@@ -516,15 +346,7 @@
           </w:p>
           <w:p>
             <w:r>
-              <w:t xml:space="preserve">  </w:t>
-            </w:r>
-            <w:proofErr w:type="spellStart"/>
-            <w:r>
-              <w:t>pendingOrders.add</w:t>
-            </w:r>
-            <w:proofErr w:type="spellEnd"/>
-            <w:r>
-              <w:t>(new Order(choice, table));</w:t>
+              <w:t xml:space="preserve">  pendingOrders.add(new Order(choice, table));</w:t>
             </w:r>
           </w:p>
           <w:p>
@@ -623,19 +445,27 @@
                 <w:sz w:val="22"/>
                 <w:szCs w:val="22"/>
               </w:rPr>
-              <w:t xml:space="preserve">Ǝ an Order o in </w:t>
-            </w:r>
-            <w:proofErr w:type="spellStart"/>
-            <w:r>
+              <w:t>Ǝ an Order o in pendingOrder ϶ o.OrderState == pending</w:t>
+            </w:r>
+          </w:p>
+          <w:p>
+            <w:pPr>
+              <w:pStyle w:val="NormalWeb"/>
+              <w:spacing w:before="0" w:beforeAutospacing="0" w:after="0" w:afterAutospacing="0"/>
               <w:rPr>
                 <w:rFonts w:ascii="Calibri" w:hAnsi="Calibri"/>
                 <w:color w:val="000000"/>
                 <w:sz w:val="22"/>
                 <w:szCs w:val="22"/>
               </w:rPr>
-              <w:t>pendingOrder</w:t>
-            </w:r>
-            <w:proofErr w:type="spellEnd"/>
+            </w:pPr>
+            <w:r>
+              <w:rPr>
+                <w:sz w:val="40"/>
+                <w:szCs w:val="40"/>
+              </w:rPr>
+              <w:tab/>
+            </w:r>
             <w:r>
               <w:rPr>
                 <w:rFonts w:ascii="Calibri" w:hAnsi="Calibri"/>
@@ -643,75 +473,7 @@
                 <w:sz w:val="22"/>
                 <w:szCs w:val="22"/>
               </w:rPr>
-              <w:t xml:space="preserve"> ϶ </w:t>
-            </w:r>
-            <w:proofErr w:type="spellStart"/>
-            <w:r>
-              <w:rPr>
-                <w:rFonts w:ascii="Calibri" w:hAnsi="Calibri"/>
-                <w:color w:val="000000"/>
-                <w:sz w:val="22"/>
-                <w:szCs w:val="22"/>
-              </w:rPr>
-              <w:t>o.OrderState</w:t>
-            </w:r>
-            <w:proofErr w:type="spellEnd"/>
-            <w:r>
-              <w:rPr>
-                <w:rFonts w:ascii="Calibri" w:hAnsi="Calibri"/>
-                <w:color w:val="000000"/>
-                <w:sz w:val="22"/>
-                <w:szCs w:val="22"/>
-              </w:rPr>
-              <w:t xml:space="preserve"> == pending</w:t>
-            </w:r>
-          </w:p>
-          <w:p>
-            <w:pPr>
-              <w:pStyle w:val="NormalWeb"/>
-              <w:spacing w:before="0" w:beforeAutospacing="0" w:after="0" w:afterAutospacing="0"/>
-              <w:rPr>
-                <w:rFonts w:ascii="Calibri" w:hAnsi="Calibri"/>
-                <w:color w:val="000000"/>
-                <w:sz w:val="22"/>
-                <w:szCs w:val="22"/>
-              </w:rPr>
-            </w:pPr>
-            <w:r>
-              <w:rPr>
-                <w:sz w:val="40"/>
-                <w:szCs w:val="40"/>
-              </w:rPr>
-              <w:tab/>
-            </w:r>
-            <w:r>
-              <w:rPr>
-                <w:rFonts w:ascii="Calibri" w:hAnsi="Calibri"/>
-                <w:color w:val="000000"/>
-                <w:sz w:val="22"/>
-                <w:szCs w:val="22"/>
-              </w:rPr>
-              <w:t xml:space="preserve">then </w:t>
-            </w:r>
-            <w:proofErr w:type="spellStart"/>
-            <w:r>
-              <w:rPr>
-                <w:rFonts w:ascii="Calibri" w:hAnsi="Calibri"/>
-                <w:color w:val="000000"/>
-                <w:sz w:val="22"/>
-                <w:szCs w:val="22"/>
-              </w:rPr>
-              <w:t>CookOrder</w:t>
-            </w:r>
-            <w:proofErr w:type="spellEnd"/>
-            <w:r>
-              <w:rPr>
-                <w:rFonts w:ascii="Calibri" w:hAnsi="Calibri"/>
-                <w:color w:val="000000"/>
-                <w:sz w:val="22"/>
-                <w:szCs w:val="22"/>
-              </w:rPr>
-              <w:t>(o);</w:t>
+              <w:t>then CookOrder(o);</w:t>
             </w:r>
           </w:p>
           <w:p>
@@ -735,13 +497,8 @@
             <w:tcW w:w="7222" w:type="dxa"/>
           </w:tcPr>
           <w:p>
-            <w:proofErr w:type="spellStart"/>
-            <w:r>
-              <w:t>CookOrder</w:t>
-            </w:r>
-            <w:proofErr w:type="spellEnd"/>
-            <w:r>
-              <w:t>(Order o</w:t>
+            <w:r>
+              <w:t>CookOrder(Order o</w:t>
             </w:r>
             <w:r>
               <w:t>){</w:t>
@@ -749,68 +506,34 @@
           </w:p>
           <w:p>
             <w:r>
+              <w:t xml:space="preserve">  DoCookOrder(); //GUI</w:t>
+            </w:r>
+          </w:p>
+          <w:p>
+            <w:r>
+              <w:t xml:space="preserve">  State = cooking;</w:t>
+            </w:r>
+          </w:p>
+          <w:p>
+            <w:r>
+              <w:t xml:space="preserve"> </w:t>
+            </w:r>
+            <w:r>
+              <w:t xml:space="preserve"> </w:t>
+            </w:r>
+            <w:r>
+              <w:t>cookTimer.setDelay(foodDictionary.get(o.choice));</w:t>
+            </w:r>
+          </w:p>
+          <w:p>
+            <w:r>
               <w:t xml:space="preserve">  </w:t>
             </w:r>
-            <w:proofErr w:type="spellStart"/>
-            <w:r>
-              <w:t>DoCookOrder</w:t>
-            </w:r>
-            <w:proofErr w:type="spellEnd"/>
-            <w:r>
-              <w:t>(); //GUI</w:t>
-            </w:r>
-          </w:p>
-          <w:p>
-            <w:r>
-              <w:t xml:space="preserve">  State = cooking;</w:t>
-            </w:r>
-          </w:p>
-          <w:p>
-            <w:r>
-              <w:t xml:space="preserve"> </w:t>
-            </w:r>
-            <w:r>
-              <w:t xml:space="preserve"> </w:t>
-            </w:r>
-            <w:proofErr w:type="spellStart"/>
-            <w:r>
-              <w:t>cookTimer.setDelay</w:t>
-            </w:r>
-            <w:proofErr w:type="spellEnd"/>
-            <w:r>
-              <w:t>(</w:t>
-            </w:r>
-            <w:proofErr w:type="spellStart"/>
-            <w:r>
-              <w:t>foodDictionary.get</w:t>
-            </w:r>
-            <w:proofErr w:type="spellEnd"/>
-            <w:r>
-              <w:t>(</w:t>
-            </w:r>
-            <w:proofErr w:type="spellStart"/>
-            <w:r>
-              <w:t>o.choice</w:t>
-            </w:r>
-            <w:proofErr w:type="spellEnd"/>
-            <w:r>
-              <w:t>));</w:t>
-            </w:r>
-          </w:p>
-          <w:p>
-            <w:r>
-              <w:t xml:space="preserve">  </w:t>
-            </w:r>
-            <w:proofErr w:type="spellStart"/>
             <w:r>
               <w:t>cookT</w:t>
             </w:r>
             <w:r>
-              <w:t>imer.start</w:t>
-            </w:r>
-            <w:proofErr w:type="spellEnd"/>
-            <w:r>
-              <w:t>();</w:t>
+              <w:t>imer.start();</w:t>
             </w:r>
           </w:p>
           <w:p>
@@ -834,7 +557,6 @@
       </w:tr>
     </w:tbl>
     <w:p>
-      <w:proofErr w:type="gramStart"/>
       <w:r>
         <w:rPr>
           <w:sz w:val="40"/>
@@ -846,19 +568,7 @@
         <w:t xml:space="preserve"> </w:t>
       </w:r>
       <w:r>
-        <w:t xml:space="preserve"> implements</w:t>
-      </w:r>
-      <w:proofErr w:type="gramEnd"/>
-      <w:r>
-        <w:t xml:space="preserve"> </w:t>
-      </w:r>
-      <w:proofErr w:type="spellStart"/>
-      <w:r>
-        <w:t>ActionListener</w:t>
-      </w:r>
-      <w:proofErr w:type="spellEnd"/>
-      <w:r>
-        <w:t xml:space="preserve"> //because timer</w:t>
+        <w:t xml:space="preserve"> implements ActionListener //because timer</w:t>
       </w:r>
     </w:p>
     <w:p>
@@ -868,7 +578,6 @@
           <w:szCs w:val="40"/>
         </w:rPr>
       </w:pPr>
-      <w:proofErr w:type="spellStart"/>
       <w:r>
         <w:rPr>
           <w:sz w:val="40"/>
@@ -877,7 +586,6 @@
         <w:lastRenderedPageBreak/>
         <w:t>HostAgent</w:t>
       </w:r>
-      <w:proofErr w:type="spellEnd"/>
     </w:p>
     <w:tbl>
       <w:tblPr>
@@ -937,27 +645,17 @@
             <w:r>
               <w:t xml:space="preserve">List&lt;Customers&gt; </w:t>
             </w:r>
-            <w:proofErr w:type="spellStart"/>
             <w:r>
               <w:t>waitingC</w:t>
             </w:r>
             <w:r>
-              <w:t>ustomers</w:t>
-            </w:r>
-            <w:proofErr w:type="spellEnd"/>
-            <w:r>
-              <w:t>;</w:t>
+              <w:t>ustomers;</w:t>
             </w:r>
           </w:p>
           <w:p/>
           <w:p>
-            <w:proofErr w:type="gramStart"/>
-            <w:r>
-              <w:t>public</w:t>
-            </w:r>
-            <w:proofErr w:type="gramEnd"/>
-            <w:r>
-              <w:t xml:space="preserve"> </w:t>
+            <w:r>
+              <w:t xml:space="preserve">public </w:t>
             </w:r>
             <w:r>
               <w:t>class Tables</w:t>
@@ -983,13 +681,8 @@
             <w:tcW w:w="7222" w:type="dxa"/>
           </w:tcPr>
           <w:p>
-            <w:proofErr w:type="spellStart"/>
-            <w:r>
-              <w:t>IWantToEat</w:t>
-            </w:r>
-            <w:proofErr w:type="spellEnd"/>
-            <w:r>
-              <w:t>(</w:t>
+            <w:r>
+              <w:t>IWantToEat(</w:t>
             </w:r>
             <w:r>
               <w:t>Customer c</w:t>
@@ -1003,15 +696,7 @@
           </w:p>
           <w:p>
             <w:r>
-              <w:t xml:space="preserve">   </w:t>
-            </w:r>
-            <w:proofErr w:type="spellStart"/>
-            <w:r>
-              <w:t>waitingCustomers.add</w:t>
-            </w:r>
-            <w:proofErr w:type="spellEnd"/>
-            <w:r>
-              <w:t>(c);</w:t>
+              <w:t xml:space="preserve">   waitingCustomers.add(c);</w:t>
             </w:r>
           </w:p>
           <w:p>
@@ -1020,13 +705,8 @@
             </w:r>
           </w:p>
           <w:p>
-            <w:proofErr w:type="spellStart"/>
-            <w:r>
-              <w:t>TableIsClear</w:t>
-            </w:r>
-            <w:proofErr w:type="spellEnd"/>
-            <w:r>
-              <w:t>(</w:t>
+            <w:r>
+              <w:t>TableIsClear(</w:t>
             </w:r>
             <w:r>
               <w:t>Table t</w:t>
@@ -1040,15 +720,7 @@
           </w:p>
           <w:p>
             <w:r>
-              <w:t xml:space="preserve">   </w:t>
-            </w:r>
-            <w:proofErr w:type="spellStart"/>
-            <w:r>
-              <w:t>t.occupiedBy</w:t>
-            </w:r>
-            <w:proofErr w:type="spellEnd"/>
-            <w:r>
-              <w:t xml:space="preserve"> = null;</w:t>
+              <w:t xml:space="preserve">   t.occupiedBy = null;</w:t>
             </w:r>
           </w:p>
           <w:p>
@@ -1135,9 +807,8 @@
                 <w:sz w:val="22"/>
                 <w:szCs w:val="22"/>
               </w:rPr>
-              <w:t>!</w:t>
-            </w:r>
-            <w:proofErr w:type="spellStart"/>
+              <w:t xml:space="preserve">!waitingCustomer.empty() </w:t>
+            </w:r>
             <w:r>
               <w:rPr>
                 <w:rFonts w:ascii="Calibri" w:hAnsi="Calibri"/>
@@ -1145,9 +816,8 @@
                 <w:sz w:val="22"/>
                 <w:szCs w:val="22"/>
               </w:rPr>
-              <w:t>waitingCustomer.empty</w:t>
-            </w:r>
-            <w:proofErr w:type="spellEnd"/>
+              <w:t xml:space="preserve">Ǝ </w:t>
+            </w:r>
             <w:r>
               <w:rPr>
                 <w:rFonts w:ascii="Calibri" w:hAnsi="Calibri"/>
@@ -1155,7 +825,7 @@
                 <w:sz w:val="22"/>
                 <w:szCs w:val="22"/>
               </w:rPr>
-              <w:t xml:space="preserve">() </w:t>
+              <w:t>a</w:t>
             </w:r>
             <w:r>
               <w:rPr>
@@ -1164,7 +834,7 @@
                 <w:sz w:val="22"/>
                 <w:szCs w:val="22"/>
               </w:rPr>
-              <w:t xml:space="preserve">Ǝ </w:t>
+              <w:t xml:space="preserve"> Table t in tables ϶ t.occupiedBy == null</w:t>
             </w:r>
             <w:r>
               <w:rPr>
@@ -1173,18 +843,20 @@
                 <w:sz w:val="22"/>
                 <w:szCs w:val="22"/>
               </w:rPr>
-              <w:t>a</w:t>
-            </w:r>
-            <w:r>
+              <w:t xml:space="preserve"> and  Ǝ a Waiter w in waiters ϶ w.State == idle</w:t>
+            </w:r>
+          </w:p>
+          <w:p>
+            <w:pPr>
+              <w:pStyle w:val="NormalWeb"/>
+              <w:spacing w:before="0" w:beforeAutospacing="0" w:after="0" w:afterAutospacing="0"/>
               <w:rPr>
                 <w:rFonts w:ascii="Calibri" w:hAnsi="Calibri"/>
                 <w:color w:val="000000"/>
                 <w:sz w:val="22"/>
                 <w:szCs w:val="22"/>
               </w:rPr>
-              <w:t xml:space="preserve"> Table t in tables ϶ </w:t>
-            </w:r>
-            <w:proofErr w:type="spellStart"/>
+            </w:pPr>
             <w:r>
               <w:rPr>
                 <w:rFonts w:ascii="Calibri" w:hAnsi="Calibri"/>
@@ -1192,9 +864,8 @@
                 <w:sz w:val="22"/>
                 <w:szCs w:val="22"/>
               </w:rPr>
-              <w:t>t.occupiedBy</w:t>
-            </w:r>
-            <w:proofErr w:type="spellEnd"/>
+              <w:t xml:space="preserve">   then </w:t>
+            </w:r>
             <w:r>
               <w:rPr>
                 <w:rFonts w:ascii="Calibri" w:hAnsi="Calibri"/>
@@ -1202,77 +873,7 @@
                 <w:sz w:val="22"/>
                 <w:szCs w:val="22"/>
               </w:rPr>
-              <w:t xml:space="preserve"> == null</w:t>
-            </w:r>
-            <w:r>
-              <w:rPr>
-                <w:rFonts w:ascii="Calibri" w:hAnsi="Calibri"/>
-                <w:color w:val="000000"/>
-                <w:sz w:val="22"/>
-                <w:szCs w:val="22"/>
-              </w:rPr>
-              <w:t xml:space="preserve"> and  Ǝ a Waiter w in waiters ϶ </w:t>
-            </w:r>
-            <w:proofErr w:type="spellStart"/>
-            <w:r>
-              <w:rPr>
-                <w:rFonts w:ascii="Calibri" w:hAnsi="Calibri"/>
-                <w:color w:val="000000"/>
-                <w:sz w:val="22"/>
-                <w:szCs w:val="22"/>
-              </w:rPr>
-              <w:t>w.State</w:t>
-            </w:r>
-            <w:proofErr w:type="spellEnd"/>
-            <w:r>
-              <w:rPr>
-                <w:rFonts w:ascii="Calibri" w:hAnsi="Calibri"/>
-                <w:color w:val="000000"/>
-                <w:sz w:val="22"/>
-                <w:szCs w:val="22"/>
-              </w:rPr>
-              <w:t xml:space="preserve"> == idle</w:t>
-            </w:r>
-          </w:p>
-          <w:p>
-            <w:pPr>
-              <w:pStyle w:val="NormalWeb"/>
-              <w:spacing w:before="0" w:beforeAutospacing="0" w:after="0" w:afterAutospacing="0"/>
-              <w:rPr>
-                <w:rFonts w:ascii="Calibri" w:hAnsi="Calibri"/>
-                <w:color w:val="000000"/>
-                <w:sz w:val="22"/>
-                <w:szCs w:val="22"/>
-              </w:rPr>
-            </w:pPr>
-            <w:r>
-              <w:rPr>
-                <w:rFonts w:ascii="Calibri" w:hAnsi="Calibri"/>
-                <w:color w:val="000000"/>
-                <w:sz w:val="22"/>
-                <w:szCs w:val="22"/>
-              </w:rPr>
-              <w:t xml:space="preserve">   then </w:t>
-            </w:r>
-            <w:proofErr w:type="spellStart"/>
-            <w:r>
-              <w:rPr>
-                <w:rFonts w:ascii="Calibri" w:hAnsi="Calibri"/>
-                <w:color w:val="000000"/>
-                <w:sz w:val="22"/>
-                <w:szCs w:val="22"/>
-              </w:rPr>
-              <w:t>notifyWaiter</w:t>
-            </w:r>
-            <w:proofErr w:type="spellEnd"/>
-            <w:r>
-              <w:rPr>
-                <w:rFonts w:ascii="Calibri" w:hAnsi="Calibri"/>
-                <w:color w:val="000000"/>
-                <w:sz w:val="22"/>
-                <w:szCs w:val="22"/>
-              </w:rPr>
-              <w:t>(</w:t>
+              <w:t>notifyWaiter(</w:t>
             </w:r>
             <w:r>
               <w:rPr>
@@ -1312,13 +913,8 @@
                 <w:tab w:val="left" w:pos="2490"/>
               </w:tabs>
             </w:pPr>
-            <w:proofErr w:type="spellStart"/>
-            <w:r>
-              <w:t>notifyWaiter</w:t>
-            </w:r>
-            <w:proofErr w:type="spellEnd"/>
-            <w:r>
-              <w:t>(Table t, Waiter w){</w:t>
+            <w:r>
+              <w:t>notifyWaiter(Table t, Waiter w){</w:t>
             </w:r>
           </w:p>
           <w:p>
@@ -1328,15 +924,7 @@
               </w:tabs>
             </w:pPr>
             <w:r>
-              <w:t xml:space="preserve">   </w:t>
-            </w:r>
-            <w:proofErr w:type="spellStart"/>
-            <w:r>
-              <w:t>DoNotifyWaiter</w:t>
-            </w:r>
-            <w:proofErr w:type="spellEnd"/>
-            <w:r>
-              <w:t>();</w:t>
+              <w:t xml:space="preserve">   DoNotifyWaiter();</w:t>
             </w:r>
           </w:p>
           <w:p>
@@ -1346,26 +934,13 @@
               </w:tabs>
             </w:pPr>
             <w:r>
-              <w:t xml:space="preserve">   </w:t>
-            </w:r>
-            <w:proofErr w:type="spellStart"/>
-            <w:r>
-              <w:t>w.</w:t>
+              <w:t xml:space="preserve">   w.</w:t>
             </w:r>
             <w:r>
               <w:t>SeatAtTable</w:t>
             </w:r>
-            <w:proofErr w:type="spellEnd"/>
-            <w:r>
-              <w:t>(</w:t>
-            </w:r>
-            <w:proofErr w:type="spellStart"/>
-            <w:r>
-              <w:t>waitingCustomer.remove</w:t>
-            </w:r>
-            <w:proofErr w:type="spellEnd"/>
-            <w:r>
-              <w:t>(0)</w:t>
+            <w:r>
+              <w:t>(waitingCustomer.remove(0)</w:t>
             </w:r>
             <w:r>
               <w:t>, t</w:t>
@@ -1442,164 +1017,75 @@
           </w:tcPr>
           <w:p>
             <w:r>
-              <w:t>List&lt;</w:t>
-            </w:r>
-            <w:proofErr w:type="spellStart"/>
-            <w:r>
-              <w:t>MyCustomer</w:t>
-            </w:r>
-            <w:proofErr w:type="spellEnd"/>
-            <w:r>
-              <w:t xml:space="preserve">&gt; </w:t>
-            </w:r>
-            <w:proofErr w:type="spellStart"/>
-            <w:r>
-              <w:t>myCustomers</w:t>
-            </w:r>
-            <w:proofErr w:type="spellEnd"/>
+              <w:t>List&lt;MyCustomer&gt; myCustomers;</w:t>
+            </w:r>
+          </w:p>
+          <w:p>
+            <w:r>
+              <w:t>Cook cook;</w:t>
+            </w:r>
+          </w:p>
+          <w:p>
+            <w:r>
+              <w:t>Host host;</w:t>
+            </w:r>
+          </w:p>
+          <w:p/>
+          <w:p>
+            <w:r>
+              <w:t>// This is to distribute the waiting customers evenly among waiters.</w:t>
+            </w:r>
+          </w:p>
+          <w:p>
+            <w:r>
+              <w:t>enum WaiterState {idle, busy;}</w:t>
+            </w:r>
+          </w:p>
+          <w:p/>
+          <w:p>
+            <w:r>
+              <w:t>class MyCustomer {</w:t>
+            </w:r>
+          </w:p>
+          <w:p>
+            <w:r>
+              <w:t xml:space="preserve">   Customer c</w:t>
+            </w:r>
+            <w:r>
+              <w:t>ustomer</w:t>
+            </w:r>
             <w:r>
               <w:t>;</w:t>
             </w:r>
           </w:p>
           <w:p>
             <w:r>
-              <w:t xml:space="preserve">Cook </w:t>
-            </w:r>
-            <w:proofErr w:type="spellStart"/>
-            <w:r>
-              <w:t>cook</w:t>
-            </w:r>
-            <w:proofErr w:type="spellEnd"/>
+              <w:t xml:space="preserve">   Table t</w:t>
+            </w:r>
+            <w:r>
+              <w:t>able</w:t>
+            </w:r>
             <w:r>
               <w:t>;</w:t>
             </w:r>
           </w:p>
           <w:p>
             <w:r>
-              <w:t xml:space="preserve">Host </w:t>
-            </w:r>
-            <w:proofErr w:type="spellStart"/>
-            <w:r>
-              <w:t>host</w:t>
-            </w:r>
-            <w:proofErr w:type="spellEnd"/>
+              <w:t xml:space="preserve">   </w:t>
+            </w:r>
+            <w:r>
+              <w:t>Order order</w:t>
+            </w:r>
             <w:r>
               <w:t>;</w:t>
             </w:r>
           </w:p>
-          <w:p/>
-          <w:p>
-            <w:r>
-              <w:t>// This is to distribute the waiting customers evenly among waiters.</w:t>
-            </w:r>
-          </w:p>
-          <w:p>
-            <w:proofErr w:type="spellStart"/>
-            <w:r>
-              <w:t>enum</w:t>
-            </w:r>
-            <w:proofErr w:type="spellEnd"/>
-            <w:r>
-              <w:t xml:space="preserve"> </w:t>
-            </w:r>
-            <w:proofErr w:type="spellStart"/>
-            <w:r>
-              <w:t>WaiterState</w:t>
-            </w:r>
-            <w:proofErr w:type="spellEnd"/>
-            <w:r>
-              <w:t xml:space="preserve"> {idle, busy;}</w:t>
-            </w:r>
-          </w:p>
-          <w:p/>
-          <w:p>
-            <w:r>
-              <w:t xml:space="preserve">class </w:t>
-            </w:r>
-            <w:proofErr w:type="spellStart"/>
-            <w:r>
-              <w:t>MyCustomer</w:t>
-            </w:r>
-            <w:proofErr w:type="spellEnd"/>
-            <w:r>
-              <w:t xml:space="preserve"> {</w:t>
-            </w:r>
-          </w:p>
-          <w:p>
-            <w:r>
-              <w:t xml:space="preserve">   Customer </w:t>
-            </w:r>
-            <w:proofErr w:type="spellStart"/>
-            <w:r>
-              <w:t>c</w:t>
-            </w:r>
-            <w:r>
-              <w:t>ustomer</w:t>
-            </w:r>
-            <w:proofErr w:type="spellEnd"/>
-            <w:r>
-              <w:t>;</w:t>
-            </w:r>
-          </w:p>
-          <w:p>
-            <w:r>
-              <w:t xml:space="preserve">   Table </w:t>
-            </w:r>
-            <w:proofErr w:type="spellStart"/>
-            <w:r>
-              <w:t>t</w:t>
-            </w:r>
-            <w:r>
-              <w:t>able</w:t>
-            </w:r>
-            <w:proofErr w:type="spellEnd"/>
-            <w:r>
-              <w:t>;</w:t>
-            </w:r>
-          </w:p>
           <w:p>
             <w:r>
               <w:t xml:space="preserve">   </w:t>
             </w:r>
             <w:r>
-              <w:t xml:space="preserve">Order </w:t>
-            </w:r>
-            <w:proofErr w:type="spellStart"/>
-            <w:r>
-              <w:t>order</w:t>
-            </w:r>
-            <w:proofErr w:type="spellEnd"/>
-            <w:r>
-              <w:t>;</w:t>
-            </w:r>
-          </w:p>
-          <w:p>
-            <w:r>
-              <w:t xml:space="preserve">   </w:t>
-            </w:r>
-            <w:proofErr w:type="spellStart"/>
-            <w:r>
-              <w:t>enum</w:t>
-            </w:r>
-            <w:proofErr w:type="spellEnd"/>
-            <w:r>
-              <w:t xml:space="preserve"> </w:t>
-            </w:r>
-            <w:proofErr w:type="spellStart"/>
-            <w:r>
-              <w:t>CustomerState</w:t>
-            </w:r>
-            <w:proofErr w:type="spellEnd"/>
-            <w:r>
-              <w:t xml:space="preserve"> {waiting, seated, </w:t>
-            </w:r>
-            <w:proofErr w:type="spellStart"/>
-            <w:r>
-              <w:t>readyToOrder</w:t>
-            </w:r>
-            <w:proofErr w:type="spellEnd"/>
-            <w:r>
-              <w:t>, ordered}</w:t>
+              <w:t>enum CustomerState {waiting, seated, readyToOrder, ordered}</w:t>
             </w:r>
           </w:p>
           <w:p>
@@ -1630,19 +1116,20 @@
                 <w:sz w:val="22"/>
                 <w:szCs w:val="22"/>
               </w:rPr>
-              <w:t xml:space="preserve">if  Ǝ a </w:t>
-            </w:r>
-            <w:proofErr w:type="spellStart"/>
-            <w:r>
+              <w:t>if  Ǝ a MyCustomer mc ϶ mc.CustomerState == waiting</w:t>
+            </w:r>
+          </w:p>
+          <w:p>
+            <w:pPr>
+              <w:pStyle w:val="NormalWeb"/>
+              <w:spacing w:before="0" w:beforeAutospacing="0" w:after="0" w:afterAutospacing="0"/>
               <w:rPr>
                 <w:rFonts w:ascii="Calibri" w:hAnsi="Calibri"/>
                 <w:color w:val="000000"/>
                 <w:sz w:val="22"/>
                 <w:szCs w:val="22"/>
               </w:rPr>
-              <w:t>MyCustomer</w:t>
-            </w:r>
-            <w:proofErr w:type="spellEnd"/>
+            </w:pPr>
             <w:r>
               <w:rPr>
                 <w:rFonts w:ascii="Calibri" w:hAnsi="Calibri"/>
@@ -1650,28 +1137,32 @@
                 <w:sz w:val="22"/>
                 <w:szCs w:val="22"/>
               </w:rPr>
-              <w:t xml:space="preserve"> mc ϶ </w:t>
-            </w:r>
-            <w:proofErr w:type="spellStart"/>
-            <w:r>
+              <w:t xml:space="preserve">   then SeatCustomer(mc);</w:t>
+            </w:r>
+          </w:p>
+          <w:p>
+            <w:pPr>
+              <w:pStyle w:val="NormalWeb"/>
+              <w:spacing w:before="0" w:beforeAutospacing="0" w:after="0" w:afterAutospacing="0"/>
               <w:rPr>
                 <w:rFonts w:ascii="Calibri" w:hAnsi="Calibri"/>
                 <w:color w:val="000000"/>
                 <w:sz w:val="22"/>
                 <w:szCs w:val="22"/>
               </w:rPr>
-              <w:t>mc.CustomerState</w:t>
-            </w:r>
-            <w:proofErr w:type="spellEnd"/>
-            <w:r>
+            </w:pPr>
+          </w:p>
+          <w:p>
+            <w:pPr>
+              <w:pStyle w:val="NormalWeb"/>
+              <w:spacing w:before="0" w:beforeAutospacing="0" w:after="0" w:afterAutospacing="0"/>
               <w:rPr>
                 <w:rFonts w:ascii="Calibri" w:hAnsi="Calibri"/>
                 <w:color w:val="000000"/>
                 <w:sz w:val="22"/>
                 <w:szCs w:val="22"/>
               </w:rPr>
-              <w:t xml:space="preserve"> == waiting</w:t>
-            </w:r>
+            </w:pPr>
           </w:p>
           <w:p>
             <w:pPr>
@@ -1691,19 +1182,20 @@
                 <w:sz w:val="22"/>
                 <w:szCs w:val="22"/>
               </w:rPr>
-              <w:t xml:space="preserve">   then </w:t>
-            </w:r>
-            <w:proofErr w:type="spellStart"/>
-            <w:r>
+              <w:t>if  Ǝ a MyCustomer mc ϶ mc.CustomerState == readyToOrder</w:t>
+            </w:r>
+          </w:p>
+          <w:p>
+            <w:pPr>
+              <w:pStyle w:val="NormalWeb"/>
+              <w:spacing w:before="0" w:beforeAutospacing="0" w:after="0" w:afterAutospacing="0"/>
               <w:rPr>
                 <w:rFonts w:ascii="Calibri" w:hAnsi="Calibri"/>
                 <w:color w:val="000000"/>
                 <w:sz w:val="22"/>
                 <w:szCs w:val="22"/>
               </w:rPr>
-              <w:t>SeatCustomer</w:t>
-            </w:r>
-            <w:proofErr w:type="spellEnd"/>
+            </w:pPr>
             <w:r>
               <w:rPr>
                 <w:rFonts w:ascii="Calibri" w:hAnsi="Calibri"/>
@@ -1711,144 +1203,7 @@
                 <w:sz w:val="22"/>
                 <w:szCs w:val="22"/>
               </w:rPr>
-              <w:t>(mc);</w:t>
-            </w:r>
-          </w:p>
-          <w:p>
-            <w:pPr>
-              <w:pStyle w:val="NormalWeb"/>
-              <w:spacing w:before="0" w:beforeAutospacing="0" w:after="0" w:afterAutospacing="0"/>
-              <w:rPr>
-                <w:rFonts w:ascii="Calibri" w:hAnsi="Calibri"/>
-                <w:color w:val="000000"/>
-                <w:sz w:val="22"/>
-                <w:szCs w:val="22"/>
-              </w:rPr>
-            </w:pPr>
-          </w:p>
-          <w:p>
-            <w:pPr>
-              <w:pStyle w:val="NormalWeb"/>
-              <w:spacing w:before="0" w:beforeAutospacing="0" w:after="0" w:afterAutospacing="0"/>
-              <w:rPr>
-                <w:rFonts w:ascii="Calibri" w:hAnsi="Calibri"/>
-                <w:color w:val="000000"/>
-                <w:sz w:val="22"/>
-                <w:szCs w:val="22"/>
-              </w:rPr>
-            </w:pPr>
-          </w:p>
-          <w:p>
-            <w:pPr>
-              <w:pStyle w:val="NormalWeb"/>
-              <w:spacing w:before="0" w:beforeAutospacing="0" w:after="0" w:afterAutospacing="0"/>
-              <w:rPr>
-                <w:rFonts w:ascii="Calibri" w:hAnsi="Calibri"/>
-                <w:color w:val="000000"/>
-                <w:sz w:val="22"/>
-                <w:szCs w:val="22"/>
-              </w:rPr>
-            </w:pPr>
-            <w:r>
-              <w:rPr>
-                <w:rFonts w:ascii="Calibri" w:hAnsi="Calibri"/>
-                <w:color w:val="000000"/>
-                <w:sz w:val="22"/>
-                <w:szCs w:val="22"/>
-              </w:rPr>
-              <w:t xml:space="preserve">if  Ǝ a </w:t>
-            </w:r>
-            <w:proofErr w:type="spellStart"/>
-            <w:r>
-              <w:rPr>
-                <w:rFonts w:ascii="Calibri" w:hAnsi="Calibri"/>
-                <w:color w:val="000000"/>
-                <w:sz w:val="22"/>
-                <w:szCs w:val="22"/>
-              </w:rPr>
-              <w:t>MyCustomer</w:t>
-            </w:r>
-            <w:proofErr w:type="spellEnd"/>
-            <w:r>
-              <w:rPr>
-                <w:rFonts w:ascii="Calibri" w:hAnsi="Calibri"/>
-                <w:color w:val="000000"/>
-                <w:sz w:val="22"/>
-                <w:szCs w:val="22"/>
-              </w:rPr>
-              <w:t xml:space="preserve"> mc ϶ </w:t>
-            </w:r>
-            <w:proofErr w:type="spellStart"/>
-            <w:r>
-              <w:rPr>
-                <w:rFonts w:ascii="Calibri" w:hAnsi="Calibri"/>
-                <w:color w:val="000000"/>
-                <w:sz w:val="22"/>
-                <w:szCs w:val="22"/>
-              </w:rPr>
-              <w:t>mc.CustomerState</w:t>
-            </w:r>
-            <w:proofErr w:type="spellEnd"/>
-            <w:r>
-              <w:rPr>
-                <w:rFonts w:ascii="Calibri" w:hAnsi="Calibri"/>
-                <w:color w:val="000000"/>
-                <w:sz w:val="22"/>
-                <w:szCs w:val="22"/>
-              </w:rPr>
-              <w:t xml:space="preserve"> == </w:t>
-            </w:r>
-            <w:proofErr w:type="spellStart"/>
-            <w:r>
-              <w:rPr>
-                <w:rFonts w:ascii="Calibri" w:hAnsi="Calibri"/>
-                <w:color w:val="000000"/>
-                <w:sz w:val="22"/>
-                <w:szCs w:val="22"/>
-              </w:rPr>
-              <w:t>readyToOrder</w:t>
-            </w:r>
-            <w:proofErr w:type="spellEnd"/>
-          </w:p>
-          <w:p>
-            <w:pPr>
-              <w:pStyle w:val="NormalWeb"/>
-              <w:spacing w:before="0" w:beforeAutospacing="0" w:after="0" w:afterAutospacing="0"/>
-              <w:rPr>
-                <w:rFonts w:ascii="Calibri" w:hAnsi="Calibri"/>
-                <w:color w:val="000000"/>
-                <w:sz w:val="22"/>
-                <w:szCs w:val="22"/>
-              </w:rPr>
-            </w:pPr>
-            <w:r>
-              <w:rPr>
-                <w:rFonts w:ascii="Calibri" w:hAnsi="Calibri"/>
-                <w:color w:val="000000"/>
-                <w:sz w:val="22"/>
-                <w:szCs w:val="22"/>
-              </w:rPr>
-              <w:t xml:space="preserve">   then </w:t>
-            </w:r>
-            <w:proofErr w:type="spellStart"/>
-            <w:r>
-              <w:rPr>
-                <w:rFonts w:ascii="Calibri" w:hAnsi="Calibri"/>
-                <w:color w:val="000000"/>
-                <w:sz w:val="22"/>
-                <w:szCs w:val="22"/>
-              </w:rPr>
-              <w:t>TakeOrder</w:t>
-            </w:r>
-            <w:proofErr w:type="spellEnd"/>
-            <w:r>
-              <w:rPr>
-                <w:rFonts w:ascii="Calibri" w:hAnsi="Calibri"/>
-                <w:color w:val="000000"/>
-                <w:sz w:val="22"/>
-                <w:szCs w:val="22"/>
-              </w:rPr>
-              <w:t>(mc);</w:t>
+              <w:t xml:space="preserve">   then TakeOrder(mc);</w:t>
             </w:r>
           </w:p>
           <w:p/>
@@ -1905,180 +1260,52 @@
                 <w:sz w:val="20"/>
                 <w:szCs w:val="20"/>
               </w:rPr>
-              <w:t xml:space="preserve">- </w:t>
-            </w:r>
-            <w:proofErr w:type="spellStart"/>
-            <w:r>
-              <w:rPr>
-                <w:sz w:val="20"/>
-                <w:szCs w:val="20"/>
-              </w:rPr>
-              <w:t>SeatAtTable</w:t>
-            </w:r>
-            <w:proofErr w:type="spellEnd"/>
-            <w:r>
-              <w:rPr>
-                <w:sz w:val="20"/>
-                <w:szCs w:val="20"/>
-              </w:rPr>
-              <w:t>(Customer c, Table t){</w:t>
-            </w:r>
-          </w:p>
-          <w:p>
-            <w:pPr>
-              <w:rPr>
-                <w:sz w:val="20"/>
-                <w:szCs w:val="20"/>
-              </w:rPr>
-            </w:pPr>
-            <w:r>
-              <w:rPr>
-                <w:sz w:val="20"/>
-                <w:szCs w:val="20"/>
-              </w:rPr>
-              <w:t xml:space="preserve">   </w:t>
-            </w:r>
-            <w:proofErr w:type="spellStart"/>
-            <w:r>
-              <w:rPr>
-                <w:sz w:val="20"/>
-                <w:szCs w:val="20"/>
-              </w:rPr>
-              <w:t>WaiterState</w:t>
-            </w:r>
-            <w:proofErr w:type="spellEnd"/>
-            <w:r>
-              <w:rPr>
-                <w:sz w:val="20"/>
-                <w:szCs w:val="20"/>
-              </w:rPr>
-              <w:t xml:space="preserve"> = busy;</w:t>
-            </w:r>
-          </w:p>
-          <w:p>
-            <w:pPr>
-              <w:rPr>
-                <w:sz w:val="20"/>
-                <w:szCs w:val="20"/>
-              </w:rPr>
-            </w:pPr>
-            <w:r>
-              <w:rPr>
-                <w:sz w:val="20"/>
-                <w:szCs w:val="20"/>
-              </w:rPr>
-              <w:t xml:space="preserve">   </w:t>
-            </w:r>
-            <w:proofErr w:type="spellStart"/>
-            <w:r>
-              <w:rPr>
-                <w:sz w:val="20"/>
-                <w:szCs w:val="20"/>
-              </w:rPr>
-              <w:t>myCustomers.add</w:t>
-            </w:r>
-            <w:proofErr w:type="spellEnd"/>
-            <w:r>
-              <w:rPr>
-                <w:sz w:val="20"/>
-                <w:szCs w:val="20"/>
-              </w:rPr>
-              <w:t xml:space="preserve">(new </w:t>
-            </w:r>
-            <w:proofErr w:type="spellStart"/>
-            <w:r>
-              <w:rPr>
-                <w:sz w:val="20"/>
-                <w:szCs w:val="20"/>
-              </w:rPr>
-              <w:t>MyCustomer</w:t>
-            </w:r>
-            <w:proofErr w:type="spellEnd"/>
-            <w:r>
-              <w:rPr>
-                <w:sz w:val="20"/>
-                <w:szCs w:val="20"/>
-              </w:rPr>
-              <w:t>(c, t));}</w:t>
-            </w:r>
-          </w:p>
-          <w:p>
-            <w:pPr>
-              <w:rPr>
-                <w:sz w:val="20"/>
-                <w:szCs w:val="20"/>
-              </w:rPr>
-            </w:pPr>
-            <w:r>
-              <w:rPr>
-                <w:sz w:val="20"/>
-                <w:szCs w:val="20"/>
-              </w:rPr>
-              <w:t xml:space="preserve">- </w:t>
-            </w:r>
-            <w:proofErr w:type="spellStart"/>
-            <w:r>
-              <w:rPr>
-                <w:sz w:val="20"/>
-                <w:szCs w:val="20"/>
-              </w:rPr>
-              <w:t>ReadyToOrder</w:t>
-            </w:r>
-            <w:proofErr w:type="spellEnd"/>
-            <w:r>
-              <w:rPr>
-                <w:sz w:val="20"/>
-                <w:szCs w:val="20"/>
-              </w:rPr>
-              <w:t xml:space="preserve">(Customer c){  </w:t>
-            </w:r>
-            <w:proofErr w:type="spellStart"/>
-            <w:r>
-              <w:rPr>
-                <w:sz w:val="20"/>
-                <w:szCs w:val="20"/>
-              </w:rPr>
-              <w:t>foreach</w:t>
-            </w:r>
-            <w:proofErr w:type="spellEnd"/>
-            <w:r>
-              <w:rPr>
-                <w:sz w:val="20"/>
-                <w:szCs w:val="20"/>
-              </w:rPr>
-              <w:t xml:space="preserve"> </w:t>
-            </w:r>
-            <w:proofErr w:type="spellStart"/>
-            <w:r>
-              <w:rPr>
-                <w:sz w:val="20"/>
-                <w:szCs w:val="20"/>
-              </w:rPr>
-              <w:t>MyCustomer</w:t>
-            </w:r>
-            <w:proofErr w:type="spellEnd"/>
-            <w:r>
-              <w:rPr>
-                <w:sz w:val="20"/>
-                <w:szCs w:val="20"/>
-              </w:rPr>
-              <w:t xml:space="preserve"> mc in </w:t>
-            </w:r>
-            <w:proofErr w:type="spellStart"/>
-            <w:r>
-              <w:rPr>
-                <w:sz w:val="20"/>
-                <w:szCs w:val="20"/>
-              </w:rPr>
-              <w:t>myCustomer</w:t>
-            </w:r>
-            <w:proofErr w:type="spellEnd"/>
-            <w:r>
-              <w:rPr>
-                <w:sz w:val="20"/>
-                <w:szCs w:val="20"/>
-              </w:rPr>
-              <w:t>{</w:t>
+              <w:t>- SeatAtTable(Customer c, Table t){</w:t>
+            </w:r>
+          </w:p>
+          <w:p>
+            <w:pPr>
+              <w:rPr>
+                <w:sz w:val="20"/>
+                <w:szCs w:val="20"/>
+              </w:rPr>
+            </w:pPr>
+            <w:r>
+              <w:rPr>
+                <w:sz w:val="20"/>
+                <w:szCs w:val="20"/>
+              </w:rPr>
+              <w:t xml:space="preserve">   WaiterState = busy;</w:t>
+            </w:r>
+          </w:p>
+          <w:p>
+            <w:pPr>
+              <w:rPr>
+                <w:sz w:val="20"/>
+                <w:szCs w:val="20"/>
+              </w:rPr>
+            </w:pPr>
+            <w:r>
+              <w:rPr>
+                <w:sz w:val="20"/>
+                <w:szCs w:val="20"/>
+              </w:rPr>
+              <w:t xml:space="preserve">   myCustomers.add(new MyCustomer(c, t));}</w:t>
+            </w:r>
+          </w:p>
+          <w:p>
+            <w:pPr>
+              <w:rPr>
+                <w:sz w:val="20"/>
+                <w:szCs w:val="20"/>
+              </w:rPr>
+            </w:pPr>
+            <w:r>
+              <w:rPr>
+                <w:sz w:val="20"/>
+                <w:szCs w:val="20"/>
+              </w:rPr>
+              <w:t>- ReadyToOrder(Customer c){  foreach MyCustomer mc in myCustomer{</w:t>
             </w:r>
           </w:p>
           <w:p>
@@ -2108,70 +1335,22 @@
                 <w:sz w:val="20"/>
                 <w:szCs w:val="20"/>
               </w:rPr>
-              <w:t xml:space="preserve">           </w:t>
-            </w:r>
-            <w:proofErr w:type="spellStart"/>
-            <w:r>
-              <w:rPr>
-                <w:sz w:val="20"/>
-                <w:szCs w:val="20"/>
-              </w:rPr>
-              <w:t>WaiterState</w:t>
-            </w:r>
-            <w:proofErr w:type="spellEnd"/>
-            <w:r>
-              <w:rPr>
-                <w:sz w:val="20"/>
-                <w:szCs w:val="20"/>
-              </w:rPr>
-              <w:t xml:space="preserve"> = busy;</w:t>
-            </w:r>
-          </w:p>
-          <w:p>
-            <w:pPr>
-              <w:rPr>
-                <w:sz w:val="20"/>
-                <w:szCs w:val="20"/>
-              </w:rPr>
-            </w:pPr>
-            <w:r>
-              <w:rPr>
-                <w:sz w:val="20"/>
-                <w:szCs w:val="20"/>
-              </w:rPr>
-              <w:t xml:space="preserve">          </w:t>
-            </w:r>
-            <w:proofErr w:type="spellStart"/>
-            <w:r>
-              <w:rPr>
-                <w:sz w:val="20"/>
-                <w:szCs w:val="20"/>
-              </w:rPr>
-              <w:t>mc.CustomerState</w:t>
-            </w:r>
-            <w:proofErr w:type="spellEnd"/>
-            <w:r>
-              <w:rPr>
-                <w:sz w:val="20"/>
-                <w:szCs w:val="20"/>
-              </w:rPr>
-              <w:t xml:space="preserve"> = </w:t>
-            </w:r>
-            <w:proofErr w:type="spellStart"/>
-            <w:r>
-              <w:rPr>
-                <w:sz w:val="20"/>
-                <w:szCs w:val="20"/>
-              </w:rPr>
-              <w:t>readyToOrder</w:t>
-            </w:r>
-            <w:proofErr w:type="spellEnd"/>
-            <w:r>
-              <w:rPr>
-                <w:sz w:val="20"/>
-                <w:szCs w:val="20"/>
-              </w:rPr>
-              <w:t>;</w:t>
+              <w:t xml:space="preserve">           WaiterState = busy;</w:t>
+            </w:r>
+          </w:p>
+          <w:p>
+            <w:pPr>
+              <w:rPr>
+                <w:sz w:val="20"/>
+                <w:szCs w:val="20"/>
+              </w:rPr>
+            </w:pPr>
+            <w:r>
+              <w:rPr>
+                <w:sz w:val="20"/>
+                <w:szCs w:val="20"/>
+              </w:rPr>
+              <w:t xml:space="preserve">          mc.CustomerState = readyToOrder;</w:t>
             </w:r>
           </w:p>
           <w:p>
@@ -2201,71 +1380,7 @@
                 <w:sz w:val="20"/>
                 <w:szCs w:val="20"/>
               </w:rPr>
-              <w:t xml:space="preserve">- </w:t>
-            </w:r>
-            <w:proofErr w:type="spellStart"/>
-            <w:r>
-              <w:rPr>
-                <w:sz w:val="20"/>
-                <w:szCs w:val="20"/>
-              </w:rPr>
-              <w:t>HeresMyChoice</w:t>
-            </w:r>
-            <w:proofErr w:type="spellEnd"/>
-            <w:r>
-              <w:rPr>
-                <w:sz w:val="20"/>
-                <w:szCs w:val="20"/>
-              </w:rPr>
-              <w:t xml:space="preserve">(String c){ </w:t>
-            </w:r>
-            <w:proofErr w:type="spellStart"/>
-            <w:r>
-              <w:rPr>
-                <w:sz w:val="20"/>
-                <w:szCs w:val="20"/>
-              </w:rPr>
-              <w:t>foreach</w:t>
-            </w:r>
-            <w:proofErr w:type="spellEnd"/>
-            <w:r>
-              <w:rPr>
-                <w:sz w:val="20"/>
-                <w:szCs w:val="20"/>
-              </w:rPr>
-              <w:t xml:space="preserve"> </w:t>
-            </w:r>
-            <w:proofErr w:type="spellStart"/>
-            <w:r>
-              <w:rPr>
-                <w:sz w:val="20"/>
-                <w:szCs w:val="20"/>
-              </w:rPr>
-              <w:t>MyCustomer</w:t>
-            </w:r>
-            <w:proofErr w:type="spellEnd"/>
-            <w:r>
-              <w:rPr>
-                <w:sz w:val="20"/>
-                <w:szCs w:val="20"/>
-              </w:rPr>
-              <w:t xml:space="preserve"> mc in </w:t>
-            </w:r>
-            <w:proofErr w:type="spellStart"/>
-            <w:r>
-              <w:rPr>
-                <w:sz w:val="20"/>
-                <w:szCs w:val="20"/>
-              </w:rPr>
-              <w:t>myCustomer</w:t>
-            </w:r>
-            <w:proofErr w:type="spellEnd"/>
-            <w:r>
-              <w:rPr>
-                <w:sz w:val="20"/>
-                <w:szCs w:val="20"/>
-              </w:rPr>
-              <w:t>{</w:t>
+              <w:t>- HeresMyChoice(String c){ foreach MyCustomer mc in myCustomer{</w:t>
             </w:r>
           </w:p>
           <w:p>
@@ -2295,85 +1410,51 @@
                 <w:sz w:val="20"/>
                 <w:szCs w:val="20"/>
               </w:rPr>
-              <w:t xml:space="preserve">           </w:t>
-            </w:r>
-            <w:proofErr w:type="spellStart"/>
-            <w:r>
-              <w:rPr>
-                <w:sz w:val="20"/>
-                <w:szCs w:val="20"/>
-              </w:rPr>
-              <w:t>WaiterState</w:t>
-            </w:r>
-            <w:proofErr w:type="spellEnd"/>
-            <w:r>
-              <w:rPr>
-                <w:sz w:val="20"/>
-                <w:szCs w:val="20"/>
-              </w:rPr>
-              <w:t xml:space="preserve"> = busy;</w:t>
-            </w:r>
-          </w:p>
-          <w:p>
-            <w:pPr>
-              <w:rPr>
-                <w:sz w:val="20"/>
-                <w:szCs w:val="20"/>
-              </w:rPr>
-            </w:pPr>
-            <w:r>
-              <w:rPr>
-                <w:sz w:val="20"/>
-                <w:szCs w:val="20"/>
-              </w:rPr>
-              <w:t xml:space="preserve">           </w:t>
-            </w:r>
-            <w:proofErr w:type="spellStart"/>
-            <w:r>
-              <w:rPr>
-                <w:sz w:val="20"/>
-                <w:szCs w:val="20"/>
-              </w:rPr>
-              <w:t>mc.order</w:t>
-            </w:r>
-            <w:proofErr w:type="spellEnd"/>
-            <w:r>
-              <w:rPr>
-                <w:sz w:val="20"/>
-                <w:szCs w:val="20"/>
-              </w:rPr>
-              <w:t xml:space="preserve"> = new Order(c);</w:t>
-            </w:r>
-          </w:p>
-          <w:p>
-            <w:pPr>
-              <w:rPr>
-                <w:sz w:val="20"/>
-                <w:szCs w:val="20"/>
-              </w:rPr>
-            </w:pPr>
-            <w:r>
-              <w:rPr>
-                <w:sz w:val="20"/>
-                <w:szCs w:val="20"/>
-              </w:rPr>
-              <w:t xml:space="preserve">           </w:t>
-            </w:r>
-            <w:proofErr w:type="spellStart"/>
-            <w:r>
-              <w:rPr>
-                <w:sz w:val="20"/>
-                <w:szCs w:val="20"/>
-              </w:rPr>
-              <w:t>mc.CustomerState</w:t>
-            </w:r>
-            <w:proofErr w:type="spellEnd"/>
-            <w:r>
-              <w:rPr>
-                <w:sz w:val="20"/>
-                <w:szCs w:val="20"/>
-              </w:rPr>
-              <w:t xml:space="preserve"> = ordered;</w:t>
+              <w:t xml:space="preserve">           WaiterState = busy;</w:t>
+            </w:r>
+          </w:p>
+          <w:p>
+            <w:pPr>
+              <w:rPr>
+                <w:sz w:val="20"/>
+                <w:szCs w:val="20"/>
+              </w:rPr>
+            </w:pPr>
+            <w:r>
+              <w:rPr>
+                <w:sz w:val="20"/>
+                <w:szCs w:val="20"/>
+              </w:rPr>
+              <w:t xml:space="preserve">           mc.order = new Order(c</w:t>
+            </w:r>
+            <w:r>
+              <w:rPr>
+                <w:sz w:val="20"/>
+                <w:szCs w:val="20"/>
+              </w:rPr>
+              <w:t>, this, tableNumber</w:t>
+            </w:r>
+            <w:r>
+              <w:rPr>
+                <w:sz w:val="20"/>
+                <w:szCs w:val="20"/>
+              </w:rPr>
+              <w:t>);</w:t>
+            </w:r>
+          </w:p>
+          <w:p>
+            <w:pPr>
+              <w:rPr>
+                <w:sz w:val="20"/>
+                <w:szCs w:val="20"/>
+              </w:rPr>
+            </w:pPr>
+            <w:r>
+              <w:rPr>
+                <w:sz w:val="20"/>
+                <w:szCs w:val="20"/>
+              </w:rPr>
+              <w:t xml:space="preserve">           mc.CustomerState = ordered;</w:t>
             </w:r>
           </w:p>
           <w:p>
@@ -2403,71 +1484,7 @@
                 <w:sz w:val="20"/>
                 <w:szCs w:val="20"/>
               </w:rPr>
-              <w:t xml:space="preserve">- </w:t>
-            </w:r>
-            <w:proofErr w:type="spellStart"/>
-            <w:r>
-              <w:rPr>
-                <w:sz w:val="20"/>
-                <w:szCs w:val="20"/>
-              </w:rPr>
-              <w:t>OrderIsReady</w:t>
-            </w:r>
-            <w:proofErr w:type="spellEnd"/>
-            <w:r>
-              <w:rPr>
-                <w:sz w:val="20"/>
-                <w:szCs w:val="20"/>
-              </w:rPr>
-              <w:t xml:space="preserve">(Order o){ </w:t>
-            </w:r>
-            <w:proofErr w:type="spellStart"/>
-            <w:r>
-              <w:rPr>
-                <w:sz w:val="20"/>
-                <w:szCs w:val="20"/>
-              </w:rPr>
-              <w:t>foreach</w:t>
-            </w:r>
-            <w:proofErr w:type="spellEnd"/>
-            <w:r>
-              <w:rPr>
-                <w:sz w:val="20"/>
-                <w:szCs w:val="20"/>
-              </w:rPr>
-              <w:t xml:space="preserve"> </w:t>
-            </w:r>
-            <w:proofErr w:type="spellStart"/>
-            <w:r>
-              <w:rPr>
-                <w:sz w:val="20"/>
-                <w:szCs w:val="20"/>
-              </w:rPr>
-              <w:t>MyCustomer</w:t>
-            </w:r>
-            <w:proofErr w:type="spellEnd"/>
-            <w:r>
-              <w:rPr>
-                <w:sz w:val="20"/>
-                <w:szCs w:val="20"/>
-              </w:rPr>
-              <w:t xml:space="preserve"> mc in </w:t>
-            </w:r>
-            <w:proofErr w:type="spellStart"/>
-            <w:r>
-              <w:rPr>
-                <w:sz w:val="20"/>
-                <w:szCs w:val="20"/>
-              </w:rPr>
-              <w:t>myCustomer</w:t>
-            </w:r>
-            <w:proofErr w:type="spellEnd"/>
-            <w:r>
-              <w:rPr>
-                <w:sz w:val="20"/>
-                <w:szCs w:val="20"/>
-              </w:rPr>
-              <w:t>{</w:t>
+              <w:t>- OrderIsReady(Order o){ foreach MyCustomer mc in myCustomer{</w:t>
             </w:r>
           </w:p>
           <w:p>
@@ -2497,54 +1514,22 @@
                 <w:sz w:val="20"/>
                 <w:szCs w:val="20"/>
               </w:rPr>
-              <w:t xml:space="preserve">           </w:t>
-            </w:r>
-            <w:proofErr w:type="spellStart"/>
-            <w:r>
-              <w:rPr>
-                <w:sz w:val="20"/>
-                <w:szCs w:val="20"/>
-              </w:rPr>
-              <w:t>WaiterState</w:t>
-            </w:r>
-            <w:proofErr w:type="spellEnd"/>
-            <w:r>
-              <w:rPr>
-                <w:sz w:val="20"/>
-                <w:szCs w:val="20"/>
-              </w:rPr>
-              <w:t xml:space="preserve"> = busy;</w:t>
-            </w:r>
-          </w:p>
-          <w:p>
-            <w:pPr>
-              <w:rPr>
-                <w:sz w:val="20"/>
-                <w:szCs w:val="20"/>
-              </w:rPr>
-            </w:pPr>
-            <w:r>
-              <w:rPr>
-                <w:sz w:val="20"/>
-                <w:szCs w:val="20"/>
-              </w:rPr>
-              <w:t xml:space="preserve">           </w:t>
-            </w:r>
-            <w:proofErr w:type="spellStart"/>
-            <w:r>
-              <w:rPr>
-                <w:sz w:val="20"/>
-                <w:szCs w:val="20"/>
-              </w:rPr>
-              <w:t>GiveFoodToCustomer</w:t>
-            </w:r>
-            <w:proofErr w:type="spellEnd"/>
-            <w:r>
-              <w:rPr>
-                <w:sz w:val="20"/>
-                <w:szCs w:val="20"/>
-              </w:rPr>
-              <w:t>(</w:t>
+              <w:t xml:space="preserve">           WaiterState = busy;</w:t>
+            </w:r>
+          </w:p>
+          <w:p>
+            <w:pPr>
+              <w:rPr>
+                <w:sz w:val="20"/>
+                <w:szCs w:val="20"/>
+              </w:rPr>
+            </w:pPr>
+            <w:r>
+              <w:rPr>
+                <w:sz w:val="20"/>
+                <w:szCs w:val="20"/>
+              </w:rPr>
+              <w:t xml:space="preserve">           GiveFoodToCustomer(</w:t>
             </w:r>
             <w:r>
               <w:rPr>
@@ -2590,78 +1575,21 @@
                 <w:sz w:val="20"/>
                 <w:szCs w:val="20"/>
               </w:rPr>
-              <w:t xml:space="preserve">- </w:t>
-            </w:r>
-            <w:proofErr w:type="spellStart"/>
-            <w:r>
-              <w:rPr>
-                <w:sz w:val="20"/>
-                <w:szCs w:val="20"/>
-              </w:rPr>
-              <w:t>ImDone</w:t>
-            </w:r>
-            <w:proofErr w:type="spellEnd"/>
-            <w:r>
-              <w:rPr>
-                <w:sz w:val="20"/>
-                <w:szCs w:val="20"/>
-              </w:rPr>
-              <w:t>(Customer c){</w:t>
-            </w:r>
-            <w:r>
-              <w:rPr>
-                <w:sz w:val="20"/>
-                <w:szCs w:val="20"/>
-              </w:rPr>
-              <w:t xml:space="preserve"> </w:t>
-            </w:r>
-            <w:proofErr w:type="spellStart"/>
-            <w:r>
-              <w:rPr>
-                <w:sz w:val="20"/>
-                <w:szCs w:val="20"/>
-              </w:rPr>
-              <w:t>foreach</w:t>
-            </w:r>
-            <w:proofErr w:type="spellEnd"/>
-            <w:r>
-              <w:rPr>
-                <w:sz w:val="20"/>
-                <w:szCs w:val="20"/>
-              </w:rPr>
-              <w:t xml:space="preserve"> </w:t>
-            </w:r>
-            <w:proofErr w:type="spellStart"/>
-            <w:r>
-              <w:rPr>
-                <w:sz w:val="20"/>
-                <w:szCs w:val="20"/>
-              </w:rPr>
-              <w:t>MyCustomer</w:t>
-            </w:r>
-            <w:proofErr w:type="spellEnd"/>
-            <w:r>
-              <w:rPr>
-                <w:sz w:val="20"/>
-                <w:szCs w:val="20"/>
-              </w:rPr>
-              <w:t xml:space="preserve"> mc in </w:t>
-            </w:r>
-            <w:proofErr w:type="spellStart"/>
-            <w:r>
-              <w:rPr>
-                <w:sz w:val="20"/>
-                <w:szCs w:val="20"/>
-              </w:rPr>
-              <w:t>myCustomer</w:t>
-            </w:r>
-            <w:proofErr w:type="spellEnd"/>
-            <w:r>
-              <w:rPr>
-                <w:sz w:val="20"/>
-                <w:szCs w:val="20"/>
-              </w:rPr>
-              <w:t>{</w:t>
+              <w:t>- ImDone(Customer c){</w:t>
+            </w:r>
+            <w:r>
+              <w:rPr>
+                <w:sz w:val="20"/>
+                <w:szCs w:val="20"/>
+              </w:rPr>
+              <w:t xml:space="preserve"> foreach </w:t>
+            </w:r>
+            <w:r>
+              <w:rPr>
+                <w:sz w:val="20"/>
+                <w:szCs w:val="20"/>
+              </w:rPr>
+              <w:t>MyCustomer mc in myCustomer{</w:t>
             </w:r>
           </w:p>
           <w:p>
@@ -2698,54 +1626,22 @@
                 <w:sz w:val="20"/>
                 <w:szCs w:val="20"/>
               </w:rPr>
-              <w:t xml:space="preserve">           </w:t>
-            </w:r>
-            <w:proofErr w:type="spellStart"/>
-            <w:r>
-              <w:rPr>
-                <w:sz w:val="20"/>
-                <w:szCs w:val="20"/>
-              </w:rPr>
-              <w:t>WaiterState</w:t>
-            </w:r>
-            <w:proofErr w:type="spellEnd"/>
-            <w:r>
-              <w:rPr>
-                <w:sz w:val="20"/>
-                <w:szCs w:val="20"/>
-              </w:rPr>
-              <w:t xml:space="preserve"> = busy;</w:t>
-            </w:r>
-          </w:p>
-          <w:p>
-            <w:pPr>
-              <w:rPr>
-                <w:sz w:val="20"/>
-                <w:szCs w:val="20"/>
-              </w:rPr>
-            </w:pPr>
-            <w:r>
-              <w:rPr>
-                <w:sz w:val="20"/>
-                <w:szCs w:val="20"/>
-              </w:rPr>
-              <w:t xml:space="preserve">           </w:t>
-            </w:r>
-            <w:proofErr w:type="spellStart"/>
-            <w:r>
-              <w:rPr>
-                <w:sz w:val="20"/>
-                <w:szCs w:val="20"/>
-              </w:rPr>
-              <w:t>CustomerLeaving</w:t>
-            </w:r>
-            <w:proofErr w:type="spellEnd"/>
-            <w:r>
-              <w:rPr>
-                <w:sz w:val="20"/>
-                <w:szCs w:val="20"/>
-              </w:rPr>
-              <w:t>(</w:t>
+              <w:t xml:space="preserve">           WaiterState = busy;</w:t>
+            </w:r>
+          </w:p>
+          <w:p>
+            <w:pPr>
+              <w:rPr>
+                <w:sz w:val="20"/>
+                <w:szCs w:val="20"/>
+              </w:rPr>
+            </w:pPr>
+            <w:r>
+              <w:rPr>
+                <w:sz w:val="20"/>
+                <w:szCs w:val="20"/>
+              </w:rPr>
+              <w:t xml:space="preserve">           CustomerLeaving(</w:t>
             </w:r>
             <w:r>
               <w:rPr>
@@ -2806,37 +1702,12 @@
               </w:rPr>
               <w:t xml:space="preserve">- </w:t>
             </w:r>
-            <w:proofErr w:type="spellStart"/>
-            <w:r>
-              <w:rPr>
-                <w:sz w:val="18"/>
-                <w:szCs w:val="18"/>
-              </w:rPr>
-              <w:t>SeatCustomer</w:t>
-            </w:r>
-            <w:proofErr w:type="spellEnd"/>
-            <w:r>
-              <w:rPr>
-                <w:sz w:val="18"/>
-                <w:szCs w:val="18"/>
-              </w:rPr>
-              <w:t>(</w:t>
-            </w:r>
-            <w:proofErr w:type="spellStart"/>
-            <w:r>
-              <w:rPr>
-                <w:sz w:val="18"/>
-                <w:szCs w:val="18"/>
-              </w:rPr>
-              <w:t>MyCustomer</w:t>
-            </w:r>
-            <w:proofErr w:type="spellEnd"/>
-            <w:r>
-              <w:rPr>
-                <w:sz w:val="18"/>
-                <w:szCs w:val="18"/>
-              </w:rPr>
-              <w:t xml:space="preserve"> mc){</w:t>
+            <w:r>
+              <w:rPr>
+                <w:sz w:val="18"/>
+                <w:szCs w:val="18"/>
+              </w:rPr>
+              <w:t>SeatCustomer(MyCustomer mc){</w:t>
             </w:r>
           </w:p>
           <w:p>
@@ -2863,7 +1734,6 @@
               </w:rPr>
               <w:t xml:space="preserve"> </w:t>
             </w:r>
-            <w:proofErr w:type="spellStart"/>
             <w:r>
               <w:rPr>
                 <w:sz w:val="18"/>
@@ -2883,15 +1753,7 @@
                 <w:sz w:val="18"/>
                 <w:szCs w:val="18"/>
               </w:rPr>
-              <w:t>.FollowMe</w:t>
-            </w:r>
-            <w:proofErr w:type="spellEnd"/>
-            <w:r>
-              <w:rPr>
-                <w:sz w:val="18"/>
-                <w:szCs w:val="18"/>
-              </w:rPr>
-              <w:t>(new Menu());</w:t>
+              <w:t>.FollowMe(new Menu());</w:t>
             </w:r>
           </w:p>
           <w:p>
@@ -2925,21 +1787,12 @@
               </w:rPr>
               <w:t xml:space="preserve"> </w:t>
             </w:r>
-            <w:proofErr w:type="spellStart"/>
-            <w:r>
-              <w:rPr>
-                <w:sz w:val="18"/>
-                <w:szCs w:val="18"/>
-              </w:rPr>
-              <w:t>DoSeatCustomer</w:t>
-            </w:r>
-            <w:proofErr w:type="spellEnd"/>
-            <w:r>
-              <w:rPr>
-                <w:sz w:val="18"/>
-                <w:szCs w:val="18"/>
-              </w:rPr>
-              <w:t>(); //GUI</w:t>
+            <w:r>
+              <w:rPr>
+                <w:sz w:val="18"/>
+                <w:szCs w:val="18"/>
+              </w:rPr>
+              <w:t>DoSeatCustomer(); //GUI</w:t>
             </w:r>
           </w:p>
           <w:p>
@@ -2973,21 +1826,12 @@
               </w:rPr>
               <w:t xml:space="preserve"> </w:t>
             </w:r>
-            <w:proofErr w:type="spellStart"/>
-            <w:r>
-              <w:rPr>
-                <w:sz w:val="18"/>
-                <w:szCs w:val="18"/>
-              </w:rPr>
-              <w:t>mc.CustomerState</w:t>
-            </w:r>
-            <w:proofErr w:type="spellEnd"/>
-            <w:r>
-              <w:rPr>
-                <w:sz w:val="18"/>
-                <w:szCs w:val="18"/>
-              </w:rPr>
-              <w:t xml:space="preserve"> = seated;</w:t>
+            <w:r>
+              <w:rPr>
+                <w:sz w:val="18"/>
+                <w:szCs w:val="18"/>
+              </w:rPr>
+              <w:t>mc.CustomerState = seated;</w:t>
             </w:r>
           </w:p>
           <w:p>
@@ -3014,21 +1858,12 @@
               </w:rPr>
               <w:t xml:space="preserve"> </w:t>
             </w:r>
-            <w:proofErr w:type="spellStart"/>
-            <w:r>
-              <w:rPr>
-                <w:sz w:val="18"/>
-                <w:szCs w:val="18"/>
-              </w:rPr>
-              <w:t>WaiterState</w:t>
-            </w:r>
-            <w:proofErr w:type="spellEnd"/>
-            <w:r>
-              <w:rPr>
-                <w:sz w:val="18"/>
-                <w:szCs w:val="18"/>
-              </w:rPr>
-              <w:t xml:space="preserve"> = idle;</w:t>
+            <w:r>
+              <w:rPr>
+                <w:sz w:val="18"/>
+                <w:szCs w:val="18"/>
+              </w:rPr>
+              <w:t>WaiterState = idle;</w:t>
             </w:r>
             <w:r>
               <w:rPr>
@@ -3066,37 +1901,19 @@
               </w:rPr>
               <w:t xml:space="preserve">- </w:t>
             </w:r>
-            <w:proofErr w:type="spellStart"/>
-            <w:r>
-              <w:rPr>
-                <w:sz w:val="18"/>
-                <w:szCs w:val="18"/>
-              </w:rPr>
-              <w:t>TakeOrder</w:t>
-            </w:r>
-            <w:proofErr w:type="spellEnd"/>
-            <w:r>
-              <w:rPr>
-                <w:sz w:val="18"/>
-                <w:szCs w:val="18"/>
-              </w:rPr>
-              <w:t>(</w:t>
-            </w:r>
-            <w:proofErr w:type="spellStart"/>
-            <w:r>
-              <w:rPr>
-                <w:sz w:val="18"/>
-                <w:szCs w:val="18"/>
-              </w:rPr>
-              <w:t>MyCustomer</w:t>
-            </w:r>
-            <w:proofErr w:type="spellEnd"/>
-            <w:r>
-              <w:rPr>
-                <w:sz w:val="18"/>
-                <w:szCs w:val="18"/>
-              </w:rPr>
-              <w:t xml:space="preserve"> mc</w:t>
+            <w:r>
+              <w:rPr>
+                <w:sz w:val="18"/>
+                <w:szCs w:val="18"/>
+              </w:rPr>
+              <w:t>TakeOrder(</w:t>
+            </w:r>
+            <w:r>
+              <w:rPr>
+                <w:sz w:val="18"/>
+                <w:szCs w:val="18"/>
+              </w:rPr>
+              <w:t>MyCustomer mc</w:t>
             </w:r>
             <w:r>
               <w:rPr>
@@ -3135,23 +1952,7 @@
                 <w:sz w:val="18"/>
                 <w:szCs w:val="18"/>
               </w:rPr>
-              <w:t xml:space="preserve"> </w:t>
-            </w:r>
-            <w:proofErr w:type="spellStart"/>
-            <w:r>
-              <w:rPr>
-                <w:sz w:val="18"/>
-                <w:szCs w:val="18"/>
-              </w:rPr>
-              <w:t>DoTakeOrder</w:t>
-            </w:r>
-            <w:proofErr w:type="spellEnd"/>
-            <w:r>
-              <w:rPr>
-                <w:sz w:val="18"/>
-                <w:szCs w:val="18"/>
-              </w:rPr>
-              <w:t>();</w:t>
+              <w:t xml:space="preserve"> DoTakeOrder();</w:t>
             </w:r>
           </w:p>
           <w:p>
@@ -3178,21 +1979,12 @@
               </w:rPr>
               <w:t xml:space="preserve"> </w:t>
             </w:r>
-            <w:proofErr w:type="spellStart"/>
-            <w:r>
-              <w:rPr>
-                <w:sz w:val="18"/>
-                <w:szCs w:val="18"/>
-              </w:rPr>
-              <w:t>mc.customer.WhatWouldYouLike</w:t>
-            </w:r>
-            <w:proofErr w:type="spellEnd"/>
-            <w:r>
-              <w:rPr>
-                <w:sz w:val="18"/>
-                <w:szCs w:val="18"/>
-              </w:rPr>
-              <w:t>();</w:t>
+            <w:r>
+              <w:rPr>
+                <w:sz w:val="18"/>
+                <w:szCs w:val="18"/>
+              </w:rPr>
+              <w:t>mc.customer.WhatWouldYouLike();</w:t>
             </w:r>
             <w:r>
               <w:rPr>
@@ -3226,21 +2018,12 @@
               </w:rPr>
               <w:t xml:space="preserve"> </w:t>
             </w:r>
-            <w:proofErr w:type="spellStart"/>
-            <w:r>
-              <w:rPr>
-                <w:sz w:val="18"/>
-                <w:szCs w:val="18"/>
-              </w:rPr>
-              <w:t>WaiterState</w:t>
-            </w:r>
-            <w:proofErr w:type="spellEnd"/>
-            <w:r>
-              <w:rPr>
-                <w:sz w:val="18"/>
-                <w:szCs w:val="18"/>
-              </w:rPr>
-              <w:t xml:space="preserve"> = idle;</w:t>
+            <w:r>
+              <w:rPr>
+                <w:sz w:val="18"/>
+                <w:szCs w:val="18"/>
+              </w:rPr>
+              <w:t>WaiterState = idle;</w:t>
             </w:r>
             <w:r>
               <w:rPr>
@@ -3285,37 +2068,12 @@
               </w:rPr>
               <w:t xml:space="preserve">- </w:t>
             </w:r>
-            <w:proofErr w:type="spellStart"/>
-            <w:r>
-              <w:rPr>
-                <w:sz w:val="18"/>
-                <w:szCs w:val="18"/>
-              </w:rPr>
-              <w:t>GiveOrderToCook</w:t>
-            </w:r>
-            <w:proofErr w:type="spellEnd"/>
-            <w:r>
-              <w:rPr>
-                <w:sz w:val="18"/>
-                <w:szCs w:val="18"/>
-              </w:rPr>
-              <w:t>(</w:t>
-            </w:r>
-            <w:proofErr w:type="spellStart"/>
-            <w:r>
-              <w:rPr>
-                <w:sz w:val="18"/>
-                <w:szCs w:val="18"/>
-              </w:rPr>
-              <w:t>MyCustomer</w:t>
-            </w:r>
-            <w:proofErr w:type="spellEnd"/>
-            <w:r>
-              <w:rPr>
-                <w:sz w:val="18"/>
-                <w:szCs w:val="18"/>
-              </w:rPr>
-              <w:t xml:space="preserve"> mc){</w:t>
+            <w:r>
+              <w:rPr>
+                <w:sz w:val="18"/>
+                <w:szCs w:val="18"/>
+              </w:rPr>
+              <w:t>GiveOrderToCook(MyCustomer mc){</w:t>
             </w:r>
           </w:p>
           <w:p>
@@ -3347,23 +2105,7 @@
                 <w:sz w:val="18"/>
                 <w:szCs w:val="18"/>
               </w:rPr>
-              <w:t xml:space="preserve"> </w:t>
-            </w:r>
-            <w:proofErr w:type="spellStart"/>
-            <w:r>
-              <w:rPr>
-                <w:sz w:val="18"/>
-                <w:szCs w:val="18"/>
-              </w:rPr>
-              <w:t>DoGiveOrderToCook</w:t>
-            </w:r>
-            <w:proofErr w:type="spellEnd"/>
-            <w:r>
-              <w:rPr>
-                <w:sz w:val="18"/>
-                <w:szCs w:val="18"/>
-              </w:rPr>
-              <w:t>();</w:t>
+              <w:t xml:space="preserve"> DoGiveOrderToCook();</w:t>
             </w:r>
           </w:p>
           <w:p>
@@ -3390,23 +2132,13 @@
               </w:rPr>
               <w:t xml:space="preserve"> </w:t>
             </w:r>
-            <w:proofErr w:type="spellStart"/>
-            <w:r>
-              <w:rPr>
-                <w:sz w:val="18"/>
-                <w:szCs w:val="18"/>
-              </w:rPr>
-              <w:t>cook.HeresAnOrder</w:t>
-            </w:r>
-            <w:proofErr w:type="spellEnd"/>
-            <w:r>
-              <w:rPr>
-                <w:sz w:val="18"/>
-                <w:szCs w:val="18"/>
-              </w:rPr>
-              <w:t>(</w:t>
-            </w:r>
-            <w:proofErr w:type="spellStart"/>
+            <w:r>
+              <w:rPr>
+                <w:sz w:val="18"/>
+                <w:szCs w:val="18"/>
+              </w:rPr>
+              <w:t>cook.HeresAnOrder(</w:t>
+            </w:r>
             <w:r>
               <w:rPr>
                 <w:sz w:val="18"/>
@@ -3414,7 +2146,6 @@
               </w:rPr>
               <w:t>mc.order</w:t>
             </w:r>
-            <w:proofErr w:type="spellEnd"/>
             <w:r>
               <w:rPr>
                 <w:sz w:val="18"/>
@@ -3454,21 +2185,12 @@
               </w:rPr>
               <w:t xml:space="preserve"> </w:t>
             </w:r>
-            <w:proofErr w:type="spellStart"/>
-            <w:r>
-              <w:rPr>
-                <w:sz w:val="18"/>
-                <w:szCs w:val="18"/>
-              </w:rPr>
-              <w:t>WaiterState</w:t>
-            </w:r>
-            <w:proofErr w:type="spellEnd"/>
-            <w:r>
-              <w:rPr>
-                <w:sz w:val="18"/>
-                <w:szCs w:val="18"/>
-              </w:rPr>
-              <w:t xml:space="preserve"> = idle;</w:t>
+            <w:r>
+              <w:rPr>
+                <w:sz w:val="18"/>
+                <w:szCs w:val="18"/>
+              </w:rPr>
+              <w:t>WaiterState = idle;</w:t>
             </w:r>
             <w:r>
               <w:rPr>
@@ -3506,23 +2228,13 @@
               </w:rPr>
               <w:t xml:space="preserve">- </w:t>
             </w:r>
-            <w:proofErr w:type="spellStart"/>
-            <w:r>
-              <w:rPr>
-                <w:sz w:val="18"/>
-                <w:szCs w:val="18"/>
-              </w:rPr>
-              <w:t>GiveFoodToCustomer</w:t>
-            </w:r>
-            <w:proofErr w:type="spellEnd"/>
-            <w:r>
-              <w:rPr>
-                <w:sz w:val="18"/>
-                <w:szCs w:val="18"/>
-              </w:rPr>
-              <w:t>(</w:t>
-            </w:r>
-            <w:proofErr w:type="spellStart"/>
+            <w:r>
+              <w:rPr>
+                <w:sz w:val="18"/>
+                <w:szCs w:val="18"/>
+              </w:rPr>
+              <w:t>GiveFoodToCustomer(</w:t>
+            </w:r>
             <w:r>
               <w:rPr>
                 <w:sz w:val="18"/>
@@ -3535,15 +2247,7 @@
                 <w:sz w:val="18"/>
                 <w:szCs w:val="18"/>
               </w:rPr>
-              <w:t>Customer</w:t>
-            </w:r>
-            <w:proofErr w:type="spellEnd"/>
-            <w:r>
-              <w:rPr>
-                <w:sz w:val="18"/>
-                <w:szCs w:val="18"/>
-              </w:rPr>
-              <w:t xml:space="preserve"> mc</w:t>
+              <w:t>Customer mc</w:t>
             </w:r>
             <w:r>
               <w:rPr>
@@ -3575,23 +2279,7 @@
                 <w:sz w:val="18"/>
                 <w:szCs w:val="18"/>
               </w:rPr>
-              <w:t xml:space="preserve">  </w:t>
-            </w:r>
-            <w:proofErr w:type="spellStart"/>
-            <w:r>
-              <w:rPr>
-                <w:sz w:val="18"/>
-                <w:szCs w:val="18"/>
-              </w:rPr>
-              <w:t>DoGiveFoodToCustomer</w:t>
-            </w:r>
-            <w:proofErr w:type="spellEnd"/>
-            <w:r>
-              <w:rPr>
-                <w:sz w:val="18"/>
-                <w:szCs w:val="18"/>
-              </w:rPr>
-              <w:t>();</w:t>
+              <w:t xml:space="preserve">  DoGiveFoodToCustomer();</w:t>
             </w:r>
           </w:p>
           <w:p>
@@ -3623,39 +2311,7 @@
                 <w:sz w:val="18"/>
                 <w:szCs w:val="18"/>
               </w:rPr>
-              <w:t xml:space="preserve"> </w:t>
-            </w:r>
-            <w:proofErr w:type="spellStart"/>
-            <w:r>
-              <w:rPr>
-                <w:sz w:val="18"/>
-                <w:szCs w:val="18"/>
-              </w:rPr>
-              <w:t>mc.customer.HeresYourOrder</w:t>
-            </w:r>
-            <w:proofErr w:type="spellEnd"/>
-            <w:r>
-              <w:rPr>
-                <w:sz w:val="18"/>
-                <w:szCs w:val="18"/>
-              </w:rPr>
-              <w:t>(</w:t>
-            </w:r>
-            <w:proofErr w:type="spellStart"/>
-            <w:r>
-              <w:rPr>
-                <w:sz w:val="18"/>
-                <w:szCs w:val="18"/>
-              </w:rPr>
-              <w:t>mc.order.choice</w:t>
-            </w:r>
-            <w:proofErr w:type="spellEnd"/>
-            <w:r>
-              <w:rPr>
-                <w:sz w:val="18"/>
-                <w:szCs w:val="18"/>
-              </w:rPr>
-              <w:t>);</w:t>
+              <w:t xml:space="preserve"> mc.customer.HeresYourOrder(mc.order.choice);</w:t>
             </w:r>
           </w:p>
           <w:p>
@@ -3682,21 +2338,12 @@
               </w:rPr>
               <w:t xml:space="preserve"> </w:t>
             </w:r>
-            <w:proofErr w:type="spellStart"/>
-            <w:r>
-              <w:rPr>
-                <w:sz w:val="18"/>
-                <w:szCs w:val="18"/>
-              </w:rPr>
-              <w:t>WaiterState</w:t>
-            </w:r>
-            <w:proofErr w:type="spellEnd"/>
-            <w:r>
-              <w:rPr>
-                <w:sz w:val="18"/>
-                <w:szCs w:val="18"/>
-              </w:rPr>
-              <w:t xml:space="preserve"> = idle;</w:t>
+            <w:r>
+              <w:rPr>
+                <w:sz w:val="18"/>
+                <w:szCs w:val="18"/>
+              </w:rPr>
+              <w:t>WaiterState = idle;</w:t>
             </w:r>
             <w:r>
               <w:rPr>
@@ -3734,23 +2381,13 @@
               </w:rPr>
               <w:t xml:space="preserve">- </w:t>
             </w:r>
-            <w:proofErr w:type="spellStart"/>
-            <w:r>
-              <w:rPr>
-                <w:sz w:val="18"/>
-                <w:szCs w:val="18"/>
-              </w:rPr>
-              <w:t>CustomerLeaving</w:t>
-            </w:r>
-            <w:proofErr w:type="spellEnd"/>
-            <w:r>
-              <w:rPr>
-                <w:sz w:val="18"/>
-                <w:szCs w:val="18"/>
-              </w:rPr>
-              <w:t>(</w:t>
-            </w:r>
-            <w:proofErr w:type="spellStart"/>
+            <w:r>
+              <w:rPr>
+                <w:sz w:val="18"/>
+                <w:szCs w:val="18"/>
+              </w:rPr>
+              <w:t>CustomerLeaving(</w:t>
+            </w:r>
             <w:r>
               <w:rPr>
                 <w:sz w:val="18"/>
@@ -3758,7 +2395,6 @@
               </w:rPr>
               <w:t>MyCustomer</w:t>
             </w:r>
-            <w:proofErr w:type="spellEnd"/>
             <w:r>
               <w:rPr>
                 <w:sz w:val="18"/>
@@ -3791,21 +2427,12 @@
               </w:rPr>
               <w:t xml:space="preserve">  </w:t>
             </w:r>
-            <w:proofErr w:type="spellStart"/>
-            <w:r>
-              <w:rPr>
-                <w:sz w:val="18"/>
-                <w:szCs w:val="18"/>
-              </w:rPr>
-              <w:t>DoCustomerLeaving</w:t>
-            </w:r>
-            <w:proofErr w:type="spellEnd"/>
-            <w:r>
-              <w:rPr>
-                <w:sz w:val="18"/>
-                <w:szCs w:val="18"/>
-              </w:rPr>
-              <w:t>();</w:t>
+            <w:r>
+              <w:rPr>
+                <w:sz w:val="18"/>
+                <w:szCs w:val="18"/>
+              </w:rPr>
+              <w:t>DoCustomerLeaving();</w:t>
             </w:r>
           </w:p>
           <w:p>
@@ -3837,39 +2464,14 @@
                 <w:sz w:val="18"/>
                 <w:szCs w:val="18"/>
               </w:rPr>
-              <w:t xml:space="preserve"> </w:t>
-            </w:r>
-            <w:proofErr w:type="spellStart"/>
-            <w:r>
-              <w:rPr>
-                <w:sz w:val="18"/>
-                <w:szCs w:val="18"/>
-              </w:rPr>
-              <w:t>host.TableIsClear</w:t>
-            </w:r>
-            <w:proofErr w:type="spellEnd"/>
-            <w:r>
-              <w:rPr>
-                <w:sz w:val="18"/>
-                <w:szCs w:val="18"/>
-              </w:rPr>
-              <w:t>(</w:t>
-            </w:r>
-            <w:proofErr w:type="spellStart"/>
-            <w:r>
-              <w:rPr>
-                <w:sz w:val="18"/>
-                <w:szCs w:val="18"/>
-              </w:rPr>
-              <w:t>c.table</w:t>
-            </w:r>
-            <w:proofErr w:type="spellEnd"/>
-            <w:r>
-              <w:rPr>
-                <w:sz w:val="18"/>
-                <w:szCs w:val="18"/>
-              </w:rPr>
-              <w:t>)</w:t>
+              <w:t xml:space="preserve"> host.TableIsClear(</w:t>
+            </w:r>
+            <w:r>
+              <w:rPr>
+                <w:sz w:val="18"/>
+                <w:szCs w:val="18"/>
+              </w:rPr>
+              <w:t>c.table)</w:t>
             </w:r>
             <w:r>
               <w:rPr>
@@ -3894,23 +2496,7 @@
                 <w:sz w:val="18"/>
                 <w:szCs w:val="18"/>
               </w:rPr>
-              <w:t xml:space="preserve">   </w:t>
-            </w:r>
-            <w:proofErr w:type="spellStart"/>
-            <w:r>
-              <w:rPr>
-                <w:sz w:val="18"/>
-                <w:szCs w:val="18"/>
-              </w:rPr>
-              <w:t>WaiterState</w:t>
-            </w:r>
-            <w:proofErr w:type="spellEnd"/>
-            <w:r>
-              <w:rPr>
-                <w:sz w:val="18"/>
-                <w:szCs w:val="18"/>
-              </w:rPr>
-              <w:t xml:space="preserve"> = idle;</w:t>
+              <w:t xml:space="preserve">   WaiterState = idle;</w:t>
             </w:r>
             <w:r>
               <w:rPr>
@@ -3991,115 +2577,110 @@
           </w:tcPr>
           <w:p>
             <w:r>
-              <w:t xml:space="preserve">Host </w:t>
-            </w:r>
-            <w:proofErr w:type="spellStart"/>
-            <w:r>
-              <w:t>host</w:t>
-            </w:r>
-            <w:proofErr w:type="spellEnd"/>
+              <w:t>Host host;</w:t>
+            </w:r>
+          </w:p>
+          <w:p>
+            <w:r>
+              <w:t>Waiter waiter;</w:t>
+            </w:r>
+          </w:p>
+          <w:p>
+            <w:r>
+              <w:t>String choice;</w:t>
+            </w:r>
+          </w:p>
+          <w:p>
+            <w:r>
+              <w:t>Menu menu;</w:t>
+            </w:r>
+          </w:p>
+          <w:p/>
+          <w:p>
+            <w:r>
+              <w:t>Timer eatingTimer</w:t>
+            </w:r>
+            <w:r>
+              <w:t xml:space="preserve"> = new Timer()</w:t>
+            </w:r>
             <w:r>
               <w:t>;</w:t>
             </w:r>
           </w:p>
-          <w:p>
-            <w:r>
-              <w:t xml:space="preserve">Waiter </w:t>
-            </w:r>
-            <w:proofErr w:type="spellStart"/>
-            <w:r>
-              <w:t>waiter</w:t>
-            </w:r>
-            <w:proofErr w:type="spellEnd"/>
-            <w:r>
-              <w:t>;</w:t>
-            </w:r>
-          </w:p>
-          <w:p>
-            <w:r>
-              <w:t>String choice;</w:t>
-            </w:r>
-          </w:p>
-          <w:p>
-            <w:r>
-              <w:t xml:space="preserve">Menu </w:t>
-            </w:r>
-            <w:proofErr w:type="spellStart"/>
-            <w:r>
-              <w:t>menu</w:t>
-            </w:r>
-            <w:proofErr w:type="spellEnd"/>
-            <w:r>
-              <w:t>;</w:t>
-            </w:r>
-          </w:p>
           <w:p/>
           <w:p>
             <w:r>
-              <w:t xml:space="preserve">Timer </w:t>
-            </w:r>
-            <w:proofErr w:type="spellStart"/>
-            <w:r>
-              <w:t>eatingTimer</w:t>
-            </w:r>
-            <w:proofErr w:type="spellEnd"/>
-            <w:r>
-              <w:t xml:space="preserve"> = new Timer()</w:t>
-            </w:r>
-            <w:r>
-              <w:t>;</w:t>
+              <w:t>enum CustomerState {DoingNothing, WaitingIn</w:t>
+            </w:r>
+            <w:r>
+              <w:t>Restaurant, BeingSeated, Seated</w:t>
+            </w:r>
+            <w:r>
+              <w:t>,</w:t>
+            </w:r>
+            <w:r>
+              <w:t xml:space="preserve"> </w:t>
+            </w:r>
+            <w:r>
+              <w:t xml:space="preserve">Ordering, </w:t>
+            </w:r>
+            <w:r>
+              <w:t>Eating, DoneEating, Leaving};</w:t>
             </w:r>
           </w:p>
           <w:p/>
           <w:p>
-            <w:proofErr w:type="spellStart"/>
-            <w:r>
+            <w:r>
+              <w:rPr>
+                <w:bCs/>
+              </w:rPr>
               <w:t>enum</w:t>
             </w:r>
-            <w:proofErr w:type="spellEnd"/>
-            <w:r>
-              <w:t xml:space="preserve"> </w:t>
-            </w:r>
-            <w:proofErr w:type="spellStart"/>
-            <w:r>
-              <w:t>CustomerState</w:t>
-            </w:r>
-            <w:proofErr w:type="spellEnd"/>
+            <w:r>
+              <w:t xml:space="preserve"> </w:t>
+            </w:r>
+            <w:r>
+              <w:t>CustomerEvent</w:t>
+            </w:r>
             <w:r>
               <w:t xml:space="preserve"> {</w:t>
             </w:r>
-            <w:proofErr w:type="spellStart"/>
-            <w:r>
-              <w:t>DoingNothing</w:t>
-            </w:r>
-            <w:proofErr w:type="spellEnd"/>
+            <w:r>
+              <w:rPr>
+                <w:iCs/>
+              </w:rPr>
+              <w:t>none</w:t>
+            </w:r>
             <w:r>
               <w:t xml:space="preserve">, </w:t>
             </w:r>
-            <w:proofErr w:type="spellStart"/>
-            <w:r>
-              <w:t>WaitingInRestaurant</w:t>
-            </w:r>
-            <w:proofErr w:type="spellEnd"/>
+            <w:r>
+              <w:rPr>
+                <w:iCs/>
+              </w:rPr>
+              <w:t>gotHungry</w:t>
+            </w:r>
+            <w:r>
+              <w:t>,</w:t>
+            </w:r>
+            <w:r>
+              <w:t xml:space="preserve"> </w:t>
+            </w:r>
+            <w:r>
+              <w:rPr>
+                <w:iCs/>
+              </w:rPr>
+              <w:t>followWaiter</w:t>
+            </w:r>
             <w:r>
               <w:t xml:space="preserve">, </w:t>
             </w:r>
-            <w:proofErr w:type="spellStart"/>
-            <w:r>
-              <w:t>BeingSeated</w:t>
-            </w:r>
-            <w:proofErr w:type="spellEnd"/>
-            <w:r>
-              <w:t>, Seated,</w:t>
-            </w:r>
-            <w:r>
-              <w:t xml:space="preserve"> </w:t>
-            </w:r>
-            <w:proofErr w:type="spellStart"/>
-            <w:r>
-              <w:t>ReadingMenu</w:t>
-            </w:r>
-            <w:proofErr w:type="spellEnd"/>
+            <w:r>
+              <w:rPr>
+                <w:iCs/>
+              </w:rPr>
+              <w:t>seated</w:t>
+            </w:r>
             <w:r>
               <w:t>,</w:t>
             </w:r>
@@ -4107,117 +2688,32 @@
               <w:t xml:space="preserve"> </w:t>
             </w:r>
             <w:r>
-              <w:t xml:space="preserve">Ordering, </w:t>
-            </w:r>
-            <w:r>
-              <w:t xml:space="preserve">Eating, </w:t>
-            </w:r>
-            <w:proofErr w:type="spellStart"/>
-            <w:r>
-              <w:t>DoneEating</w:t>
-            </w:r>
-            <w:proofErr w:type="spellEnd"/>
-            <w:r>
-              <w:t>, Leaving};</w:t>
-            </w:r>
-          </w:p>
-          <w:p/>
-          <w:p>
-            <w:proofErr w:type="spellStart"/>
-            <w:r>
-              <w:rPr>
-                <w:bCs/>
-              </w:rPr>
-              <w:t>enum</w:t>
-            </w:r>
-            <w:proofErr w:type="spellEnd"/>
-            <w:r>
-              <w:t xml:space="preserve"> </w:t>
-            </w:r>
-            <w:proofErr w:type="spellStart"/>
-            <w:r>
-              <w:t>CustomerEvent</w:t>
-            </w:r>
-            <w:proofErr w:type="spellEnd"/>
-            <w:r>
-              <w:t xml:space="preserve"> {</w:t>
+              <w:t>readyToOrder</w:t>
+            </w:r>
+            <w:r>
+              <w:t>,</w:t>
+            </w:r>
+            <w:r>
+              <w:t xml:space="preserve"> ordered,</w:t>
+            </w:r>
+            <w:r>
+              <w:t xml:space="preserve"> </w:t>
             </w:r>
             <w:r>
               <w:rPr>
                 <w:iCs/>
               </w:rPr>
-              <w:t>none</w:t>
+              <w:t>doneEating</w:t>
             </w:r>
             <w:r>
               <w:t xml:space="preserve">, </w:t>
             </w:r>
-            <w:proofErr w:type="spellStart"/>
             <w:r>
               <w:rPr>
                 <w:iCs/>
               </w:rPr>
-              <w:t>gotHungry</w:t>
-            </w:r>
-            <w:proofErr w:type="spellEnd"/>
-            <w:r>
-              <w:t>,</w:t>
-            </w:r>
-            <w:r>
-              <w:t xml:space="preserve"> </w:t>
-            </w:r>
-            <w:proofErr w:type="spellStart"/>
-            <w:r>
-              <w:rPr>
-                <w:iCs/>
-              </w:rPr>
-              <w:t>followWaiter</w:t>
-            </w:r>
-            <w:proofErr w:type="spellEnd"/>
-            <w:r>
-              <w:t xml:space="preserve">, </w:t>
-            </w:r>
-            <w:r>
-              <w:rPr>
-                <w:iCs/>
-              </w:rPr>
-              <w:t>seated</w:t>
-            </w:r>
-            <w:r>
-              <w:t>,</w:t>
-            </w:r>
-            <w:r>
-              <w:t xml:space="preserve"> </w:t>
-            </w:r>
-            <w:proofErr w:type="spellStart"/>
-            <w:r>
-              <w:t>readyToOrder</w:t>
-            </w:r>
-            <w:proofErr w:type="spellEnd"/>
-            <w:r>
-              <w:t>,</w:t>
-            </w:r>
-            <w:r>
-              <w:t xml:space="preserve"> </w:t>
-            </w:r>
-            <w:proofErr w:type="spellStart"/>
-            <w:r>
-              <w:rPr>
-                <w:iCs/>
-              </w:rPr>
-              <w:t>doneEating</w:t>
-            </w:r>
-            <w:proofErr w:type="spellEnd"/>
-            <w:r>
-              <w:t xml:space="preserve">, </w:t>
-            </w:r>
-            <w:proofErr w:type="spellStart"/>
-            <w:r>
-              <w:rPr>
-                <w:iCs/>
-              </w:rPr>
               <w:t>doneLeaving</w:t>
             </w:r>
-            <w:proofErr w:type="spellEnd"/>
             <w:r>
               <w:t>};</w:t>
             </w:r>
@@ -4249,7 +2745,6 @@
               </w:rPr>
               <w:t xml:space="preserve"> (state == </w:t>
             </w:r>
-            <w:proofErr w:type="spellStart"/>
             <w:r>
               <w:rPr>
                 <w:sz w:val="20"/>
@@ -4273,7 +2768,6 @@
               </w:rPr>
               <w:t>DoingNothing</w:t>
             </w:r>
-            <w:proofErr w:type="spellEnd"/>
             <w:r>
               <w:rPr>
                 <w:sz w:val="20"/>
@@ -4281,7 +2775,6 @@
               </w:rPr>
               <w:t xml:space="preserve"> &amp;&amp; event == </w:t>
             </w:r>
-            <w:proofErr w:type="spellStart"/>
             <w:r>
               <w:rPr>
                 <w:sz w:val="20"/>
@@ -4305,7 +2798,6 @@
               </w:rPr>
               <w:t>gotHungry</w:t>
             </w:r>
-            <w:proofErr w:type="spellEnd"/>
             <w:r>
               <w:rPr>
                 <w:sz w:val="20"/>
@@ -4350,7 +2842,6 @@
               </w:rPr>
               <w:t xml:space="preserve"> </w:t>
             </w:r>
-            <w:proofErr w:type="spellStart"/>
             <w:r>
               <w:rPr>
                 <w:sz w:val="20"/>
@@ -4358,16 +2849,13 @@
               </w:rPr>
               <w:t>CustomerState</w:t>
             </w:r>
-            <w:proofErr w:type="spellEnd"/>
-            <w:r>
-              <w:rPr>
-                <w:sz w:val="20"/>
-                <w:szCs w:val="20"/>
-              </w:rPr>
-              <w:t xml:space="preserve"> </w:t>
-            </w:r>
-            <w:bookmarkStart w:id="0" w:name="_GoBack"/>
-            <w:bookmarkEnd w:id="0"/>
+            <w:r>
+              <w:rPr>
+                <w:sz w:val="20"/>
+                <w:szCs w:val="20"/>
+              </w:rPr>
+              <w:t xml:space="preserve"> </w:t>
+            </w:r>
             <w:r>
               <w:rPr>
                 <w:sz w:val="20"/>
@@ -4375,7 +2863,6 @@
               </w:rPr>
               <w:t>.</w:t>
             </w:r>
-            <w:proofErr w:type="spellStart"/>
             <w:r>
               <w:rPr>
                 <w:i/>
@@ -4385,7 +2872,6 @@
               </w:rPr>
               <w:t>WaitingInRestaurant</w:t>
             </w:r>
-            <w:proofErr w:type="spellEnd"/>
             <w:r>
               <w:rPr>
                 <w:sz w:val="20"/>
@@ -4421,22 +2907,7 @@
                 <w:szCs w:val="20"/>
               </w:rPr>
               <w:tab/>
-            </w:r>
-            <w:proofErr w:type="spellStart"/>
-            <w:r>
-              <w:rPr>
-                <w:sz w:val="20"/>
-                <w:szCs w:val="20"/>
-              </w:rPr>
-              <w:t>goToRestaurant</w:t>
-            </w:r>
-            <w:proofErr w:type="spellEnd"/>
-            <w:r>
-              <w:rPr>
-                <w:sz w:val="20"/>
-                <w:szCs w:val="20"/>
-              </w:rPr>
-              <w:t>();</w:t>
+              <w:t>goToRestaurant();</w:t>
             </w:r>
             <w:r>
               <w:rPr>
@@ -4475,7 +2946,6 @@
               </w:rPr>
               <w:t xml:space="preserve"> </w:t>
             </w:r>
-            <w:proofErr w:type="spellStart"/>
             <w:r>
               <w:rPr>
                 <w:sz w:val="20"/>
@@ -4483,7 +2953,6 @@
               </w:rPr>
               <w:t>CustomerState</w:t>
             </w:r>
-            <w:proofErr w:type="spellEnd"/>
             <w:r>
               <w:rPr>
                 <w:sz w:val="20"/>
@@ -4498,7 +2967,6 @@
               </w:rPr>
               <w:t>.</w:t>
             </w:r>
-            <w:proofErr w:type="spellStart"/>
             <w:r>
               <w:rPr>
                 <w:i/>
@@ -4508,7 +2976,6 @@
               </w:rPr>
               <w:t>WaitingInRestaurant</w:t>
             </w:r>
-            <w:proofErr w:type="spellEnd"/>
             <w:r>
               <w:rPr>
                 <w:sz w:val="20"/>
@@ -4523,7 +2990,6 @@
               </w:rPr>
               <w:t xml:space="preserve"> </w:t>
             </w:r>
-            <w:proofErr w:type="spellStart"/>
             <w:r>
               <w:rPr>
                 <w:sz w:val="20"/>
@@ -4531,7 +2997,6 @@
               </w:rPr>
               <w:t>CustomerEvent</w:t>
             </w:r>
-            <w:proofErr w:type="spellEnd"/>
             <w:r>
               <w:rPr>
                 <w:sz w:val="20"/>
@@ -4546,7 +3011,6 @@
               </w:rPr>
               <w:t>.</w:t>
             </w:r>
-            <w:proofErr w:type="spellStart"/>
             <w:r>
               <w:rPr>
                 <w:i/>
@@ -4556,7 +3020,6 @@
               </w:rPr>
               <w:t>followWaiter</w:t>
             </w:r>
-            <w:proofErr w:type="spellEnd"/>
             <w:r>
               <w:rPr>
                 <w:sz w:val="20"/>
@@ -4601,7 +3064,6 @@
               </w:rPr>
               <w:t xml:space="preserve"> </w:t>
             </w:r>
-            <w:proofErr w:type="spellStart"/>
             <w:r>
               <w:rPr>
                 <w:sz w:val="20"/>
@@ -4609,7 +3071,6 @@
               </w:rPr>
               <w:t>CustomerState</w:t>
             </w:r>
-            <w:proofErr w:type="spellEnd"/>
             <w:r>
               <w:rPr>
                 <w:sz w:val="20"/>
@@ -4624,7 +3085,6 @@
               </w:rPr>
               <w:t>.</w:t>
             </w:r>
-            <w:proofErr w:type="spellStart"/>
             <w:r>
               <w:rPr>
                 <w:i/>
@@ -4634,7 +3094,6 @@
               </w:rPr>
               <w:t>BeingSeated</w:t>
             </w:r>
-            <w:proofErr w:type="spellEnd"/>
             <w:r>
               <w:rPr>
                 <w:sz w:val="20"/>
@@ -4672,7 +3131,6 @@
               </w:rPr>
               <w:t xml:space="preserve"> </w:t>
             </w:r>
-            <w:proofErr w:type="spellStart"/>
             <w:r>
               <w:rPr>
                 <w:sz w:val="20"/>
@@ -4680,7 +3138,6 @@
               </w:rPr>
               <w:t>CustomerState</w:t>
             </w:r>
-            <w:proofErr w:type="spellEnd"/>
             <w:r>
               <w:rPr>
                 <w:sz w:val="20"/>
@@ -4695,7 +3152,6 @@
               </w:rPr>
               <w:t>.</w:t>
             </w:r>
-            <w:proofErr w:type="spellStart"/>
             <w:r>
               <w:rPr>
                 <w:i/>
@@ -4705,7 +3161,6 @@
               </w:rPr>
               <w:t>BeingSeated</w:t>
             </w:r>
-            <w:proofErr w:type="spellEnd"/>
             <w:r>
               <w:rPr>
                 <w:sz w:val="20"/>
@@ -4720,7 +3175,6 @@
               </w:rPr>
               <w:t xml:space="preserve"> </w:t>
             </w:r>
-            <w:proofErr w:type="spellStart"/>
             <w:r>
               <w:rPr>
                 <w:sz w:val="20"/>
@@ -4728,7 +3182,6 @@
               </w:rPr>
               <w:t>CustomerEvent</w:t>
             </w:r>
-            <w:proofErr w:type="spellEnd"/>
             <w:r>
               <w:rPr>
                 <w:sz w:val="20"/>
@@ -4796,7 +3249,6 @@
               </w:rPr>
               <w:t xml:space="preserve"> </w:t>
             </w:r>
-            <w:proofErr w:type="spellStart"/>
             <w:r>
               <w:rPr>
                 <w:sz w:val="20"/>
@@ -4804,7 +3256,6 @@
               </w:rPr>
               <w:t>CustomerState</w:t>
             </w:r>
-            <w:proofErr w:type="spellEnd"/>
             <w:r>
               <w:rPr>
                 <w:sz w:val="20"/>
@@ -4819,7 +3270,6 @@
               </w:rPr>
               <w:t>.</w:t>
             </w:r>
-            <w:proofErr w:type="spellStart"/>
             <w:r>
               <w:rPr>
                 <w:i/>
@@ -4829,7 +3279,6 @@
               </w:rPr>
               <w:t>ReadingMenu</w:t>
             </w:r>
-            <w:proofErr w:type="spellEnd"/>
             <w:r>
               <w:rPr>
                 <w:sz w:val="20"/>
@@ -4866,7 +3315,6 @@
               </w:rPr>
               <w:tab/>
             </w:r>
-            <w:proofErr w:type="spellStart"/>
             <w:r>
               <w:rPr>
                 <w:sz w:val="20"/>
@@ -4874,7 +3322,6 @@
               </w:rPr>
               <w:t>ChooseFood</w:t>
             </w:r>
-            <w:proofErr w:type="spellEnd"/>
             <w:r>
               <w:rPr>
                 <w:sz w:val="20"/>
@@ -4911,7 +3358,6 @@
               </w:rPr>
               <w:t xml:space="preserve"> </w:t>
             </w:r>
-            <w:proofErr w:type="spellStart"/>
             <w:r>
               <w:rPr>
                 <w:sz w:val="20"/>
@@ -4919,7 +3365,6 @@
               </w:rPr>
               <w:t>CustomerState</w:t>
             </w:r>
-            <w:proofErr w:type="spellEnd"/>
             <w:r>
               <w:rPr>
                 <w:sz w:val="20"/>
@@ -4934,22 +3379,13 @@
               </w:rPr>
               <w:t>.</w:t>
             </w:r>
-            <w:proofErr w:type="spellStart"/>
-            <w:r>
-              <w:rPr>
-                <w:sz w:val="20"/>
-                <w:szCs w:val="20"/>
-              </w:rPr>
-              <w:t>Reading</w:t>
-            </w:r>
-            <w:r>
-              <w:rPr>
-                <w:sz w:val="20"/>
-                <w:szCs w:val="20"/>
-              </w:rPr>
-              <w:t>Menu</w:t>
-            </w:r>
-            <w:proofErr w:type="spellEnd"/>
+            <w:r>
+              <w:rPr>
+                <w:sz w:val="20"/>
+                <w:szCs w:val="20"/>
+              </w:rPr>
+              <w:t>Seated</w:t>
+            </w:r>
             <w:r>
               <w:rPr>
                 <w:sz w:val="20"/>
@@ -4964,7 +3400,6 @@
               </w:rPr>
               <w:t xml:space="preserve"> </w:t>
             </w:r>
-            <w:proofErr w:type="spellStart"/>
             <w:r>
               <w:rPr>
                 <w:sz w:val="20"/>
@@ -4972,7 +3407,6 @@
               </w:rPr>
               <w:t>CustomerEvent</w:t>
             </w:r>
-            <w:proofErr w:type="spellEnd"/>
             <w:r>
               <w:rPr>
                 <w:sz w:val="20"/>
@@ -4987,7 +3421,6 @@
               </w:rPr>
               <w:t>.</w:t>
             </w:r>
-            <w:proofErr w:type="spellStart"/>
             <w:r>
               <w:rPr>
                 <w:sz w:val="20"/>
@@ -4995,7 +3428,6 @@
               </w:rPr>
               <w:t>readyToOrder</w:t>
             </w:r>
-            <w:proofErr w:type="spellEnd"/>
             <w:r>
               <w:rPr>
                 <w:sz w:val="20"/>
@@ -5032,7 +3464,6 @@
               </w:rPr>
               <w:t xml:space="preserve"> </w:t>
             </w:r>
-            <w:proofErr w:type="spellStart"/>
             <w:r>
               <w:rPr>
                 <w:sz w:val="20"/>
@@ -5040,7 +3471,6 @@
               </w:rPr>
               <w:t>CustomerState</w:t>
             </w:r>
-            <w:proofErr w:type="spellEnd"/>
             <w:r>
               <w:rPr>
                 <w:sz w:val="20"/>
@@ -5070,21 +3500,12 @@
               </w:rPr>
               <w:t xml:space="preserve">                                            </w:t>
             </w:r>
-            <w:proofErr w:type="spellStart"/>
-            <w:r>
-              <w:rPr>
-                <w:sz w:val="20"/>
-                <w:szCs w:val="20"/>
-              </w:rPr>
-              <w:t>CallWaiter</w:t>
-            </w:r>
-            <w:proofErr w:type="spellEnd"/>
-            <w:r>
-              <w:rPr>
-                <w:sz w:val="20"/>
-                <w:szCs w:val="20"/>
-              </w:rPr>
-              <w:t>();</w:t>
+            <w:r>
+              <w:rPr>
+                <w:sz w:val="20"/>
+                <w:szCs w:val="20"/>
+              </w:rPr>
+              <w:t>CallWaiter();</w:t>
             </w:r>
             <w:r>
               <w:rPr>
@@ -5123,7 +3544,6 @@
               </w:rPr>
               <w:t xml:space="preserve"> </w:t>
             </w:r>
-            <w:proofErr w:type="spellStart"/>
             <w:r>
               <w:rPr>
                 <w:sz w:val="20"/>
@@ -5131,7 +3551,6 @@
               </w:rPr>
               <w:t>CustomerState</w:t>
             </w:r>
-            <w:proofErr w:type="spellEnd"/>
             <w:r>
               <w:rPr>
                 <w:sz w:val="20"/>
@@ -5169,7 +3588,6 @@
               </w:rPr>
               <w:t xml:space="preserve"> </w:t>
             </w:r>
-            <w:proofErr w:type="spellStart"/>
             <w:r>
               <w:rPr>
                 <w:sz w:val="20"/>
@@ -5177,7 +3595,6 @@
               </w:rPr>
               <w:t>CustomerEvent</w:t>
             </w:r>
-            <w:proofErr w:type="spellEnd"/>
             <w:r>
               <w:rPr>
                 <w:sz w:val="20"/>
@@ -5192,7 +3609,6 @@
               </w:rPr>
               <w:t>.</w:t>
             </w:r>
-            <w:proofErr w:type="spellStart"/>
             <w:r>
               <w:rPr>
                 <w:i/>
@@ -5202,7 +3618,6 @@
               </w:rPr>
               <w:t>doneEating</w:t>
             </w:r>
-            <w:proofErr w:type="spellEnd"/>
             <w:r>
               <w:rPr>
                 <w:sz w:val="20"/>
@@ -5247,7 +3662,6 @@
               </w:rPr>
               <w:t xml:space="preserve"> </w:t>
             </w:r>
-            <w:proofErr w:type="spellStart"/>
             <w:r>
               <w:rPr>
                 <w:sz w:val="20"/>
@@ -5255,7 +3669,6 @@
               </w:rPr>
               <w:t>CustomerState</w:t>
             </w:r>
-            <w:proofErr w:type="spellEnd"/>
             <w:r>
               <w:rPr>
                 <w:sz w:val="20"/>
@@ -5314,22 +3727,7 @@
                 <w:szCs w:val="20"/>
               </w:rPr>
               <w:tab/>
-            </w:r>
-            <w:proofErr w:type="spellStart"/>
-            <w:r>
-              <w:rPr>
-                <w:sz w:val="20"/>
-                <w:szCs w:val="20"/>
-              </w:rPr>
-              <w:t>leaveTable</w:t>
-            </w:r>
-            <w:proofErr w:type="spellEnd"/>
-            <w:r>
-              <w:rPr>
-                <w:sz w:val="20"/>
-                <w:szCs w:val="20"/>
-              </w:rPr>
-              <w:t>();</w:t>
+              <w:t>leaveTable();</w:t>
             </w:r>
             <w:r>
               <w:rPr>
@@ -5368,7 +3766,6 @@
               </w:rPr>
               <w:t xml:space="preserve"> </w:t>
             </w:r>
-            <w:proofErr w:type="spellStart"/>
             <w:r>
               <w:rPr>
                 <w:sz w:val="20"/>
@@ -5376,7 +3773,6 @@
               </w:rPr>
               <w:t>CustomerState</w:t>
             </w:r>
-            <w:proofErr w:type="spellEnd"/>
             <w:r>
               <w:rPr>
                 <w:sz w:val="20"/>
@@ -5414,7 +3810,6 @@
               </w:rPr>
               <w:t xml:space="preserve"> </w:t>
             </w:r>
-            <w:proofErr w:type="spellStart"/>
             <w:r>
               <w:rPr>
                 <w:sz w:val="20"/>
@@ -5422,7 +3817,6 @@
               </w:rPr>
               <w:t>CustomerEvent</w:t>
             </w:r>
-            <w:proofErr w:type="spellEnd"/>
             <w:r>
               <w:rPr>
                 <w:sz w:val="20"/>
@@ -5437,7 +3831,6 @@
               </w:rPr>
               <w:t>.</w:t>
             </w:r>
-            <w:proofErr w:type="spellStart"/>
             <w:r>
               <w:rPr>
                 <w:i/>
@@ -5447,7 +3840,6 @@
               </w:rPr>
               <w:t>doneLeaving</w:t>
             </w:r>
-            <w:proofErr w:type="spellEnd"/>
             <w:r>
               <w:rPr>
                 <w:sz w:val="20"/>
@@ -5492,7 +3884,6 @@
               </w:rPr>
               <w:t xml:space="preserve"> </w:t>
             </w:r>
-            <w:proofErr w:type="spellStart"/>
             <w:r>
               <w:rPr>
                 <w:sz w:val="20"/>
@@ -5500,7 +3891,6 @@
               </w:rPr>
               <w:t>CustomerState</w:t>
             </w:r>
-            <w:proofErr w:type="spellEnd"/>
             <w:r>
               <w:rPr>
                 <w:sz w:val="20"/>
@@ -5515,7 +3905,6 @@
               </w:rPr>
               <w:t>.</w:t>
             </w:r>
-            <w:proofErr w:type="spellStart"/>
             <w:r>
               <w:rPr>
                 <w:i/>
@@ -5525,7 +3914,6 @@
               </w:rPr>
               <w:t>DoingNothing</w:t>
             </w:r>
-            <w:proofErr w:type="spellEnd"/>
             <w:r>
               <w:rPr>
                 <w:sz w:val="20"/>
@@ -5591,24 +3979,11 @@
               <w:pStyle w:val="NormalWeb"/>
               <w:spacing w:before="0" w:beforeAutospacing="0" w:after="0" w:afterAutospacing="0"/>
             </w:pPr>
-            <w:proofErr w:type="spellStart"/>
-            <w:r>
-              <w:t>IsHungry</w:t>
-            </w:r>
-            <w:proofErr w:type="spellEnd"/>
-            <w:r>
-              <w:t>()</w:t>
-            </w:r>
-            <w:r>
-              <w:t xml:space="preserve">{ </w:t>
-            </w:r>
-            <w:proofErr w:type="spellStart"/>
-            <w:r>
-              <w:t>DoIsHungry</w:t>
-            </w:r>
-            <w:proofErr w:type="spellEnd"/>
-            <w:r>
-              <w:t>();</w:t>
+            <w:r>
+              <w:t>IsHungry()</w:t>
+            </w:r>
+            <w:r>
+              <w:t>{ DoIsHungry();</w:t>
             </w:r>
           </w:p>
           <w:p>
@@ -5619,22 +3994,15 @@
             <w:r>
               <w:t xml:space="preserve">     </w:t>
             </w:r>
-            <w:proofErr w:type="spellStart"/>
             <w:r>
               <w:t>CustomerEvent</w:t>
             </w:r>
-            <w:proofErr w:type="spellEnd"/>
             <w:r>
               <w:t xml:space="preserve"> =</w:t>
             </w:r>
             <w:r>
-              <w:t xml:space="preserve"> </w:t>
-            </w:r>
-            <w:proofErr w:type="spellStart"/>
-            <w:r>
-              <w:t>gotHungry</w:t>
-            </w:r>
-            <w:proofErr w:type="spellEnd"/>
+              <w:t xml:space="preserve"> gotHungry</w:t>
+            </w:r>
             <w:r>
               <w:t>;</w:t>
             </w:r>
@@ -5650,13 +4018,8 @@
               <w:pStyle w:val="NormalWeb"/>
               <w:spacing w:before="0" w:beforeAutospacing="0" w:after="0" w:afterAutospacing="0"/>
             </w:pPr>
-            <w:proofErr w:type="spellStart"/>
-            <w:r>
-              <w:t>FollowMe</w:t>
-            </w:r>
-            <w:proofErr w:type="spellEnd"/>
-            <w:r>
-              <w:t>(Menu m){</w:t>
+            <w:r>
+              <w:t>FollowMe(Menu m){</w:t>
             </w:r>
           </w:p>
           <w:p>
@@ -5679,19 +4042,12 @@
             <w:r>
               <w:t xml:space="preserve">      </w:t>
             </w:r>
-            <w:proofErr w:type="spellStart"/>
-            <w:r>
-              <w:t>CustomerEvent</w:t>
-            </w:r>
-            <w:proofErr w:type="spellEnd"/>
-            <w:r>
-              <w:t xml:space="preserve"> = </w:t>
-            </w:r>
-            <w:proofErr w:type="spellStart"/>
+            <w:r>
+              <w:t xml:space="preserve">CustomerEvent = </w:t>
+            </w:r>
             <w:r>
               <w:t>followWaiter</w:t>
             </w:r>
-            <w:proofErr w:type="spellEnd"/>
             <w:r>
               <w:t>;</w:t>
             </w:r>
@@ -5711,15 +4067,7 @@
               <w:spacing w:before="0" w:beforeAutospacing="0" w:after="0" w:afterAutospacing="0"/>
             </w:pPr>
             <w:r>
-              <w:t xml:space="preserve">//Get a message from customer GUI when we reach the table to handle animation. Once we reach the table set Customer State to </w:t>
-            </w:r>
-            <w:proofErr w:type="gramStart"/>
-            <w:r>
-              <w:t>seated</w:t>
-            </w:r>
-            <w:proofErr w:type="gramEnd"/>
-            <w:r>
-              <w:t>.</w:t>
+              <w:t>//Get a message from customer GUI when we reach the table to handle animation. Once we reach the table set Customer State to seated.</w:t>
             </w:r>
           </w:p>
           <w:p>
@@ -5727,13 +4075,8 @@
               <w:pStyle w:val="NormalWeb"/>
               <w:spacing w:before="0" w:beforeAutospacing="0" w:after="0" w:afterAutospacing="0"/>
             </w:pPr>
-            <w:proofErr w:type="spellStart"/>
-            <w:r>
-              <w:t>WhatWouldYouLike</w:t>
-            </w:r>
-            <w:proofErr w:type="spellEnd"/>
-            <w:r>
-              <w:t>(){</w:t>
+            <w:r>
+              <w:t>WhatWouldYouLike(){</w:t>
             </w:r>
           </w:p>
           <w:p>
@@ -5742,15 +4085,7 @@
               <w:spacing w:before="0" w:beforeAutospacing="0" w:after="0" w:afterAutospacing="0"/>
             </w:pPr>
             <w:r>
-              <w:t xml:space="preserve">       </w:t>
-            </w:r>
-            <w:proofErr w:type="spellStart"/>
-            <w:r>
-              <w:t>TellWaiterMyChoice</w:t>
-            </w:r>
-            <w:proofErr w:type="spellEnd"/>
-            <w:r>
-              <w:t>();</w:t>
+              <w:t xml:space="preserve">       TellWaiterMyChoice();</w:t>
             </w:r>
           </w:p>
           <w:p>
@@ -5767,13 +4102,8 @@
               <w:pStyle w:val="NormalWeb"/>
               <w:spacing w:before="0" w:beforeAutospacing="0" w:after="0" w:afterAutospacing="0"/>
             </w:pPr>
-            <w:proofErr w:type="spellStart"/>
-            <w:r>
-              <w:t>HeresYourOrder</w:t>
-            </w:r>
-            <w:proofErr w:type="spellEnd"/>
-            <w:r>
-              <w:t>(String order){</w:t>
+            <w:r>
+              <w:t>HeresYourOrder(String order){</w:t>
             </w:r>
           </w:p>
           <w:p>
@@ -5782,15 +4112,7 @@
               <w:spacing w:before="0" w:beforeAutospacing="0" w:after="0" w:afterAutospacing="0"/>
             </w:pPr>
             <w:r>
-              <w:t xml:space="preserve">        </w:t>
-            </w:r>
-            <w:proofErr w:type="gramStart"/>
-            <w:r>
-              <w:t>if</w:t>
-            </w:r>
-            <w:proofErr w:type="gramEnd"/>
-            <w:r>
-              <w:t xml:space="preserve"> order != choice then output Complain.</w:t>
+              <w:t xml:space="preserve">        if order != choice then output Complain.</w:t>
             </w:r>
           </w:p>
           <w:p>
@@ -5801,13 +4123,8 @@
             <w:r>
               <w:t xml:space="preserve">        </w:t>
             </w:r>
-            <w:proofErr w:type="spellStart"/>
-            <w:r>
-              <w:t>CustomerState</w:t>
-            </w:r>
-            <w:proofErr w:type="spellEnd"/>
-            <w:r>
-              <w:t xml:space="preserve"> = Eating;</w:t>
+            <w:r>
+              <w:t>CustomerState = Eating;</w:t>
             </w:r>
           </w:p>
           <w:p>
@@ -5816,15 +4133,7 @@
               <w:spacing w:before="0" w:beforeAutospacing="0" w:after="0" w:afterAutospacing="0"/>
             </w:pPr>
             <w:r>
-              <w:t xml:space="preserve">        </w:t>
-            </w:r>
-            <w:proofErr w:type="spellStart"/>
-            <w:r>
-              <w:t>EatFood</w:t>
-            </w:r>
-            <w:proofErr w:type="spellEnd"/>
-            <w:r>
-              <w:t>();</w:t>
+              <w:t xml:space="preserve">        EatFood();</w:t>
             </w:r>
           </w:p>
           <w:p>
@@ -5863,21 +4172,12 @@
                 <w:szCs w:val="18"/>
               </w:rPr>
             </w:pPr>
-            <w:proofErr w:type="spellStart"/>
-            <w:r>
-              <w:rPr>
-                <w:sz w:val="18"/>
-                <w:szCs w:val="18"/>
-              </w:rPr>
-              <w:t>goToRestaurant</w:t>
-            </w:r>
-            <w:proofErr w:type="spellEnd"/>
-            <w:r>
-              <w:rPr>
-                <w:sz w:val="18"/>
-                <w:szCs w:val="18"/>
-              </w:rPr>
-              <w:t>(){</w:t>
+            <w:r>
+              <w:rPr>
+                <w:sz w:val="18"/>
+                <w:szCs w:val="18"/>
+              </w:rPr>
+              <w:t>goToRestaurant(){</w:t>
             </w:r>
           </w:p>
           <w:p>
@@ -5909,23 +4209,7 @@
                 <w:sz w:val="18"/>
                 <w:szCs w:val="18"/>
               </w:rPr>
-              <w:t xml:space="preserve"> </w:t>
-            </w:r>
-            <w:proofErr w:type="spellStart"/>
-            <w:r>
-              <w:rPr>
-                <w:sz w:val="18"/>
-                <w:szCs w:val="18"/>
-              </w:rPr>
-              <w:t>DoGoToRestaurant</w:t>
-            </w:r>
-            <w:proofErr w:type="spellEnd"/>
-            <w:r>
-              <w:rPr>
-                <w:sz w:val="18"/>
-                <w:szCs w:val="18"/>
-              </w:rPr>
-              <w:t>();</w:t>
+              <w:t xml:space="preserve"> DoGoToRestaurant();</w:t>
             </w:r>
           </w:p>
           <w:p>
@@ -5950,30 +4234,14 @@
                 <w:sz w:val="18"/>
                 <w:szCs w:val="18"/>
               </w:rPr>
-              <w:t xml:space="preserve">   </w:t>
-            </w:r>
-            <w:proofErr w:type="spellStart"/>
-            <w:r>
-              <w:rPr>
-                <w:sz w:val="18"/>
-                <w:szCs w:val="18"/>
-              </w:rPr>
-              <w:t>host.</w:t>
-            </w:r>
-            <w:r>
-              <w:rPr>
-                <w:sz w:val="18"/>
-                <w:szCs w:val="18"/>
-              </w:rPr>
-              <w:t>IWantToEat</w:t>
-            </w:r>
-            <w:proofErr w:type="spellEnd"/>
-            <w:r>
-              <w:rPr>
-                <w:sz w:val="18"/>
-                <w:szCs w:val="18"/>
-              </w:rPr>
-              <w:t>(</w:t>
+              <w:t xml:space="preserve">   host.</w:t>
+            </w:r>
+            <w:r>
+              <w:rPr>
+                <w:sz w:val="18"/>
+                <w:szCs w:val="18"/>
+              </w:rPr>
+              <w:t>IWantToEat(</w:t>
             </w:r>
             <w:r>
               <w:rPr>
@@ -6018,21 +4286,12 @@
                 <w:szCs w:val="18"/>
               </w:rPr>
             </w:pPr>
-            <w:proofErr w:type="spellStart"/>
-            <w:r>
-              <w:rPr>
-                <w:sz w:val="18"/>
-                <w:szCs w:val="18"/>
-              </w:rPr>
-              <w:t>CallWaiter</w:t>
-            </w:r>
-            <w:proofErr w:type="spellEnd"/>
-            <w:r>
-              <w:rPr>
-                <w:sz w:val="18"/>
-                <w:szCs w:val="18"/>
-              </w:rPr>
-              <w:t>(){</w:t>
+            <w:r>
+              <w:rPr>
+                <w:sz w:val="18"/>
+                <w:szCs w:val="18"/>
+              </w:rPr>
+              <w:t>CallWaiter(){</w:t>
             </w:r>
           </w:p>
           <w:p>
@@ -6052,21 +4311,12 @@
               </w:rPr>
               <w:t xml:space="preserve">    </w:t>
             </w:r>
-            <w:proofErr w:type="spellStart"/>
-            <w:r>
-              <w:rPr>
-                <w:sz w:val="18"/>
-                <w:szCs w:val="18"/>
-              </w:rPr>
-              <w:t>DoCallWaiter</w:t>
-            </w:r>
-            <w:proofErr w:type="spellEnd"/>
-            <w:r>
-              <w:rPr>
-                <w:sz w:val="18"/>
-                <w:szCs w:val="18"/>
-              </w:rPr>
-              <w:t>(); // GUI</w:t>
+            <w:r>
+              <w:rPr>
+                <w:sz w:val="18"/>
+                <w:szCs w:val="18"/>
+              </w:rPr>
+              <w:t>DoCallWaiter(); // GUI</w:t>
             </w:r>
           </w:p>
           <w:p>
@@ -6086,7 +4336,6 @@
               </w:rPr>
               <w:t xml:space="preserve">    </w:t>
             </w:r>
-            <w:proofErr w:type="spellStart"/>
             <w:r>
               <w:rPr>
                 <w:sz w:val="18"/>
@@ -6108,7 +4357,6 @@
               </w:rPr>
               <w:t>eadyToOrder</w:t>
             </w:r>
-            <w:proofErr w:type="spellEnd"/>
             <w:r>
               <w:rPr>
                 <w:sz w:val="18"/>
@@ -6145,21 +4393,12 @@
                 <w:szCs w:val="18"/>
               </w:rPr>
             </w:pPr>
-            <w:proofErr w:type="spellStart"/>
-            <w:r>
-              <w:rPr>
-                <w:sz w:val="18"/>
-                <w:szCs w:val="18"/>
-              </w:rPr>
-              <w:t>ChooseFood</w:t>
-            </w:r>
-            <w:proofErr w:type="spellEnd"/>
-            <w:r>
-              <w:rPr>
-                <w:sz w:val="18"/>
-                <w:szCs w:val="18"/>
-              </w:rPr>
-              <w:t>(</w:t>
+            <w:r>
+              <w:rPr>
+                <w:sz w:val="18"/>
+                <w:szCs w:val="18"/>
+              </w:rPr>
+              <w:t>ChooseFood(</w:t>
             </w:r>
             <w:r>
               <w:rPr>
@@ -6184,23 +4423,7 @@
                 <w:sz w:val="18"/>
                 <w:szCs w:val="18"/>
               </w:rPr>
-              <w:t xml:space="preserve">      </w:t>
-            </w:r>
-            <w:proofErr w:type="spellStart"/>
-            <w:r>
-              <w:rPr>
-                <w:sz w:val="18"/>
-                <w:szCs w:val="18"/>
-              </w:rPr>
-              <w:t>readMenuTimer.start</w:t>
-            </w:r>
-            <w:proofErr w:type="spellEnd"/>
-            <w:r>
-              <w:rPr>
-                <w:sz w:val="18"/>
-                <w:szCs w:val="18"/>
-              </w:rPr>
-              <w:t>();</w:t>
+              <w:t xml:space="preserve">      readMenuTimer.start();</w:t>
             </w:r>
           </w:p>
           <w:p>
@@ -6217,7 +4440,6 @@
               </w:rPr>
               <w:t xml:space="preserve">      Timer </w:t>
             </w:r>
-            <w:proofErr w:type="spellStart"/>
             <w:r>
               <w:rPr>
                 <w:sz w:val="18"/>
@@ -6225,7 +4447,6 @@
               </w:rPr>
               <w:t>readMenuTimer</w:t>
             </w:r>
-            <w:proofErr w:type="spellEnd"/>
             <w:r>
               <w:rPr>
                 <w:sz w:val="18"/>
@@ -6233,68 +4454,27 @@
               </w:rPr>
               <w:t xml:space="preserve"> = new Timer(</w:t>
             </w:r>
-            <w:proofErr w:type="spellStart"/>
-            <w:r>
-              <w:rPr>
-                <w:sz w:val="18"/>
-                <w:szCs w:val="18"/>
-              </w:rPr>
-              <w:t>readingMenuTime</w:t>
-            </w:r>
-            <w:proofErr w:type="spellEnd"/>
-            <w:r>
-              <w:rPr>
-                <w:sz w:val="18"/>
-                <w:szCs w:val="18"/>
-              </w:rPr>
-              <w:t xml:space="preserve">,  </w:t>
-            </w:r>
-          </w:p>
-          <w:p>
-            <w:pPr>
-              <w:rPr>
-                <w:sz w:val="18"/>
-                <w:szCs w:val="18"/>
-              </w:rPr>
-            </w:pPr>
-            <w:r>
-              <w:rPr>
-                <w:sz w:val="18"/>
-                <w:szCs w:val="18"/>
-              </w:rPr>
-              <w:t xml:space="preserve">              Public void </w:t>
-            </w:r>
-            <w:proofErr w:type="spellStart"/>
-            <w:r>
-              <w:rPr>
-                <w:sz w:val="18"/>
-                <w:szCs w:val="18"/>
-              </w:rPr>
-              <w:t>actionPerformed</w:t>
-            </w:r>
-            <w:proofErr w:type="spellEnd"/>
-            <w:r>
-              <w:rPr>
-                <w:sz w:val="18"/>
-                <w:szCs w:val="18"/>
-              </w:rPr>
-              <w:t>(</w:t>
-            </w:r>
-            <w:proofErr w:type="spellStart"/>
-            <w:r>
-              <w:rPr>
-                <w:sz w:val="18"/>
-                <w:szCs w:val="18"/>
-              </w:rPr>
-              <w:t>ActionEvent</w:t>
-            </w:r>
-            <w:proofErr w:type="spellEnd"/>
-            <w:r>
-              <w:rPr>
-                <w:sz w:val="18"/>
-                <w:szCs w:val="18"/>
-              </w:rPr>
-              <w:t xml:space="preserve"> e){</w:t>
+            <w:r>
+              <w:rPr>
+                <w:sz w:val="18"/>
+                <w:szCs w:val="18"/>
+              </w:rPr>
+              <w:t xml:space="preserve">readingMenuTime,  </w:t>
+            </w:r>
+          </w:p>
+          <w:p>
+            <w:pPr>
+              <w:rPr>
+                <w:sz w:val="18"/>
+                <w:szCs w:val="18"/>
+              </w:rPr>
+            </w:pPr>
+            <w:r>
+              <w:rPr>
+                <w:sz w:val="18"/>
+                <w:szCs w:val="18"/>
+              </w:rPr>
+              <w:t xml:space="preserve">              Public void actionPerformed(ActionEvent e){</w:t>
             </w:r>
           </w:p>
           <w:p>
@@ -6330,7 +4510,6 @@
               </w:rPr>
               <w:t xml:space="preserve">                 </w:t>
             </w:r>
-            <w:proofErr w:type="spellStart"/>
             <w:r>
               <w:rPr>
                 <w:rFonts w:ascii="Calibri" w:hAnsi="Calibri"/>
@@ -6338,37 +4517,7 @@
                 <w:sz w:val="18"/>
                 <w:szCs w:val="18"/>
               </w:rPr>
-              <w:t>CustomerEvent</w:t>
-            </w:r>
-            <w:proofErr w:type="spellEnd"/>
-            <w:r>
-              <w:rPr>
-                <w:rFonts w:ascii="Calibri" w:hAnsi="Calibri"/>
-                <w:color w:val="000000"/>
-                <w:sz w:val="18"/>
-                <w:szCs w:val="18"/>
-              </w:rPr>
-              <w:t xml:space="preserve"> = </w:t>
-            </w:r>
-            <w:proofErr w:type="spellStart"/>
-            <w:r>
-              <w:rPr>
-                <w:rFonts w:ascii="Calibri" w:hAnsi="Calibri"/>
-                <w:color w:val="000000"/>
-                <w:sz w:val="18"/>
-                <w:szCs w:val="18"/>
-              </w:rPr>
-              <w:t>readyToOrder</w:t>
-            </w:r>
-            <w:proofErr w:type="spellEnd"/>
-            <w:r>
-              <w:rPr>
-                <w:rFonts w:ascii="Calibri" w:hAnsi="Calibri"/>
-                <w:color w:val="000000"/>
-                <w:sz w:val="18"/>
-                <w:szCs w:val="18"/>
-              </w:rPr>
-              <w:t>;</w:t>
+              <w:t>CustomerEvent = readyToOrder;</w:t>
             </w:r>
           </w:p>
           <w:p>
@@ -6403,21 +4552,12 @@
                 <w:szCs w:val="18"/>
               </w:rPr>
             </w:pPr>
-            <w:proofErr w:type="spellStart"/>
-            <w:r>
-              <w:rPr>
-                <w:sz w:val="18"/>
-                <w:szCs w:val="18"/>
-              </w:rPr>
-              <w:t>EatFood</w:t>
-            </w:r>
-            <w:proofErr w:type="spellEnd"/>
-            <w:r>
-              <w:rPr>
-                <w:sz w:val="18"/>
-                <w:szCs w:val="18"/>
-              </w:rPr>
-              <w:t>(){</w:t>
+            <w:r>
+              <w:rPr>
+                <w:sz w:val="18"/>
+                <w:szCs w:val="18"/>
+              </w:rPr>
+              <w:t>EatFood(){</w:t>
             </w:r>
           </w:p>
           <w:p>
@@ -6444,21 +4584,12 @@
               </w:rPr>
               <w:t xml:space="preserve">              </w:t>
             </w:r>
-            <w:proofErr w:type="spellStart"/>
-            <w:r>
-              <w:rPr>
-                <w:sz w:val="18"/>
-                <w:szCs w:val="18"/>
-              </w:rPr>
-              <w:t>DoEatFood</w:t>
-            </w:r>
-            <w:proofErr w:type="spellEnd"/>
-            <w:r>
-              <w:rPr>
-                <w:sz w:val="18"/>
-                <w:szCs w:val="18"/>
-              </w:rPr>
-              <w:t>(); // GUI stuff</w:t>
+            <w:r>
+              <w:rPr>
+                <w:sz w:val="18"/>
+                <w:szCs w:val="18"/>
+              </w:rPr>
+              <w:t>DoEatFood(); // GUI stuff</w:t>
             </w:r>
           </w:p>
           <w:p>
@@ -6476,65 +4607,15 @@
                 <w:sz w:val="16"/>
                 <w:szCs w:val="16"/>
               </w:rPr>
-              <w:t xml:space="preserve">                </w:t>
-            </w:r>
-            <w:proofErr w:type="spellStart"/>
-            <w:proofErr w:type="gramStart"/>
+              <w:t xml:space="preserve">                eatTimer.start();</w:t>
+            </w:r>
             <w:r>
               <w:rPr>
                 <w:sz w:val="16"/>
                 <w:szCs w:val="16"/>
               </w:rPr>
-              <w:t>eatTimer.start</w:t>
-            </w:r>
-            <w:proofErr w:type="spellEnd"/>
-            <w:r>
-              <w:rPr>
-                <w:sz w:val="16"/>
-                <w:szCs w:val="16"/>
-              </w:rPr>
-              <w:t>(</w:t>
-            </w:r>
-            <w:proofErr w:type="gramEnd"/>
-            <w:r>
-              <w:rPr>
-                <w:sz w:val="16"/>
-                <w:szCs w:val="16"/>
-              </w:rPr>
-              <w:t>);</w:t>
-            </w:r>
-            <w:r>
-              <w:rPr>
-                <w:sz w:val="16"/>
-                <w:szCs w:val="16"/>
-              </w:rPr>
-              <w:t xml:space="preserve"> //</w:t>
-            </w:r>
-            <w:proofErr w:type="spellStart"/>
-            <w:r>
-              <w:rPr>
-                <w:sz w:val="16"/>
-                <w:szCs w:val="16"/>
-              </w:rPr>
-              <w:t>eatTimer</w:t>
-            </w:r>
-            <w:proofErr w:type="spellEnd"/>
-            <w:r>
-              <w:rPr>
-                <w:sz w:val="16"/>
-                <w:szCs w:val="16"/>
-              </w:rPr>
-              <w:t xml:space="preserve"> sets </w:t>
-            </w:r>
-            <w:proofErr w:type="spellStart"/>
-            <w:r>
-              <w:rPr>
-                <w:sz w:val="16"/>
-                <w:szCs w:val="16"/>
-              </w:rPr>
-              <w:t>AgentEvent.doneEating</w:t>
-            </w:r>
-            <w:proofErr w:type="spellEnd"/>
+              <w:t xml:space="preserve"> //eatTimer sets AgentEvent.doneEating</w:t>
+            </w:r>
             <w:r>
               <w:rPr>
                 <w:sz w:val="16"/>
@@ -6571,21 +4652,12 @@
                 <w:szCs w:val="16"/>
               </w:rPr>
             </w:pPr>
-            <w:proofErr w:type="spellStart"/>
             <w:r>
               <w:rPr>
                 <w:sz w:val="16"/>
                 <w:szCs w:val="16"/>
               </w:rPr>
-              <w:t>TellWaiterMyChoice</w:t>
-            </w:r>
-            <w:proofErr w:type="spellEnd"/>
-            <w:r>
-              <w:rPr>
-                <w:sz w:val="16"/>
-                <w:szCs w:val="16"/>
-              </w:rPr>
-              <w:t>(){</w:t>
+              <w:t>TellWaiterMyChoice(){</w:t>
             </w:r>
           </w:p>
           <w:p>
@@ -6605,35 +4677,19 @@
               </w:rPr>
               <w:t xml:space="preserve">              </w:t>
             </w:r>
-            <w:proofErr w:type="spellStart"/>
             <w:r>
               <w:rPr>
                 <w:sz w:val="16"/>
                 <w:szCs w:val="16"/>
               </w:rPr>
-              <w:t>waiter.HeresMyChoice</w:t>
-            </w:r>
-            <w:proofErr w:type="spellEnd"/>
+              <w:t>waiter.HeresMyChoice(choice)</w:t>
+            </w:r>
             <w:r>
               <w:rPr>
                 <w:sz w:val="16"/>
                 <w:szCs w:val="16"/>
               </w:rPr>
-              <w:t>(choice)</w:t>
-            </w:r>
-            <w:r>
-              <w:rPr>
-                <w:sz w:val="16"/>
-                <w:szCs w:val="16"/>
-              </w:rPr>
               <w:t>;</w:t>
-            </w:r>
-            <w:r>
-              <w:rPr>
-                <w:sz w:val="16"/>
-                <w:szCs w:val="16"/>
-              </w:rPr>
-              <w:t>}</w:t>
             </w:r>
           </w:p>
           <w:p>
@@ -6646,28 +4702,33 @@
                 <w:szCs w:val="16"/>
               </w:rPr>
             </w:pPr>
-            <w:proofErr w:type="spellStart"/>
             <w:r>
               <w:rPr>
                 <w:sz w:val="16"/>
                 <w:szCs w:val="16"/>
               </w:rPr>
-              <w:t>leaveTable</w:t>
-            </w:r>
-            <w:proofErr w:type="spellEnd"/>
+              <w:t xml:space="preserve">              </w:t>
+            </w:r>
             <w:r>
               <w:rPr>
                 <w:sz w:val="16"/>
                 <w:szCs w:val="16"/>
               </w:rPr>
-              <w:t>()</w:t>
+              <w:t>CustomerEvent</w:t>
             </w:r>
             <w:r>
               <w:rPr>
                 <w:sz w:val="16"/>
                 <w:szCs w:val="16"/>
               </w:rPr>
-              <w:t>{</w:t>
+              <w:t xml:space="preserve"> = ordered;</w:t>
+            </w:r>
+            <w:r>
+              <w:rPr>
+                <w:sz w:val="16"/>
+                <w:szCs w:val="16"/>
+              </w:rPr>
+              <w:t>}</w:t>
             </w:r>
           </w:p>
           <w:p>
@@ -6685,23 +4746,14 @@
                 <w:sz w:val="16"/>
                 <w:szCs w:val="16"/>
               </w:rPr>
-              <w:t xml:space="preserve">               </w:t>
-            </w:r>
-            <w:proofErr w:type="spellStart"/>
+              <w:t>leaveTable()</w:t>
+            </w:r>
             <w:r>
               <w:rPr>
                 <w:sz w:val="16"/>
                 <w:szCs w:val="16"/>
               </w:rPr>
-              <w:t>DoLeaveTable</w:t>
-            </w:r>
-            <w:proofErr w:type="spellEnd"/>
-            <w:r>
-              <w:rPr>
-                <w:sz w:val="16"/>
-                <w:szCs w:val="16"/>
-              </w:rPr>
-              <w:t>(); //GUI</w:t>
+              <w:t>{</w:t>
             </w:r>
           </w:p>
           <w:p>
@@ -6719,23 +4771,7 @@
                 <w:sz w:val="16"/>
                 <w:szCs w:val="16"/>
               </w:rPr>
-              <w:t xml:space="preserve">               //After you have left set </w:t>
-            </w:r>
-            <w:proofErr w:type="spellStart"/>
-            <w:r>
-              <w:rPr>
-                <w:sz w:val="16"/>
-                <w:szCs w:val="16"/>
-              </w:rPr>
-              <w:t>AgentEvent.doneLeaving</w:t>
-            </w:r>
-            <w:proofErr w:type="spellEnd"/>
-            <w:r>
-              <w:rPr>
-                <w:sz w:val="16"/>
-                <w:szCs w:val="16"/>
-              </w:rPr>
-              <w:t xml:space="preserve"> = true;</w:t>
+              <w:t xml:space="preserve">               DoLeaveTable(); //GUI</w:t>
             </w:r>
           </w:p>
           <w:p>
@@ -6753,24 +4789,46 @@
                 <w:sz w:val="16"/>
                 <w:szCs w:val="16"/>
               </w:rPr>
-              <w:lastRenderedPageBreak/>
-              <w:t xml:space="preserve">              </w:t>
-            </w:r>
-            <w:proofErr w:type="spellStart"/>
-            <w:r>
+              <w:t xml:space="preserve">               CustomerState = leaving;</w:t>
+            </w:r>
+            <w:bookmarkStart w:id="0" w:name="_GoBack"/>
+            <w:bookmarkEnd w:id="0"/>
+          </w:p>
+          <w:p>
+            <w:pPr>
+              <w:tabs>
+                <w:tab w:val="left" w:pos="2490"/>
+              </w:tabs>
               <w:rPr>
                 <w:sz w:val="16"/>
                 <w:szCs w:val="16"/>
               </w:rPr>
-              <w:t>waiter.ImDone</w:t>
-            </w:r>
-            <w:proofErr w:type="spellEnd"/>
+            </w:pPr>
             <w:r>
               <w:rPr>
                 <w:sz w:val="16"/>
                 <w:szCs w:val="16"/>
               </w:rPr>
-              <w:t>(this);</w:t>
+              <w:lastRenderedPageBreak/>
+              <w:t xml:space="preserve">               //After you have left set AgentEvent.doneLeaving = true;</w:t>
+            </w:r>
+          </w:p>
+          <w:p>
+            <w:pPr>
+              <w:tabs>
+                <w:tab w:val="left" w:pos="2490"/>
+              </w:tabs>
+              <w:rPr>
+                <w:sz w:val="16"/>
+                <w:szCs w:val="16"/>
+              </w:rPr>
+            </w:pPr>
+            <w:r>
+              <w:rPr>
+                <w:sz w:val="16"/>
+                <w:szCs w:val="16"/>
+              </w:rPr>
+              <w:t xml:space="preserve">              waiter.ImDone(this);</w:t>
             </w:r>
           </w:p>
           <w:p>

</xml_diff>

<commit_message>
Fixed readme a little
</commit_message>
<xml_diff>
--- a/RestaurantDesignDoc.docx
+++ b/RestaurantDesignDoc.docx
@@ -48,129 +48,22 @@
           </w:tcPr>
           <w:p>
             <w:r>
-              <w:t>List&lt;Order&gt; pendingOrders;</w:t>
+              <w:t xml:space="preserve">List&lt;Order&gt; </w:t>
+            </w:r>
+            <w:r>
+              <w:t>orders</w:t>
+            </w:r>
+            <w:r>
+              <w:t>;</w:t>
+            </w:r>
+          </w:p>
+          <w:p>
+            <w:r>
+              <w:t>String name;</w:t>
             </w:r>
           </w:p>
           <w:p/>
           <w:p>
-            <w:r>
-              <w:t>Timer cookTimer</w:t>
-            </w:r>
-            <w:r>
-              <w:t xml:space="preserve"> = new Timer(0, new ActionListener() {</w:t>
-            </w:r>
-          </w:p>
-          <w:p>
-            <w:r>
-              <w:t xml:space="preserve">   Public void actionPerformed(ActionEvent e){</w:t>
-            </w:r>
-          </w:p>
-          <w:p>
-            <w:pPr>
-              <w:pStyle w:val="NormalWeb"/>
-              <w:spacing w:before="0" w:beforeAutospacing="0" w:after="0" w:afterAutospacing="0"/>
-              <w:rPr>
-                <w:rFonts w:ascii="Calibri" w:hAnsi="Calibri"/>
-                <w:color w:val="000000"/>
-                <w:sz w:val="22"/>
-                <w:szCs w:val="22"/>
-              </w:rPr>
-            </w:pPr>
-            <w:r>
-              <w:t xml:space="preserve">      </w:t>
-            </w:r>
-            <w:r>
-              <w:rPr>
-                <w:rFonts w:ascii="Calibri" w:hAnsi="Calibri"/>
-                <w:color w:val="000000"/>
-                <w:sz w:val="22"/>
-                <w:szCs w:val="22"/>
-              </w:rPr>
-              <w:t xml:space="preserve"> if and Ǝ an Order o in pendingOrder ϶ o.OrderState == </w:t>
-            </w:r>
-            <w:r>
-              <w:rPr>
-                <w:rFonts w:ascii="Calibri" w:hAnsi="Calibri"/>
-                <w:color w:val="000000"/>
-                <w:sz w:val="22"/>
-                <w:szCs w:val="22"/>
-              </w:rPr>
-              <w:t>cooking</w:t>
-            </w:r>
-          </w:p>
-          <w:p>
-            <w:pPr>
-              <w:pStyle w:val="NormalWeb"/>
-              <w:spacing w:before="0" w:beforeAutospacing="0" w:after="0" w:afterAutospacing="0"/>
-              <w:rPr>
-                <w:rFonts w:ascii="Calibri" w:hAnsi="Calibri"/>
-                <w:color w:val="000000"/>
-                <w:sz w:val="22"/>
-                <w:szCs w:val="22"/>
-              </w:rPr>
-            </w:pPr>
-            <w:r>
-              <w:rPr>
-                <w:sz w:val="40"/>
-                <w:szCs w:val="40"/>
-              </w:rPr>
-              <w:tab/>
-            </w:r>
-            <w:r>
-              <w:rPr>
-                <w:rFonts w:ascii="Calibri" w:hAnsi="Calibri"/>
-                <w:color w:val="000000"/>
-                <w:sz w:val="22"/>
-                <w:szCs w:val="22"/>
-              </w:rPr>
-              <w:t xml:space="preserve">then </w:t>
-            </w:r>
-            <w:r>
-              <w:rPr>
-                <w:rFonts w:ascii="Calibri" w:hAnsi="Calibri"/>
-                <w:color w:val="000000"/>
-                <w:sz w:val="22"/>
-                <w:szCs w:val="22"/>
-              </w:rPr>
-              <w:t>o.OrderState = cooked;</w:t>
-            </w:r>
-          </w:p>
-          <w:p>
-            <w:pPr>
-              <w:pStyle w:val="NormalWeb"/>
-              <w:spacing w:before="0" w:beforeAutospacing="0" w:after="0" w:afterAutospacing="0"/>
-              <w:rPr>
-                <w:rFonts w:ascii="Calibri" w:hAnsi="Calibri"/>
-                <w:color w:val="000000"/>
-                <w:sz w:val="22"/>
-                <w:szCs w:val="22"/>
-              </w:rPr>
-            </w:pPr>
-            <w:r>
-              <w:rPr>
-                <w:rFonts w:ascii="Calibri" w:hAnsi="Calibri"/>
-                <w:color w:val="000000"/>
-                <w:sz w:val="22"/>
-                <w:szCs w:val="22"/>
-              </w:rPr>
-              <w:t xml:space="preserve">              o.waiter.OrderIsReady(o);</w:t>
-            </w:r>
-          </w:p>
-          <w:p>
-            <w:r>
-              <w:t xml:space="preserve">   }</w:t>
-            </w:r>
-          </w:p>
-          <w:p>
-            <w:r>
-              <w:br/>
-              <w:t>})</w:t>
-            </w:r>
-            <w:r>
-              <w:t>;</w:t>
-            </w:r>
-          </w:p>
-          <w:p>
             <w:pPr>
               <w:rPr>
                 <w:color w:val="000000"/>
@@ -211,9 +104,15 @@
             </w:r>
             <w:r>
               <w:rPr>
-                <w:color w:val="000000"/>
                 <w:bdr w:val="none" w:sz="0" w:space="0" w:color="auto" w:frame="1"/>
               </w:rPr>
+              <w:t>eger</w:t>
+            </w:r>
+            <w:r>
+              <w:rPr>
+                <w:color w:val="000000"/>
+                <w:bdr w:val="none" w:sz="0" w:space="0" w:color="auto" w:frame="1"/>
+              </w:rPr>
               <w:t xml:space="preserve">&gt; </w:t>
             </w:r>
             <w:r>
@@ -264,9 +163,15 @@
             </w:r>
             <w:r>
               <w:rPr>
-                <w:color w:val="000000"/>
                 <w:bdr w:val="none" w:sz="0" w:space="0" w:color="auto" w:frame="1"/>
               </w:rPr>
+              <w:t>eger</w:t>
+            </w:r>
+            <w:r>
+              <w:rPr>
+                <w:color w:val="000000"/>
+                <w:bdr w:val="none" w:sz="0" w:space="0" w:color="auto" w:frame="1"/>
+              </w:rPr>
               <w:t>&gt;();</w:t>
             </w:r>
           </w:p>
@@ -279,22 +184,6 @@
             </w:pPr>
           </w:p>
           <w:p>
-            <w:pPr>
-              <w:rPr>
-                <w:color w:val="000000"/>
-                <w:bdr w:val="none" w:sz="0" w:space="0" w:color="auto" w:frame="1"/>
-              </w:rPr>
-            </w:pPr>
-            <w:r>
-              <w:rPr>
-                <w:color w:val="000000"/>
-                <w:bdr w:val="none" w:sz="0" w:space="0" w:color="auto" w:frame="1"/>
-              </w:rPr>
-              <w:t>Enum State {idle, cooking}</w:t>
-            </w:r>
-          </w:p>
-          <w:p/>
-          <w:p>
             <w:r>
               <w:t>**public class Order</w:t>
             </w:r>
@@ -322,6 +211,11 @@
           <w:p>
             <w:r>
               <w:t xml:space="preserve">  Enum OrderState { pending, cooking, cooked;}</w:t>
+            </w:r>
+          </w:p>
+          <w:p>
+            <w:r>
+              <w:t xml:space="preserve">  Timer cookingTimer;</w:t>
             </w:r>
           </w:p>
           <w:p>
@@ -346,7 +240,13 @@
           </w:p>
           <w:p>
             <w:r>
-              <w:t xml:space="preserve">  pendingOrders.add(new Order(choice, table));</w:t>
+              <w:t xml:space="preserve">  </w:t>
+            </w:r>
+            <w:r>
+              <w:t>orders</w:t>
+            </w:r>
+            <w:r>
+              <w:t>.add(new Order(choice, table));</w:t>
             </w:r>
           </w:p>
           <w:p>
@@ -418,7 +318,7 @@
                 <w:sz w:val="22"/>
                 <w:szCs w:val="22"/>
               </w:rPr>
-              <w:t xml:space="preserve">if </w:t>
+              <w:t xml:space="preserve">if Ǝ an Order o in </w:t>
             </w:r>
             <w:r>
               <w:rPr>
@@ -427,7 +327,7 @@
                 <w:sz w:val="22"/>
                 <w:szCs w:val="22"/>
               </w:rPr>
-              <w:t>S</w:t>
+              <w:t>orders</w:t>
             </w:r>
             <w:r>
               <w:rPr>
@@ -436,16 +336,35 @@
                 <w:sz w:val="22"/>
                 <w:szCs w:val="22"/>
               </w:rPr>
-              <w:t xml:space="preserve">tate == idle and </w:t>
-            </w:r>
-            <w:r>
+              <w:t xml:space="preserve"> ϶ o.OrderState == pending</w:t>
+            </w:r>
+          </w:p>
+          <w:p>
+            <w:pPr>
+              <w:pStyle w:val="NormalWeb"/>
+              <w:spacing w:before="0" w:beforeAutospacing="0" w:after="0" w:afterAutospacing="0"/>
               <w:rPr>
                 <w:rFonts w:ascii="Calibri" w:hAnsi="Calibri"/>
                 <w:color w:val="000000"/>
                 <w:sz w:val="22"/>
                 <w:szCs w:val="22"/>
               </w:rPr>
-              <w:t>Ǝ an Order o in pendingOrder ϶ o.OrderState == pending</w:t>
+            </w:pPr>
+            <w:r>
+              <w:rPr>
+                <w:sz w:val="40"/>
+                <w:szCs w:val="40"/>
+              </w:rPr>
+              <w:tab/>
+            </w:r>
+            <w:r>
+              <w:rPr>
+                <w:rFonts w:ascii="Calibri" w:hAnsi="Calibri"/>
+                <w:color w:val="000000"/>
+                <w:sz w:val="22"/>
+                <w:szCs w:val="22"/>
+              </w:rPr>
+              <w:t>then CookOrder(o);</w:t>
             </w:r>
           </w:p>
           <w:p>
@@ -459,6 +378,73 @@
                 <w:szCs w:val="22"/>
               </w:rPr>
             </w:pPr>
+          </w:p>
+          <w:p>
+            <w:pPr>
+              <w:pStyle w:val="NormalWeb"/>
+              <w:spacing w:before="0" w:beforeAutospacing="0" w:after="0" w:afterAutospacing="0"/>
+              <w:rPr>
+                <w:rFonts w:ascii="Calibri" w:hAnsi="Calibri"/>
+                <w:color w:val="000000"/>
+                <w:sz w:val="22"/>
+                <w:szCs w:val="22"/>
+              </w:rPr>
+            </w:pPr>
+            <w:r>
+              <w:rPr>
+                <w:rFonts w:ascii="Calibri" w:hAnsi="Calibri"/>
+                <w:color w:val="000000"/>
+                <w:sz w:val="22"/>
+                <w:szCs w:val="22"/>
+              </w:rPr>
+              <w:t xml:space="preserve">if  </w:t>
+            </w:r>
+            <w:r>
+              <w:rPr>
+                <w:rFonts w:ascii="Calibri" w:hAnsi="Calibri"/>
+                <w:color w:val="000000"/>
+                <w:sz w:val="22"/>
+                <w:szCs w:val="22"/>
+              </w:rPr>
+              <w:t>Ǝ</w:t>
+            </w:r>
+            <w:r>
+              <w:rPr>
+                <w:rFonts w:ascii="Calibri" w:hAnsi="Calibri"/>
+                <w:color w:val="000000"/>
+                <w:sz w:val="22"/>
+                <w:szCs w:val="22"/>
+              </w:rPr>
+              <w:t xml:space="preserve"> an Order o in orders </w:t>
+            </w:r>
+            <w:r>
+              <w:rPr>
+                <w:rFonts w:ascii="Calibri" w:hAnsi="Calibri"/>
+                <w:color w:val="000000"/>
+                <w:sz w:val="22"/>
+                <w:szCs w:val="22"/>
+              </w:rPr>
+              <w:t>϶</w:t>
+            </w:r>
+            <w:r>
+              <w:rPr>
+                <w:rFonts w:ascii="Calibri" w:hAnsi="Calibri"/>
+                <w:color w:val="000000"/>
+                <w:sz w:val="22"/>
+                <w:szCs w:val="22"/>
+              </w:rPr>
+              <w:t xml:space="preserve"> o.OrderState == cooked</w:t>
+            </w:r>
+          </w:p>
+          <w:p>
+            <w:pPr>
+              <w:pStyle w:val="NormalWeb"/>
+              <w:spacing w:before="0" w:beforeAutospacing="0" w:after="0" w:afterAutospacing="0"/>
+              <w:rPr>
+                <w:sz w:val="22"/>
+                <w:szCs w:val="22"/>
+              </w:rPr>
+            </w:pPr>
             <w:r>
               <w:rPr>
                 <w:sz w:val="40"/>
@@ -468,12 +454,41 @@
             </w:r>
             <w:r>
               <w:rPr>
-                <w:rFonts w:ascii="Calibri" w:hAnsi="Calibri"/>
-                <w:color w:val="000000"/>
                 <w:sz w:val="22"/>
                 <w:szCs w:val="22"/>
               </w:rPr>
-              <w:t>then CookOrder(o);</w:t>
+              <w:t xml:space="preserve">then </w:t>
+            </w:r>
+            <w:r>
+              <w:rPr>
+                <w:sz w:val="22"/>
+                <w:szCs w:val="22"/>
+              </w:rPr>
+              <w:t xml:space="preserve">  </w:t>
+            </w:r>
+            <w:r>
+              <w:rPr>
+                <w:sz w:val="22"/>
+                <w:szCs w:val="22"/>
+              </w:rPr>
+              <w:t>tellWaiterOrderIsReady(order)</w:t>
+            </w:r>
+          </w:p>
+          <w:p>
+            <w:pPr>
+              <w:pStyle w:val="NormalWeb"/>
+              <w:spacing w:before="0" w:beforeAutospacing="0" w:after="0" w:afterAutospacing="0"/>
+              <w:rPr>
+                <w:sz w:val="22"/>
+                <w:szCs w:val="22"/>
+              </w:rPr>
+            </w:pPr>
+            <w:r>
+              <w:rPr>
+                <w:sz w:val="22"/>
+                <w:szCs w:val="22"/>
+              </w:rPr>
+              <w:t xml:space="preserve">            remove order;</w:t>
             </w:r>
           </w:p>
           <w:p>
@@ -506,34 +521,15 @@
           </w:p>
           <w:p>
             <w:r>
-              <w:t xml:space="preserve">  DoCookOrder(); //GUI</w:t>
-            </w:r>
-          </w:p>
-          <w:p>
-            <w:r>
-              <w:t xml:space="preserve">  State = cooking;</w:t>
-            </w:r>
-          </w:p>
-          <w:p>
-            <w:r>
-              <w:t xml:space="preserve"> </w:t>
-            </w:r>
-            <w:r>
-              <w:t xml:space="preserve"> </w:t>
-            </w:r>
-            <w:r>
-              <w:t>cookTimer.setDelay(foodDictionary.get(o.choice));</w:t>
-            </w:r>
-          </w:p>
-          <w:p>
-            <w:r>
               <w:t xml:space="preserve">  </w:t>
             </w:r>
             <w:r>
-              <w:t>cookT</w:t>
-            </w:r>
-            <w:r>
-              <w:t>imer.start();</w:t>
+              <w:t>Do() // gui</w:t>
+            </w:r>
+          </w:p>
+          <w:p>
+            <w:r>
+              <w:t xml:space="preserve">  o.setTimer(); // starts the timer on the order.</w:t>
             </w:r>
           </w:p>
           <w:p>
@@ -570,6 +566,30 @@
       <w:r>
         <w:t xml:space="preserve"> implements ActionListener //because timer</w:t>
       </w:r>
+    </w:p>
+    <w:p>
+      <w:pPr>
+        <w:rPr>
+          <w:sz w:val="40"/>
+          <w:szCs w:val="40"/>
+        </w:rPr>
+      </w:pPr>
+    </w:p>
+    <w:p>
+      <w:pPr>
+        <w:rPr>
+          <w:sz w:val="40"/>
+          <w:szCs w:val="40"/>
+        </w:rPr>
+      </w:pPr>
+    </w:p>
+    <w:p>
+      <w:pPr>
+        <w:rPr>
+          <w:sz w:val="40"/>
+          <w:szCs w:val="40"/>
+        </w:rPr>
+      </w:pPr>
     </w:p>
     <w:p>
       <w:pPr>
@@ -669,7 +689,35 @@
               <w:t>{</w:t>
             </w:r>
           </w:p>
-          <w:p/>
+          <w:p>
+            <w:r>
+              <w:t xml:space="preserve">   </w:t>
+            </w:r>
+            <w:r>
+              <w:t>CustomerAgent</w:t>
+            </w:r>
+            <w:r>
+              <w:t xml:space="preserve"> </w:t>
+            </w:r>
+            <w:r>
+              <w:t>occupiedBy;</w:t>
+            </w:r>
+          </w:p>
+          <w:p>
+            <w:r>
+              <w:t xml:space="preserve">   Int tableNumber;</w:t>
+            </w:r>
+          </w:p>
+          <w:p>
+            <w:r>
+              <w:t xml:space="preserve">   Int guiPosX;</w:t>
+            </w:r>
+          </w:p>
+          <w:p>
+            <w:r>
+              <w:t xml:space="preserve">   Int guiPosY;</w:t>
+            </w:r>
+          </w:p>
           <w:p>
             <w:r>
               <w:t>}</w:t>
@@ -924,7 +972,16 @@
               </w:tabs>
             </w:pPr>
             <w:r>
-              <w:t xml:space="preserve">   DoNotifyWaiter();</w:t>
+              <w:t xml:space="preserve">   </w:t>
+            </w:r>
+            <w:r>
+              <w:t>Do</w:t>
+            </w:r>
+            <w:r>
+              <w:t>();</w:t>
+            </w:r>
+            <w:r>
+              <w:t xml:space="preserve"> // or gui equivalent</w:t>
             </w:r>
           </w:p>
           <w:p>
@@ -1030,15 +1087,14 @@
               <w:t>Host host;</w:t>
             </w:r>
           </w:p>
-          <w:p/>
-          <w:p>
-            <w:r>
-              <w:t>// This is to distribute the waiting customers evenly among waiters.</w:t>
-            </w:r>
-          </w:p>
-          <w:p>
-            <w:r>
-              <w:t>enum WaiterState {idle, busy;}</w:t>
+          <w:p>
+            <w:r>
+              <w:t>Boolean idle;</w:t>
+            </w:r>
+          </w:p>
+          <w:p>
+            <w:r>
+              <w:t>Int numberOfCustomers</w:t>
             </w:r>
           </w:p>
           <w:p/>
@@ -1116,20 +1172,17 @@
                 <w:sz w:val="22"/>
                 <w:szCs w:val="22"/>
               </w:rPr>
-              <w:t>if  Ǝ a MyCustomer mc ϶ mc.CustomerState == waiting</w:t>
-            </w:r>
-          </w:p>
-          <w:p>
-            <w:pPr>
-              <w:pStyle w:val="NormalWeb"/>
-              <w:spacing w:before="0" w:beforeAutospacing="0" w:after="0" w:afterAutospacing="0"/>
+              <w:t xml:space="preserve">if Ǝ an </w:t>
+            </w:r>
+            <w:r>
               <w:rPr>
                 <w:rFonts w:ascii="Calibri" w:hAnsi="Calibri"/>
                 <w:color w:val="000000"/>
                 <w:sz w:val="22"/>
                 <w:szCs w:val="22"/>
               </w:rPr>
-            </w:pPr>
+              <w:t>MyCustomer mc</w:t>
+            </w:r>
             <w:r>
               <w:rPr>
                 <w:rFonts w:ascii="Calibri" w:hAnsi="Calibri"/>
@@ -1137,76 +1190,444 @@
                 <w:sz w:val="22"/>
                 <w:szCs w:val="22"/>
               </w:rPr>
-              <w:t xml:space="preserve">   then SeatCustomer(mc);</w:t>
-            </w:r>
-          </w:p>
-          <w:p>
-            <w:pPr>
-              <w:pStyle w:val="NormalWeb"/>
-              <w:spacing w:before="0" w:beforeAutospacing="0" w:after="0" w:afterAutospacing="0"/>
+              <w:t xml:space="preserve"> in </w:t>
+            </w:r>
+            <w:r>
               <w:rPr>
                 <w:rFonts w:ascii="Calibri" w:hAnsi="Calibri"/>
                 <w:color w:val="000000"/>
                 <w:sz w:val="22"/>
                 <w:szCs w:val="22"/>
               </w:rPr>
-            </w:pPr>
-          </w:p>
-          <w:p>
-            <w:pPr>
-              <w:pStyle w:val="NormalWeb"/>
-              <w:spacing w:before="0" w:beforeAutospacing="0" w:after="0" w:afterAutospacing="0"/>
+              <w:t>myCustomers ϶ mc.State</w:t>
+            </w:r>
+            <w:r>
               <w:rPr>
                 <w:rFonts w:ascii="Calibri" w:hAnsi="Calibri"/>
                 <w:color w:val="000000"/>
                 <w:sz w:val="22"/>
                 <w:szCs w:val="22"/>
               </w:rPr>
-            </w:pPr>
-          </w:p>
-          <w:p>
-            <w:pPr>
-              <w:pStyle w:val="NormalWeb"/>
-              <w:spacing w:before="0" w:beforeAutospacing="0" w:after="0" w:afterAutospacing="0"/>
+              <w:t xml:space="preserve"> == </w:t>
+            </w:r>
+            <w:r>
               <w:rPr>
                 <w:rFonts w:ascii="Calibri" w:hAnsi="Calibri"/>
                 <w:color w:val="000000"/>
                 <w:sz w:val="22"/>
                 <w:szCs w:val="22"/>
               </w:rPr>
+              <w:t>waiting</w:t>
+            </w:r>
+          </w:p>
+          <w:p>
+            <w:pPr>
+              <w:autoSpaceDE w:val="0"/>
+              <w:autoSpaceDN w:val="0"/>
+              <w:adjustRightInd w:val="0"/>
+              <w:rPr>
+                <w:rFonts w:ascii="Consolas" w:hAnsi="Consolas" w:cs="Consolas"/>
+                <w:sz w:val="20"/>
+                <w:szCs w:val="20"/>
+              </w:rPr>
+            </w:pPr>
+            <w:r>
+              <w:rPr>
+                <w:rFonts w:ascii="Consolas" w:hAnsi="Consolas" w:cs="Consolas"/>
+                <w:color w:val="000000"/>
+                <w:sz w:val="20"/>
+                <w:szCs w:val="20"/>
+              </w:rPr>
+              <w:tab/>
+            </w:r>
+            <w:r>
+              <w:rPr>
+                <w:rFonts w:ascii="Consolas" w:hAnsi="Consolas" w:cs="Consolas"/>
+                <w:color w:val="000000"/>
+                <w:sz w:val="20"/>
+                <w:szCs w:val="20"/>
+              </w:rPr>
+              <w:tab/>
+            </w:r>
+            <w:r>
+              <w:rPr>
+                <w:rFonts w:ascii="Consolas" w:hAnsi="Consolas" w:cs="Consolas"/>
+                <w:color w:val="000000"/>
+                <w:sz w:val="20"/>
+                <w:szCs w:val="20"/>
+              </w:rPr>
+              <w:t>SeatCustomer(mc.</w:t>
+            </w:r>
+            <w:r>
+              <w:rPr>
+                <w:rFonts w:ascii="Consolas" w:hAnsi="Consolas" w:cs="Consolas"/>
+                <w:color w:val="0000C0"/>
+                <w:sz w:val="20"/>
+                <w:szCs w:val="20"/>
+              </w:rPr>
+              <w:t>table</w:t>
+            </w:r>
+            <w:r>
+              <w:rPr>
+                <w:rFonts w:ascii="Consolas" w:hAnsi="Consolas" w:cs="Consolas"/>
+                <w:color w:val="000000"/>
+                <w:sz w:val="20"/>
+                <w:szCs w:val="20"/>
+              </w:rPr>
+              <w:t>, mc)</w:t>
+            </w:r>
+            <w:r>
+              <w:rPr>
+                <w:rFonts w:ascii="Consolas" w:hAnsi="Consolas" w:cs="Consolas"/>
+                <w:color w:val="000000"/>
+                <w:sz w:val="20"/>
+                <w:szCs w:val="20"/>
+              </w:rPr>
+              <w:t>;}</w:t>
+            </w:r>
+          </w:p>
+          <w:p>
+            <w:pPr>
+              <w:autoSpaceDE w:val="0"/>
+              <w:autoSpaceDN w:val="0"/>
+              <w:adjustRightInd w:val="0"/>
+              <w:rPr>
+                <w:rFonts w:ascii="Consolas" w:hAnsi="Consolas" w:cs="Consolas"/>
+                <w:sz w:val="20"/>
+                <w:szCs w:val="20"/>
+              </w:rPr>
             </w:pPr>
             <w:r>
               <w:rPr>
                 <w:rFonts w:ascii="Calibri" w:hAnsi="Calibri"/>
                 <w:color w:val="000000"/>
-                <w:sz w:val="22"/>
-                <w:szCs w:val="22"/>
-              </w:rPr>
-              <w:t>if  Ǝ a MyCustomer mc ϶ mc.CustomerState == readyToOrder</w:t>
-            </w:r>
-          </w:p>
-          <w:p>
-            <w:pPr>
-              <w:pStyle w:val="NormalWeb"/>
-              <w:spacing w:before="0" w:beforeAutospacing="0" w:after="0" w:afterAutospacing="0"/>
+              </w:rPr>
+              <w:t xml:space="preserve">if Ǝ an MyCustomer mc in myCustomers ϶ mc.State == </w:t>
+            </w:r>
+            <w:r>
               <w:rPr>
                 <w:rFonts w:ascii="Calibri" w:hAnsi="Calibri"/>
                 <w:color w:val="000000"/>
-                <w:sz w:val="22"/>
-                <w:szCs w:val="22"/>
+              </w:rPr>
+              <w:t>readyToOrder</w:t>
+            </w:r>
+          </w:p>
+          <w:p>
+            <w:pPr>
+              <w:autoSpaceDE w:val="0"/>
+              <w:autoSpaceDN w:val="0"/>
+              <w:adjustRightInd w:val="0"/>
+              <w:rPr>
+                <w:rFonts w:ascii="Consolas" w:hAnsi="Consolas" w:cs="Consolas"/>
+                <w:sz w:val="20"/>
+                <w:szCs w:val="20"/>
+              </w:rPr>
+            </w:pPr>
+            <w:r>
+              <w:rPr>
+                <w:rFonts w:ascii="Consolas" w:hAnsi="Consolas" w:cs="Consolas"/>
+                <w:color w:val="000000"/>
+                <w:sz w:val="20"/>
+                <w:szCs w:val="20"/>
+              </w:rPr>
+              <w:tab/>
+            </w:r>
+            <w:r>
+              <w:rPr>
+                <w:rFonts w:ascii="Consolas" w:hAnsi="Consolas" w:cs="Consolas"/>
+                <w:color w:val="000000"/>
+                <w:sz w:val="20"/>
+                <w:szCs w:val="20"/>
+              </w:rPr>
+              <w:tab/>
+            </w:r>
+            <w:r>
+              <w:rPr>
+                <w:rFonts w:ascii="Consolas" w:hAnsi="Consolas" w:cs="Consolas"/>
+                <w:color w:val="000000"/>
+                <w:sz w:val="20"/>
+                <w:szCs w:val="20"/>
+              </w:rPr>
+              <w:t>TakeOrder(mc);}</w:t>
+            </w:r>
+          </w:p>
+          <w:p>
+            <w:pPr>
+              <w:autoSpaceDE w:val="0"/>
+              <w:autoSpaceDN w:val="0"/>
+              <w:adjustRightInd w:val="0"/>
+              <w:rPr>
+                <w:rFonts w:ascii="Consolas" w:hAnsi="Consolas" w:cs="Consolas"/>
+                <w:sz w:val="20"/>
+                <w:szCs w:val="20"/>
               </w:rPr>
             </w:pPr>
             <w:r>
               <w:rPr>
                 <w:rFonts w:ascii="Calibri" w:hAnsi="Calibri"/>
                 <w:color w:val="000000"/>
-                <w:sz w:val="22"/>
-                <w:szCs w:val="22"/>
-              </w:rPr>
-              <w:t xml:space="preserve">   then TakeOrder(mc);</w:t>
-            </w:r>
-          </w:p>
-          <w:p/>
+              </w:rPr>
+              <w:t xml:space="preserve">if Ǝ an MyCustomer mc in myCustomers ϶ mc.State == </w:t>
+            </w:r>
+            <w:r>
+              <w:rPr>
+                <w:rFonts w:ascii="Calibri" w:hAnsi="Calibri"/>
+                <w:color w:val="000000"/>
+              </w:rPr>
+              <w:t>ordered</w:t>
+            </w:r>
+            <w:r>
+              <w:rPr>
+                <w:rFonts w:ascii="Consolas" w:hAnsi="Consolas" w:cs="Consolas"/>
+                <w:color w:val="000000"/>
+                <w:sz w:val="20"/>
+                <w:szCs w:val="20"/>
+              </w:rPr>
+              <w:tab/>
+            </w:r>
+            <w:r>
+              <w:rPr>
+                <w:rFonts w:ascii="Consolas" w:hAnsi="Consolas" w:cs="Consolas"/>
+                <w:color w:val="000000"/>
+                <w:sz w:val="20"/>
+                <w:szCs w:val="20"/>
+              </w:rPr>
+              <w:tab/>
+            </w:r>
+          </w:p>
+          <w:p>
+            <w:pPr>
+              <w:autoSpaceDE w:val="0"/>
+              <w:autoSpaceDN w:val="0"/>
+              <w:adjustRightInd w:val="0"/>
+              <w:rPr>
+                <w:rFonts w:ascii="Consolas" w:hAnsi="Consolas" w:cs="Consolas"/>
+                <w:sz w:val="20"/>
+                <w:szCs w:val="20"/>
+              </w:rPr>
+            </w:pPr>
+            <w:r>
+              <w:rPr>
+                <w:rFonts w:ascii="Consolas" w:hAnsi="Consolas" w:cs="Consolas"/>
+                <w:color w:val="000000"/>
+                <w:sz w:val="20"/>
+                <w:szCs w:val="20"/>
+              </w:rPr>
+              <w:tab/>
+            </w:r>
+            <w:r>
+              <w:rPr>
+                <w:rFonts w:ascii="Consolas" w:hAnsi="Consolas" w:cs="Consolas"/>
+                <w:color w:val="000000"/>
+                <w:sz w:val="20"/>
+                <w:szCs w:val="20"/>
+              </w:rPr>
+              <w:tab/>
+              <w:t>GiveOrderToCook(mc</w:t>
+            </w:r>
+            <w:r>
+              <w:rPr>
+                <w:rFonts w:ascii="Consolas" w:hAnsi="Consolas" w:cs="Consolas"/>
+                <w:color w:val="000000"/>
+                <w:sz w:val="20"/>
+                <w:szCs w:val="20"/>
+              </w:rPr>
+              <w:t>);</w:t>
+            </w:r>
+            <w:r>
+              <w:rPr>
+                <w:rFonts w:ascii="Consolas" w:hAnsi="Consolas" w:cs="Consolas"/>
+                <w:sz w:val="20"/>
+                <w:szCs w:val="20"/>
+              </w:rPr>
+              <w:t>}</w:t>
+            </w:r>
+            <w:r>
+              <w:rPr>
+                <w:rFonts w:ascii="Consolas" w:hAnsi="Consolas" w:cs="Consolas"/>
+                <w:color w:val="000000"/>
+                <w:sz w:val="20"/>
+                <w:szCs w:val="20"/>
+              </w:rPr>
+              <w:tab/>
+            </w:r>
+            <w:r>
+              <w:rPr>
+                <w:rFonts w:ascii="Consolas" w:hAnsi="Consolas" w:cs="Consolas"/>
+                <w:color w:val="000000"/>
+                <w:sz w:val="20"/>
+                <w:szCs w:val="20"/>
+              </w:rPr>
+              <w:tab/>
+            </w:r>
+            <w:r>
+              <w:rPr>
+                <w:rFonts w:ascii="Consolas" w:hAnsi="Consolas" w:cs="Consolas"/>
+                <w:color w:val="000000"/>
+                <w:sz w:val="20"/>
+                <w:szCs w:val="20"/>
+              </w:rPr>
+              <w:tab/>
+            </w:r>
+          </w:p>
+          <w:p>
+            <w:pPr>
+              <w:autoSpaceDE w:val="0"/>
+              <w:autoSpaceDN w:val="0"/>
+              <w:adjustRightInd w:val="0"/>
+              <w:rPr>
+                <w:rFonts w:ascii="Consolas" w:hAnsi="Consolas" w:cs="Consolas"/>
+                <w:sz w:val="20"/>
+                <w:szCs w:val="20"/>
+              </w:rPr>
+            </w:pPr>
+            <w:r>
+              <w:rPr>
+                <w:rFonts w:ascii="Calibri" w:hAnsi="Calibri"/>
+                <w:color w:val="000000"/>
+              </w:rPr>
+              <w:t xml:space="preserve">if Ǝ an MyCustomer mc in myCustomers ϶ mc.State == </w:t>
+            </w:r>
+            <w:r>
+              <w:rPr>
+                <w:rFonts w:ascii="Calibri" w:hAnsi="Calibri"/>
+                <w:color w:val="000000"/>
+              </w:rPr>
+              <w:t>orderReady</w:t>
+            </w:r>
+            <w:r>
+              <w:rPr>
+                <w:rFonts w:ascii="Consolas" w:hAnsi="Consolas" w:cs="Consolas"/>
+                <w:color w:val="000000"/>
+                <w:sz w:val="20"/>
+                <w:szCs w:val="20"/>
+              </w:rPr>
+              <w:tab/>
+            </w:r>
+          </w:p>
+          <w:p>
+            <w:pPr>
+              <w:autoSpaceDE w:val="0"/>
+              <w:autoSpaceDN w:val="0"/>
+              <w:adjustRightInd w:val="0"/>
+              <w:rPr>
+                <w:rFonts w:ascii="Consolas" w:hAnsi="Consolas" w:cs="Consolas"/>
+                <w:color w:val="000000"/>
+                <w:sz w:val="20"/>
+                <w:szCs w:val="20"/>
+              </w:rPr>
+            </w:pPr>
+            <w:r>
+              <w:rPr>
+                <w:rFonts w:ascii="Consolas" w:hAnsi="Consolas" w:cs="Consolas"/>
+                <w:color w:val="000000"/>
+                <w:sz w:val="20"/>
+                <w:szCs w:val="20"/>
+              </w:rPr>
+              <w:tab/>
+            </w:r>
+            <w:r>
+              <w:rPr>
+                <w:rFonts w:ascii="Consolas" w:hAnsi="Consolas" w:cs="Consolas"/>
+                <w:color w:val="000000"/>
+                <w:sz w:val="20"/>
+                <w:szCs w:val="20"/>
+              </w:rPr>
+              <w:tab/>
+            </w:r>
+            <w:r>
+              <w:rPr>
+                <w:rFonts w:ascii="Consolas" w:hAnsi="Consolas" w:cs="Consolas"/>
+                <w:color w:val="000000"/>
+                <w:sz w:val="20"/>
+                <w:szCs w:val="20"/>
+              </w:rPr>
+              <w:t>GiveFoodToCustomer(mc);}</w:t>
+            </w:r>
+          </w:p>
+          <w:p>
+            <w:pPr>
+              <w:autoSpaceDE w:val="0"/>
+              <w:autoSpaceDN w:val="0"/>
+              <w:adjustRightInd w:val="0"/>
+              <w:rPr>
+                <w:rFonts w:ascii="Consolas" w:hAnsi="Consolas" w:cs="Consolas"/>
+                <w:sz w:val="20"/>
+                <w:szCs w:val="20"/>
+              </w:rPr>
+            </w:pPr>
+            <w:r>
+              <w:rPr>
+                <w:rFonts w:ascii="Calibri" w:hAnsi="Calibri"/>
+                <w:color w:val="000000"/>
+              </w:rPr>
+              <w:t xml:space="preserve">if Ǝ an MyCustomer mc in myCustomers ϶ mc.State == </w:t>
+            </w:r>
+            <w:r>
+              <w:rPr>
+                <w:rFonts w:ascii="Calibri" w:hAnsi="Calibri"/>
+                <w:color w:val="000000"/>
+              </w:rPr>
+              <w:t>doneEating</w:t>
+            </w:r>
+            <w:r>
+              <w:rPr>
+                <w:rFonts w:ascii="Consolas" w:hAnsi="Consolas" w:cs="Consolas"/>
+                <w:color w:val="000000"/>
+                <w:sz w:val="20"/>
+                <w:szCs w:val="20"/>
+              </w:rPr>
+              <w:tab/>
+            </w:r>
+          </w:p>
+          <w:p>
+            <w:pPr>
+              <w:autoSpaceDE w:val="0"/>
+              <w:autoSpaceDN w:val="0"/>
+              <w:adjustRightInd w:val="0"/>
+              <w:rPr>
+                <w:rFonts w:ascii="Consolas" w:hAnsi="Consolas" w:cs="Consolas"/>
+                <w:sz w:val="20"/>
+                <w:szCs w:val="20"/>
+              </w:rPr>
+            </w:pPr>
+            <w:r>
+              <w:rPr>
+                <w:rFonts w:ascii="Consolas" w:hAnsi="Consolas" w:cs="Consolas"/>
+                <w:color w:val="000000"/>
+                <w:sz w:val="20"/>
+                <w:szCs w:val="20"/>
+              </w:rPr>
+              <w:tab/>
+            </w:r>
+            <w:r>
+              <w:rPr>
+                <w:rFonts w:ascii="Consolas" w:hAnsi="Consolas" w:cs="Consolas"/>
+                <w:color w:val="000000"/>
+                <w:sz w:val="20"/>
+                <w:szCs w:val="20"/>
+              </w:rPr>
+              <w:tab/>
+            </w:r>
+            <w:r>
+              <w:rPr>
+                <w:rFonts w:ascii="Consolas" w:hAnsi="Consolas" w:cs="Consolas"/>
+                <w:color w:val="000000"/>
+                <w:sz w:val="20"/>
+                <w:szCs w:val="20"/>
+              </w:rPr>
+              <w:t>CustomerLeaving</w:t>
+            </w:r>
+            <w:r>
+              <w:rPr>
+                <w:rFonts w:ascii="Consolas" w:hAnsi="Consolas" w:cs="Consolas"/>
+                <w:color w:val="000000"/>
+                <w:sz w:val="20"/>
+                <w:szCs w:val="20"/>
+              </w:rPr>
+              <w:t>(mc);}</w:t>
+            </w:r>
+          </w:p>
         </w:tc>
       </w:tr>
       <w:tr>
@@ -1275,7 +1696,67 @@
                 <w:sz w:val="20"/>
                 <w:szCs w:val="20"/>
               </w:rPr>
-              <w:t xml:space="preserve">   WaiterState = busy;</w:t>
+              <w:t xml:space="preserve">   MyCustomer mc  = new MyCustomer(c, t);</w:t>
+            </w:r>
+          </w:p>
+          <w:p>
+            <w:pPr>
+              <w:rPr>
+                <w:sz w:val="20"/>
+                <w:szCs w:val="20"/>
+              </w:rPr>
+            </w:pPr>
+            <w:r>
+              <w:rPr>
+                <w:sz w:val="20"/>
+                <w:szCs w:val="20"/>
+              </w:rPr>
+              <w:t xml:space="preserve">   t.occupiedBy = c;</w:t>
+            </w:r>
+          </w:p>
+          <w:p>
+            <w:pPr>
+              <w:rPr>
+                <w:sz w:val="20"/>
+                <w:szCs w:val="20"/>
+              </w:rPr>
+            </w:pPr>
+            <w:r>
+              <w:rPr>
+                <w:sz w:val="20"/>
+                <w:szCs w:val="20"/>
+              </w:rPr>
+              <w:t xml:space="preserve">  idle = true;</w:t>
+            </w:r>
+          </w:p>
+          <w:p>
+            <w:pPr>
+              <w:rPr>
+                <w:sz w:val="20"/>
+                <w:szCs w:val="20"/>
+              </w:rPr>
+            </w:pPr>
+            <w:r>
+              <w:rPr>
+                <w:sz w:val="20"/>
+                <w:szCs w:val="20"/>
+              </w:rPr>
+              <w:t xml:space="preserve">   mc.state = waiting;</w:t>
+            </w:r>
+          </w:p>
+          <w:p>
+            <w:pPr>
+              <w:rPr>
+                <w:sz w:val="20"/>
+                <w:szCs w:val="20"/>
+              </w:rPr>
+            </w:pPr>
+            <w:r>
+              <w:rPr>
+                <w:sz w:val="20"/>
+                <w:szCs w:val="20"/>
+              </w:rPr>
+              <w:t xml:space="preserve">   numberOfCustomers ++;</w:t>
             </w:r>
           </w:p>
           <w:p>
@@ -1305,7 +1786,29 @@
                 <w:sz w:val="20"/>
                 <w:szCs w:val="20"/>
               </w:rPr>
-              <w:t>- ReadyToOrder(Customer c){  foreach MyCustomer mc in myCustomer{</w:t>
+              <w:t xml:space="preserve">- ReadyToOrder(Customer c){  </w:t>
+            </w:r>
+          </w:p>
+          <w:p>
+            <w:pPr>
+              <w:rPr>
+                <w:sz w:val="20"/>
+                <w:szCs w:val="20"/>
+              </w:rPr>
+            </w:pPr>
+            <w:r>
+              <w:rPr>
+                <w:sz w:val="20"/>
+                <w:szCs w:val="20"/>
+              </w:rPr>
+              <w:t xml:space="preserve">      </w:t>
+            </w:r>
+            <w:r>
+              <w:rPr>
+                <w:sz w:val="20"/>
+                <w:szCs w:val="20"/>
+              </w:rPr>
+              <w:t>foreach MyCustomer mc in myCustomer{</w:t>
             </w:r>
           </w:p>
           <w:p>
@@ -1335,21 +1838,6 @@
                 <w:sz w:val="20"/>
                 <w:szCs w:val="20"/>
               </w:rPr>
-              <w:t xml:space="preserve">           WaiterState = busy;</w:t>
-            </w:r>
-          </w:p>
-          <w:p>
-            <w:pPr>
-              <w:rPr>
-                <w:sz w:val="20"/>
-                <w:szCs w:val="20"/>
-              </w:rPr>
-            </w:pPr>
-            <w:r>
-              <w:rPr>
-                <w:sz w:val="20"/>
-                <w:szCs w:val="20"/>
-              </w:rPr>
               <w:t xml:space="preserve">          mc.CustomerState = readyToOrder;</w:t>
             </w:r>
           </w:p>
@@ -1380,7 +1868,132 @@
                 <w:sz w:val="20"/>
                 <w:szCs w:val="20"/>
               </w:rPr>
-              <w:t>- HeresMyChoice(String c){ foreach MyCustomer mc in myCustomer{</w:t>
+              <w:t>- HeresMyChoice(String c){</w:t>
+            </w:r>
+          </w:p>
+          <w:p>
+            <w:pPr>
+              <w:rPr>
+                <w:sz w:val="20"/>
+                <w:szCs w:val="20"/>
+              </w:rPr>
+            </w:pPr>
+            <w:r>
+              <w:rPr>
+                <w:sz w:val="20"/>
+                <w:szCs w:val="20"/>
+              </w:rPr>
+              <w:t xml:space="preserve">         </w:t>
+            </w:r>
+            <w:r>
+              <w:rPr>
+                <w:sz w:val="20"/>
+                <w:szCs w:val="20"/>
+              </w:rPr>
+              <w:t xml:space="preserve"> foreach MyCustomer mc in myCustomer{</w:t>
+            </w:r>
+          </w:p>
+          <w:p>
+            <w:pPr>
+              <w:rPr>
+                <w:sz w:val="20"/>
+                <w:szCs w:val="20"/>
+              </w:rPr>
+            </w:pPr>
+            <w:r>
+              <w:rPr>
+                <w:sz w:val="20"/>
+                <w:szCs w:val="20"/>
+              </w:rPr>
+              <w:t xml:space="preserve">   </w:t>
+            </w:r>
+            <w:r>
+              <w:rPr>
+                <w:sz w:val="20"/>
+                <w:szCs w:val="20"/>
+              </w:rPr>
+              <w:t xml:space="preserve">     </w:t>
+            </w:r>
+            <w:r>
+              <w:rPr>
+                <w:sz w:val="20"/>
+                <w:szCs w:val="20"/>
+              </w:rPr>
+              <w:t xml:space="preserve">   if (mc == c){</w:t>
+            </w:r>
+          </w:p>
+          <w:p>
+            <w:pPr>
+              <w:rPr>
+                <w:sz w:val="20"/>
+                <w:szCs w:val="20"/>
+              </w:rPr>
+            </w:pPr>
+            <w:r>
+              <w:rPr>
+                <w:sz w:val="20"/>
+                <w:szCs w:val="20"/>
+              </w:rPr>
+              <w:t xml:space="preserve">           mc.order = new Order(c</w:t>
+            </w:r>
+            <w:r>
+              <w:rPr>
+                <w:sz w:val="20"/>
+                <w:szCs w:val="20"/>
+              </w:rPr>
+              <w:t>, this, tableNumber</w:t>
+            </w:r>
+            <w:r>
+              <w:rPr>
+                <w:sz w:val="20"/>
+                <w:szCs w:val="20"/>
+              </w:rPr>
+              <w:t>);</w:t>
+            </w:r>
+          </w:p>
+          <w:p>
+            <w:pPr>
+              <w:rPr>
+                <w:sz w:val="20"/>
+                <w:szCs w:val="20"/>
+              </w:rPr>
+            </w:pPr>
+            <w:r>
+              <w:rPr>
+                <w:sz w:val="20"/>
+                <w:szCs w:val="20"/>
+              </w:rPr>
+              <w:t xml:space="preserve">           mc.CustomerState = ordered;</w:t>
+            </w:r>
+          </w:p>
+          <w:p>
+            <w:pPr>
+              <w:rPr>
+                <w:sz w:val="20"/>
+                <w:szCs w:val="20"/>
+              </w:rPr>
+            </w:pPr>
+            <w:r>
+              <w:rPr>
+                <w:sz w:val="20"/>
+                <w:szCs w:val="20"/>
+              </w:rPr>
+              <w:t xml:space="preserve">      } }}</w:t>
+            </w:r>
+          </w:p>
+          <w:p>
+            <w:pPr>
+              <w:rPr>
+                <w:sz w:val="20"/>
+                <w:szCs w:val="20"/>
+              </w:rPr>
+            </w:pPr>
+            <w:r>
+              <w:rPr>
+                <w:sz w:val="20"/>
+                <w:szCs w:val="20"/>
+              </w:rPr>
+              <w:t>- OrderIsReady(Order o){ foreach MyCustomer mc in myCustomer{</w:t>
             </w:r>
           </w:p>
           <w:p>
@@ -1410,140 +2023,14 @@
                 <w:sz w:val="20"/>
                 <w:szCs w:val="20"/>
               </w:rPr>
-              <w:t xml:space="preserve">           WaiterState = busy;</w:t>
-            </w:r>
-          </w:p>
-          <w:p>
-            <w:pPr>
-              <w:rPr>
-                <w:sz w:val="20"/>
-                <w:szCs w:val="20"/>
-              </w:rPr>
-            </w:pPr>
-            <w:r>
-              <w:rPr>
-                <w:sz w:val="20"/>
-                <w:szCs w:val="20"/>
-              </w:rPr>
-              <w:t xml:space="preserve">           mc.order = new Order(c</w:t>
-            </w:r>
-            <w:r>
-              <w:rPr>
-                <w:sz w:val="20"/>
-                <w:szCs w:val="20"/>
-              </w:rPr>
-              <w:t>, this, tableNumber</w:t>
-            </w:r>
-            <w:r>
-              <w:rPr>
-                <w:sz w:val="20"/>
-                <w:szCs w:val="20"/>
-              </w:rPr>
-              <w:t>);</w:t>
-            </w:r>
-          </w:p>
-          <w:p>
-            <w:pPr>
-              <w:rPr>
-                <w:sz w:val="20"/>
-                <w:szCs w:val="20"/>
-              </w:rPr>
-            </w:pPr>
-            <w:r>
-              <w:rPr>
-                <w:sz w:val="20"/>
-                <w:szCs w:val="20"/>
-              </w:rPr>
-              <w:t xml:space="preserve">           mc.CustomerState = ordered;</w:t>
-            </w:r>
-          </w:p>
-          <w:p>
-            <w:pPr>
-              <w:rPr>
-                <w:sz w:val="20"/>
-                <w:szCs w:val="20"/>
-              </w:rPr>
-            </w:pPr>
-            <w:r>
-              <w:rPr>
-                <w:sz w:val="20"/>
-                <w:szCs w:val="20"/>
-              </w:rPr>
-              <w:t xml:space="preserve">      } }}</w:t>
-            </w:r>
-          </w:p>
-          <w:p>
-            <w:pPr>
-              <w:rPr>
-                <w:sz w:val="20"/>
-                <w:szCs w:val="20"/>
-              </w:rPr>
-            </w:pPr>
-            <w:r>
-              <w:rPr>
-                <w:sz w:val="20"/>
-                <w:szCs w:val="20"/>
-              </w:rPr>
-              <w:t>- OrderIsReady(Order o){ foreach MyCustomer mc in myCustomer{</w:t>
-            </w:r>
-          </w:p>
-          <w:p>
-            <w:pPr>
-              <w:rPr>
-                <w:sz w:val="20"/>
-                <w:szCs w:val="20"/>
-              </w:rPr>
-            </w:pPr>
-            <w:r>
-              <w:rPr>
-                <w:sz w:val="20"/>
-                <w:szCs w:val="20"/>
-              </w:rPr>
-              <w:t xml:space="preserve">      if (mc == c){</w:t>
-            </w:r>
-          </w:p>
-          <w:p>
-            <w:pPr>
-              <w:rPr>
-                <w:sz w:val="20"/>
-                <w:szCs w:val="20"/>
-              </w:rPr>
-            </w:pPr>
-            <w:r>
-              <w:rPr>
-                <w:sz w:val="20"/>
-                <w:szCs w:val="20"/>
-              </w:rPr>
-              <w:t xml:space="preserve">           WaiterState = busy;</w:t>
-            </w:r>
-          </w:p>
-          <w:p>
-            <w:pPr>
-              <w:rPr>
-                <w:sz w:val="20"/>
-                <w:szCs w:val="20"/>
-              </w:rPr>
-            </w:pPr>
-            <w:r>
-              <w:rPr>
-                <w:sz w:val="20"/>
-                <w:szCs w:val="20"/>
-              </w:rPr>
-              <w:t xml:space="preserve">           GiveFoodToCustomer(</w:t>
-            </w:r>
-            <w:r>
-              <w:rPr>
-                <w:sz w:val="20"/>
-                <w:szCs w:val="20"/>
-              </w:rPr>
-              <w:t>mc</w:t>
-            </w:r>
-            <w:r>
-              <w:rPr>
-                <w:sz w:val="20"/>
-                <w:szCs w:val="20"/>
-              </w:rPr>
-              <w:t>);</w:t>
+              <w:t xml:space="preserve">           </w:t>
+            </w:r>
+            <w:r>
+              <w:rPr>
+                <w:sz w:val="20"/>
+                <w:szCs w:val="20"/>
+              </w:rPr>
+              <w:t>mc.state = orderReady</w:t>
             </w:r>
           </w:p>
           <w:p>
@@ -1611,66 +2098,21 @@
                 <w:sz w:val="20"/>
                 <w:szCs w:val="20"/>
               </w:rPr>
-              <w:t xml:space="preserve"> if (mc == c){</w:t>
-            </w:r>
-          </w:p>
-          <w:p>
-            <w:pPr>
-              <w:rPr>
-                <w:sz w:val="20"/>
-                <w:szCs w:val="20"/>
-              </w:rPr>
-            </w:pPr>
-            <w:r>
-              <w:rPr>
-                <w:sz w:val="20"/>
-                <w:szCs w:val="20"/>
-              </w:rPr>
-              <w:t xml:space="preserve">           WaiterState = busy;</w:t>
-            </w:r>
-          </w:p>
-          <w:p>
-            <w:pPr>
-              <w:rPr>
-                <w:sz w:val="20"/>
-                <w:szCs w:val="20"/>
-              </w:rPr>
-            </w:pPr>
-            <w:r>
-              <w:rPr>
-                <w:sz w:val="20"/>
-                <w:szCs w:val="20"/>
-              </w:rPr>
-              <w:t xml:space="preserve">           CustomerLeaving(</w:t>
-            </w:r>
-            <w:r>
-              <w:rPr>
-                <w:sz w:val="20"/>
-                <w:szCs w:val="20"/>
-              </w:rPr>
-              <w:t>mc</w:t>
-            </w:r>
-            <w:r>
-              <w:rPr>
-                <w:sz w:val="20"/>
-                <w:szCs w:val="20"/>
-              </w:rPr>
-              <w:t>);</w:t>
-            </w:r>
-          </w:p>
-          <w:p>
-            <w:pPr>
-              <w:rPr>
-                <w:sz w:val="20"/>
-                <w:szCs w:val="20"/>
-              </w:rPr>
-            </w:pPr>
-            <w:r>
-              <w:rPr>
-                <w:sz w:val="20"/>
-                <w:szCs w:val="20"/>
-              </w:rPr>
-              <w:t xml:space="preserve">      } }</w:t>
+              <w:t xml:space="preserve"> if (mc == c){} </w:t>
+            </w:r>
+            <w:r>
+              <w:rPr>
+                <w:sz w:val="20"/>
+                <w:szCs w:val="20"/>
+              </w:rPr>
+              <w:t>mc.state = doneEating;</w:t>
+            </w:r>
+            <w:r>
+              <w:rPr>
+                <w:sz w:val="20"/>
+                <w:szCs w:val="20"/>
+              </w:rPr>
+              <w:t>}</w:t>
             </w:r>
             <w:r>
               <w:rPr>
@@ -2525,6 +2967,7 @@
         <w:t>Waiters</w:t>
       </w:r>
     </w:p>
+    <w:p/>
     <w:p>
       <w:r>
         <w:lastRenderedPageBreak/>
@@ -2840,14 +3283,7 @@
                 <w:sz w:val="20"/>
                 <w:szCs w:val="20"/>
               </w:rPr>
-              <w:t xml:space="preserve"> </w:t>
-            </w:r>
-            <w:r>
-              <w:rPr>
-                <w:sz w:val="20"/>
-                <w:szCs w:val="20"/>
-              </w:rPr>
-              <w:t>CustomerState</w:t>
+              <w:t xml:space="preserve"> CustomerState</w:t>
             </w:r>
             <w:r>
               <w:rPr>
@@ -2944,14 +3380,7 @@
                 <w:sz w:val="20"/>
                 <w:szCs w:val="20"/>
               </w:rPr>
-              <w:t xml:space="preserve"> </w:t>
-            </w:r>
-            <w:r>
-              <w:rPr>
-                <w:sz w:val="20"/>
-                <w:szCs w:val="20"/>
-              </w:rPr>
-              <w:t>CustomerState</w:t>
+              <w:t xml:space="preserve"> CustomerState</w:t>
             </w:r>
             <w:r>
               <w:rPr>
@@ -2988,14 +3417,7 @@
                 <w:sz w:val="20"/>
                 <w:szCs w:val="20"/>
               </w:rPr>
-              <w:t xml:space="preserve"> </w:t>
-            </w:r>
-            <w:r>
-              <w:rPr>
-                <w:sz w:val="20"/>
-                <w:szCs w:val="20"/>
-              </w:rPr>
-              <w:t>CustomerEvent</w:t>
+              <w:t xml:space="preserve"> CustomerEvent</w:t>
             </w:r>
             <w:r>
               <w:rPr>
@@ -3027,6 +3449,13 @@
               </w:rPr>
               <w:t xml:space="preserve"> ){</w:t>
             </w:r>
+            <w:r>
+              <w:rPr>
+                <w:sz w:val="20"/>
+                <w:szCs w:val="20"/>
+              </w:rPr>
+              <w:t xml:space="preserve">                   followWaiter();</w:t>
+            </w:r>
           </w:p>
           <w:p>
             <w:pPr>
@@ -3062,14 +3491,7 @@
                 <w:sz w:val="20"/>
                 <w:szCs w:val="20"/>
               </w:rPr>
-              <w:t xml:space="preserve"> </w:t>
-            </w:r>
-            <w:r>
-              <w:rPr>
-                <w:sz w:val="20"/>
-                <w:szCs w:val="20"/>
-              </w:rPr>
-              <w:t>CustomerState</w:t>
+              <w:t xml:space="preserve"> CustomerState</w:t>
             </w:r>
             <w:r>
               <w:rPr>
@@ -3129,14 +3551,7 @@
                 <w:sz w:val="20"/>
                 <w:szCs w:val="20"/>
               </w:rPr>
-              <w:t xml:space="preserve"> </w:t>
-            </w:r>
-            <w:r>
-              <w:rPr>
-                <w:sz w:val="20"/>
-                <w:szCs w:val="20"/>
-              </w:rPr>
-              <w:t>CustomerState</w:t>
+              <w:t xml:space="preserve"> CustomerState</w:t>
             </w:r>
             <w:r>
               <w:rPr>
@@ -3173,14 +3588,7 @@
                 <w:sz w:val="20"/>
                 <w:szCs w:val="20"/>
               </w:rPr>
-              <w:t xml:space="preserve"> </w:t>
-            </w:r>
-            <w:r>
-              <w:rPr>
-                <w:sz w:val="20"/>
-                <w:szCs w:val="20"/>
-              </w:rPr>
-              <w:t>CustomerEvent</w:t>
+              <w:t xml:space="preserve"> CustomerEvent</w:t>
             </w:r>
             <w:r>
               <w:rPr>
@@ -3247,14 +3655,7 @@
                 <w:sz w:val="20"/>
                 <w:szCs w:val="20"/>
               </w:rPr>
-              <w:t xml:space="preserve"> </w:t>
-            </w:r>
-            <w:r>
-              <w:rPr>
-                <w:sz w:val="20"/>
-                <w:szCs w:val="20"/>
-              </w:rPr>
-              <w:t>CustomerState</w:t>
+              <w:t xml:space="preserve"> CustomerState</w:t>
             </w:r>
             <w:r>
               <w:rPr>
@@ -3356,6 +3757,91 @@
                 <w:sz w:val="20"/>
                 <w:szCs w:val="20"/>
               </w:rPr>
+              <w:t xml:space="preserve"> CustomerState </w:t>
+            </w:r>
+            <w:r>
+              <w:rPr>
+                <w:sz w:val="20"/>
+                <w:szCs w:val="20"/>
+              </w:rPr>
+              <w:t>.</w:t>
+            </w:r>
+            <w:r>
+              <w:rPr>
+                <w:sz w:val="20"/>
+                <w:szCs w:val="20"/>
+              </w:rPr>
+              <w:t>Seated</w:t>
+            </w:r>
+            <w:r>
+              <w:rPr>
+                <w:sz w:val="20"/>
+                <w:szCs w:val="20"/>
+              </w:rPr>
+              <w:t xml:space="preserve"> &amp;&amp; event == </w:t>
+            </w:r>
+            <w:r>
+              <w:rPr>
+                <w:sz w:val="20"/>
+                <w:szCs w:val="20"/>
+              </w:rPr>
+              <w:t xml:space="preserve"> CustomerEvent </w:t>
+            </w:r>
+            <w:r>
+              <w:rPr>
+                <w:sz w:val="20"/>
+                <w:szCs w:val="20"/>
+              </w:rPr>
+              <w:t>.</w:t>
+            </w:r>
+            <w:r>
+              <w:rPr>
+                <w:sz w:val="20"/>
+                <w:szCs w:val="20"/>
+              </w:rPr>
+              <w:t>readyToOrder</w:t>
+            </w:r>
+            <w:r>
+              <w:rPr>
+                <w:sz w:val="20"/>
+                <w:szCs w:val="20"/>
+              </w:rPr>
+              <w:t>){</w:t>
+            </w:r>
+          </w:p>
+          <w:p>
+            <w:pPr>
+              <w:rPr>
+                <w:sz w:val="20"/>
+                <w:szCs w:val="20"/>
+              </w:rPr>
+            </w:pPr>
+            <w:r>
+              <w:rPr>
+                <w:sz w:val="20"/>
+                <w:szCs w:val="20"/>
+              </w:rPr>
+              <w:t xml:space="preserve">                                  </w:t>
+            </w:r>
+            <w:r>
+              <w:rPr>
+                <w:sz w:val="20"/>
+                <w:szCs w:val="20"/>
+              </w:rPr>
+              <w:t xml:space="preserve">          state = </w:t>
+            </w:r>
+            <w:r>
+              <w:rPr>
+                <w:sz w:val="20"/>
+                <w:szCs w:val="20"/>
+              </w:rPr>
+              <w:t xml:space="preserve"> CustomerState</w:t>
+            </w:r>
+            <w:r>
+              <w:rPr>
+                <w:sz w:val="20"/>
+                <w:szCs w:val="20"/>
+              </w:rPr>
               <w:t xml:space="preserve"> </w:t>
             </w:r>
             <w:r>
@@ -3363,10 +3849,209 @@
                 <w:sz w:val="20"/>
                 <w:szCs w:val="20"/>
               </w:rPr>
-              <w:t>CustomerState</w:t>
-            </w:r>
-            <w:r>
-              <w:rPr>
+              <w:t>.Ordering;</w:t>
+            </w:r>
+          </w:p>
+          <w:p>
+            <w:pPr>
+              <w:rPr>
+                <w:sz w:val="20"/>
+                <w:szCs w:val="20"/>
+              </w:rPr>
+            </w:pPr>
+            <w:r>
+              <w:rPr>
+                <w:sz w:val="20"/>
+                <w:szCs w:val="20"/>
+              </w:rPr>
+              <w:t xml:space="preserve">                                            </w:t>
+            </w:r>
+            <w:r>
+              <w:rPr>
+                <w:sz w:val="20"/>
+                <w:szCs w:val="20"/>
+              </w:rPr>
+              <w:t>CallWaiter();</w:t>
+            </w:r>
+            <w:r>
+              <w:rPr>
+                <w:sz w:val="20"/>
+                <w:szCs w:val="20"/>
+              </w:rPr>
+              <w:t>}</w:t>
+            </w:r>
+          </w:p>
+          <w:p>
+            <w:r>
+              <w:t>if (state == CustomerState.Ordering &amp;&amp; event == CustomerEvent.ordered){</w:t>
+            </w:r>
+          </w:p>
+          <w:p>
+            <w:pPr>
+              <w:autoSpaceDE w:val="0"/>
+              <w:autoSpaceDN w:val="0"/>
+              <w:adjustRightInd w:val="0"/>
+              <w:rPr>
+                <w:rFonts w:ascii="Consolas" w:hAnsi="Consolas" w:cs="Consolas"/>
+                <w:sz w:val="20"/>
+                <w:szCs w:val="20"/>
+              </w:rPr>
+            </w:pPr>
+            <w:r>
+              <w:rPr>
+                <w:rFonts w:ascii="Consolas" w:hAnsi="Consolas" w:cs="Consolas"/>
+                <w:color w:val="000000"/>
+                <w:sz w:val="20"/>
+                <w:szCs w:val="20"/>
+              </w:rPr>
+              <w:tab/>
+            </w:r>
+            <w:r>
+              <w:rPr>
+                <w:rFonts w:ascii="Consolas" w:hAnsi="Consolas" w:cs="Consolas"/>
+                <w:color w:val="000000"/>
+                <w:sz w:val="20"/>
+                <w:szCs w:val="20"/>
+              </w:rPr>
+              <w:tab/>
+            </w:r>
+            <w:r>
+              <w:rPr>
+                <w:rFonts w:ascii="Consolas" w:hAnsi="Consolas" w:cs="Consolas"/>
+                <w:color w:val="000000"/>
+                <w:sz w:val="20"/>
+                <w:szCs w:val="20"/>
+              </w:rPr>
+              <w:tab/>
+            </w:r>
+            <w:r>
+              <w:rPr>
+                <w:rFonts w:ascii="Consolas" w:hAnsi="Consolas" w:cs="Consolas"/>
+                <w:color w:val="0000C0"/>
+                <w:sz w:val="20"/>
+                <w:szCs w:val="20"/>
+              </w:rPr>
+              <w:t>state</w:t>
+            </w:r>
+            <w:r>
+              <w:rPr>
+                <w:rFonts w:ascii="Consolas" w:hAnsi="Consolas" w:cs="Consolas"/>
+                <w:color w:val="000000"/>
+                <w:sz w:val="20"/>
+                <w:szCs w:val="20"/>
+              </w:rPr>
+              <w:t xml:space="preserve"> = </w:t>
+            </w:r>
+            <w:r>
+              <w:rPr>
+                <w:rFonts w:ascii="Consolas" w:hAnsi="Consolas" w:cs="Consolas"/>
+                <w:color w:val="000000"/>
+                <w:sz w:val="20"/>
+                <w:szCs w:val="20"/>
+              </w:rPr>
+              <w:t>WaitingForFood</w:t>
+            </w:r>
+            <w:bookmarkStart w:id="0" w:name="_GoBack"/>
+            <w:bookmarkEnd w:id="0"/>
+            <w:r>
+              <w:rPr>
+                <w:rFonts w:ascii="Consolas" w:hAnsi="Consolas" w:cs="Consolas"/>
+                <w:color w:val="000000"/>
+                <w:sz w:val="20"/>
+                <w:szCs w:val="20"/>
+              </w:rPr>
+              <w:t>;</w:t>
+            </w:r>
+          </w:p>
+          <w:p>
+            <w:pPr>
+              <w:autoSpaceDE w:val="0"/>
+              <w:autoSpaceDN w:val="0"/>
+              <w:adjustRightInd w:val="0"/>
+              <w:rPr>
+                <w:rFonts w:ascii="Consolas" w:hAnsi="Consolas" w:cs="Consolas"/>
+                <w:sz w:val="20"/>
+                <w:szCs w:val="20"/>
+              </w:rPr>
+            </w:pPr>
+            <w:r>
+              <w:rPr>
+                <w:rFonts w:ascii="Consolas" w:hAnsi="Consolas" w:cs="Consolas"/>
+                <w:color w:val="000000"/>
+                <w:sz w:val="20"/>
+                <w:szCs w:val="20"/>
+              </w:rPr>
+              <w:tab/>
+            </w:r>
+            <w:r>
+              <w:rPr>
+                <w:rFonts w:ascii="Consolas" w:hAnsi="Consolas" w:cs="Consolas"/>
+                <w:color w:val="000000"/>
+                <w:sz w:val="20"/>
+                <w:szCs w:val="20"/>
+              </w:rPr>
+              <w:tab/>
+            </w:r>
+            <w:r>
+              <w:rPr>
+                <w:rFonts w:ascii="Consolas" w:hAnsi="Consolas" w:cs="Consolas"/>
+                <w:color w:val="000000"/>
+                <w:sz w:val="20"/>
+                <w:szCs w:val="20"/>
+              </w:rPr>
+              <w:tab/>
+              <w:t>TellWaiterMyChoice();</w:t>
+            </w:r>
+          </w:p>
+          <w:p>
+            <w:pPr>
+              <w:rPr>
+                <w:sz w:val="20"/>
+                <w:szCs w:val="20"/>
+              </w:rPr>
+            </w:pPr>
+            <w:r>
+              <w:rPr>
+                <w:rFonts w:ascii="Consolas" w:hAnsi="Consolas" w:cs="Consolas"/>
+                <w:color w:val="000000"/>
+                <w:sz w:val="20"/>
+                <w:szCs w:val="20"/>
+              </w:rPr>
+              <w:tab/>
+            </w:r>
+            <w:r>
+              <w:rPr>
+                <w:rFonts w:ascii="Consolas" w:hAnsi="Consolas" w:cs="Consolas"/>
+                <w:color w:val="000000"/>
+                <w:sz w:val="20"/>
+                <w:szCs w:val="20"/>
+              </w:rPr>
+              <w:tab/>
+            </w:r>
+            <w:r>
+              <w:rPr>
+                <w:rFonts w:ascii="Consolas" w:hAnsi="Consolas" w:cs="Consolas"/>
+                <w:color w:val="000000"/>
+                <w:sz w:val="20"/>
+                <w:szCs w:val="20"/>
+              </w:rPr>
+              <w:tab/>
+            </w:r>
+            <w:r>
+              <w:rPr>
+                <w:rFonts w:ascii="Consolas" w:hAnsi="Consolas" w:cs="Consolas"/>
+                <w:b/>
+                <w:bCs/>
+                <w:color w:val="7F0055"/>
+                <w:sz w:val="20"/>
+                <w:szCs w:val="20"/>
+              </w:rPr>
+              <w:t>return</w:t>
+            </w:r>
+            <w:r>
+              <w:rPr>
+                <w:rFonts w:ascii="Consolas" w:hAnsi="Consolas" w:cs="Consolas"/>
+                <w:color w:val="000000"/>
                 <w:sz w:val="20"/>
                 <w:szCs w:val="20"/>
               </w:rPr>
@@ -3374,157 +4059,35 @@
             </w:r>
             <w:r>
               <w:rPr>
-                <w:sz w:val="20"/>
-                <w:szCs w:val="20"/>
-              </w:rPr>
-              <w:t>.</w:t>
-            </w:r>
-            <w:r>
-              <w:rPr>
-                <w:sz w:val="20"/>
-                <w:szCs w:val="20"/>
-              </w:rPr>
-              <w:t>Seated</w:t>
-            </w:r>
-            <w:r>
-              <w:rPr>
-                <w:sz w:val="20"/>
-                <w:szCs w:val="20"/>
-              </w:rPr>
-              <w:t xml:space="preserve"> &amp;&amp; event == </w:t>
-            </w:r>
-            <w:r>
-              <w:rPr>
-                <w:sz w:val="20"/>
-                <w:szCs w:val="20"/>
-              </w:rPr>
-              <w:t xml:space="preserve"> </w:t>
-            </w:r>
-            <w:r>
-              <w:rPr>
-                <w:sz w:val="20"/>
-                <w:szCs w:val="20"/>
-              </w:rPr>
-              <w:t>CustomerEvent</w:t>
-            </w:r>
-            <w:r>
-              <w:rPr>
-                <w:sz w:val="20"/>
-                <w:szCs w:val="20"/>
-              </w:rPr>
-              <w:t xml:space="preserve"> </w:t>
-            </w:r>
-            <w:r>
-              <w:rPr>
-                <w:sz w:val="20"/>
-                <w:szCs w:val="20"/>
-              </w:rPr>
-              <w:t>.</w:t>
-            </w:r>
-            <w:r>
-              <w:rPr>
-                <w:sz w:val="20"/>
-                <w:szCs w:val="20"/>
-              </w:rPr>
-              <w:t>readyToOrder</w:t>
-            </w:r>
-            <w:r>
-              <w:rPr>
-                <w:sz w:val="20"/>
-                <w:szCs w:val="20"/>
-              </w:rPr>
-              <w:t>){</w:t>
-            </w:r>
-          </w:p>
-          <w:p>
-            <w:pPr>
-              <w:rPr>
-                <w:sz w:val="20"/>
-                <w:szCs w:val="20"/>
-              </w:rPr>
-            </w:pPr>
-            <w:r>
-              <w:rPr>
-                <w:sz w:val="20"/>
-                <w:szCs w:val="20"/>
-              </w:rPr>
-              <w:t xml:space="preserve">                                  </w:t>
-            </w:r>
-            <w:r>
-              <w:rPr>
-                <w:sz w:val="20"/>
-                <w:szCs w:val="20"/>
-              </w:rPr>
-              <w:t xml:space="preserve">          state = </w:t>
-            </w:r>
-            <w:r>
-              <w:rPr>
-                <w:sz w:val="20"/>
-                <w:szCs w:val="20"/>
-              </w:rPr>
-              <w:t xml:space="preserve"> </w:t>
-            </w:r>
-            <w:r>
-              <w:rPr>
-                <w:sz w:val="20"/>
-                <w:szCs w:val="20"/>
-              </w:rPr>
-              <w:t>CustomerState</w:t>
-            </w:r>
-            <w:r>
-              <w:rPr>
-                <w:sz w:val="20"/>
-                <w:szCs w:val="20"/>
-              </w:rPr>
-              <w:t xml:space="preserve"> </w:t>
-            </w:r>
-            <w:r>
-              <w:rPr>
-                <w:sz w:val="20"/>
-                <w:szCs w:val="20"/>
-              </w:rPr>
-              <w:t>.Ordering;</w:t>
-            </w:r>
-          </w:p>
-          <w:p>
-            <w:pPr>
-              <w:rPr>
-                <w:sz w:val="20"/>
-                <w:szCs w:val="20"/>
-              </w:rPr>
-            </w:pPr>
-            <w:r>
-              <w:rPr>
-                <w:sz w:val="20"/>
-                <w:szCs w:val="20"/>
-              </w:rPr>
-              <w:t xml:space="preserve">                                            </w:t>
-            </w:r>
-            <w:r>
-              <w:rPr>
-                <w:sz w:val="20"/>
-                <w:szCs w:val="20"/>
-              </w:rPr>
-              <w:t>CallWaiter();</w:t>
-            </w:r>
-            <w:r>
-              <w:rPr>
-                <w:sz w:val="20"/>
-                <w:szCs w:val="20"/>
-              </w:rPr>
-              <w:t>}</w:t>
-            </w:r>
-          </w:p>
-          <w:p>
-            <w:pPr>
-              <w:rPr>
-                <w:sz w:val="20"/>
-                <w:szCs w:val="20"/>
-              </w:rPr>
-            </w:pPr>
-            <w:r>
-              <w:rPr>
+                <w:rFonts w:ascii="Consolas" w:hAnsi="Consolas" w:cs="Consolas"/>
+                <w:b/>
                 <w:bCs/>
+                <w:color w:val="7F0055"/>
+                <w:sz w:val="20"/>
+                <w:szCs w:val="20"/>
+              </w:rPr>
+              <w:t>true</w:t>
+            </w:r>
+            <w:r>
+              <w:rPr>
+                <w:rFonts w:ascii="Consolas" w:hAnsi="Consolas" w:cs="Consolas"/>
+                <w:color w:val="000000"/>
+                <w:sz w:val="20"/>
+                <w:szCs w:val="20"/>
+              </w:rPr>
+              <w:t>;</w:t>
+            </w:r>
+          </w:p>
+          <w:p>
+            <w:pPr>
+              <w:rPr>
+                <w:sz w:val="20"/>
+                <w:szCs w:val="20"/>
+              </w:rPr>
+            </w:pPr>
+            <w:r>
+              <w:rPr>
+                <w:bCs/>
                 <w:sz w:val="20"/>
                 <w:szCs w:val="20"/>
               </w:rPr>
@@ -3542,14 +4105,7 @@
                 <w:sz w:val="20"/>
                 <w:szCs w:val="20"/>
               </w:rPr>
-              <w:t xml:space="preserve"> </w:t>
-            </w:r>
-            <w:r>
-              <w:rPr>
-                <w:sz w:val="20"/>
-                <w:szCs w:val="20"/>
-              </w:rPr>
-              <w:t>CustomerState</w:t>
+              <w:t xml:space="preserve"> CustomerState</w:t>
             </w:r>
             <w:r>
               <w:rPr>
@@ -3586,14 +4142,7 @@
                 <w:sz w:val="20"/>
                 <w:szCs w:val="20"/>
               </w:rPr>
-              <w:t xml:space="preserve"> </w:t>
-            </w:r>
-            <w:r>
-              <w:rPr>
-                <w:sz w:val="20"/>
-                <w:szCs w:val="20"/>
-              </w:rPr>
-              <w:t>CustomerEvent</w:t>
+              <w:t xml:space="preserve"> CustomerEvent</w:t>
             </w:r>
             <w:r>
               <w:rPr>
@@ -3660,14 +4209,7 @@
                 <w:sz w:val="20"/>
                 <w:szCs w:val="20"/>
               </w:rPr>
-              <w:t xml:space="preserve"> </w:t>
-            </w:r>
-            <w:r>
-              <w:rPr>
-                <w:sz w:val="20"/>
-                <w:szCs w:val="20"/>
-              </w:rPr>
-              <w:t>CustomerState</w:t>
+              <w:t xml:space="preserve"> CustomerState</w:t>
             </w:r>
             <w:r>
               <w:rPr>
@@ -3764,14 +4306,7 @@
                 <w:sz w:val="20"/>
                 <w:szCs w:val="20"/>
               </w:rPr>
-              <w:t xml:space="preserve"> </w:t>
-            </w:r>
-            <w:r>
-              <w:rPr>
-                <w:sz w:val="20"/>
-                <w:szCs w:val="20"/>
-              </w:rPr>
-              <w:t>CustomerState</w:t>
+              <w:t xml:space="preserve"> CustomerState</w:t>
             </w:r>
             <w:r>
               <w:rPr>
@@ -3808,14 +4343,7 @@
                 <w:sz w:val="20"/>
                 <w:szCs w:val="20"/>
               </w:rPr>
-              <w:t xml:space="preserve"> </w:t>
-            </w:r>
-            <w:r>
-              <w:rPr>
-                <w:sz w:val="20"/>
-                <w:szCs w:val="20"/>
-              </w:rPr>
-              <w:t>CustomerEvent</w:t>
+              <w:t xml:space="preserve"> CustomerEvent</w:t>
             </w:r>
             <w:r>
               <w:rPr>
@@ -3882,14 +4410,7 @@
                 <w:sz w:val="20"/>
                 <w:szCs w:val="20"/>
               </w:rPr>
-              <w:t xml:space="preserve"> </w:t>
-            </w:r>
-            <w:r>
-              <w:rPr>
-                <w:sz w:val="20"/>
-                <w:szCs w:val="20"/>
-              </w:rPr>
-              <w:t>CustomerState</w:t>
+              <w:t xml:space="preserve"> CustomerState</w:t>
             </w:r>
             <w:r>
               <w:rPr>
@@ -4177,6 +4698,7 @@
                 <w:sz w:val="18"/>
                 <w:szCs w:val="18"/>
               </w:rPr>
+              <w:lastRenderedPageBreak/>
               <w:t>goToRestaurant(){</w:t>
             </w:r>
           </w:p>
@@ -4675,6 +5197,7 @@
                 <w:sz w:val="16"/>
                 <w:szCs w:val="16"/>
               </w:rPr>
+              <w:lastRenderedPageBreak/>
               <w:t xml:space="preserve">              </w:t>
             </w:r>
             <w:r>
@@ -4791,8 +5314,6 @@
               </w:rPr>
               <w:t xml:space="preserve">               CustomerState = leaving;</w:t>
             </w:r>
-            <w:bookmarkStart w:id="0" w:name="_GoBack"/>
-            <w:bookmarkEnd w:id="0"/>
           </w:p>
           <w:p>
             <w:pPr>
@@ -4809,7 +5330,6 @@
                 <w:sz w:val="16"/>
                 <w:szCs w:val="16"/>
               </w:rPr>
-              <w:lastRenderedPageBreak/>
               <w:t xml:space="preserve">               //After you have left set AgentEvent.doneLeaving = true;</w:t>
             </w:r>
           </w:p>
@@ -5437,6 +5957,15 @@
       <w:contextualSpacing/>
     </w:pPr>
   </w:style>
+  <w:style w:type="paragraph" w:styleId="NoSpacing">
+    <w:name w:val="No Spacing"/>
+    <w:uiPriority w:val="1"/>
+    <w:qFormat/>
+    <w:rsid w:val="007A1B04"/>
+    <w:pPr>
+      <w:spacing w:after="0" w:line="240" w:lineRule="auto"/>
+    </w:pPr>
+  </w:style>
 </w:styles>
 </file>
 

</xml_diff>